<commit_message>
update data section by adding how to use the data
</commit_message>
<xml_diff>
--- a/Report_ColoradoCarAccidentSeverityPrediction.docx
+++ b/Report_ColoradoCarAccidentSeverityPrediction.docx
@@ -676,8 +676,6 @@
       <w:r>
         <w:t>. Also redirect traffic from the scene of the accident to minimize its impact to the traffic.</w:t>
       </w:r>
-      <w:bookmarkStart w:id="2" w:name="_GoBack"/>
-      <w:bookmarkEnd w:id="2"/>
     </w:p>
     <w:p>
       <w:r>
@@ -688,12 +686,12 @@
       <w:pPr>
         <w:pStyle w:val="Heading1"/>
       </w:pPr>
-      <w:bookmarkStart w:id="3" w:name="_Toc53398589"/>
+      <w:bookmarkStart w:id="2" w:name="_Toc53398589"/>
       <w:r>
         <w:lastRenderedPageBreak/>
         <w:t>Data</w:t>
       </w:r>
-      <w:bookmarkEnd w:id="3"/>
+      <w:bookmarkEnd w:id="2"/>
     </w:p>
     <w:p>
       <w:r>
@@ -724,19 +722,15 @@
         <w:t xml:space="preserve"> accident records in this dataset. It’s in csv format. Below is </w:t>
       </w:r>
       <w:r>
-        <w:t xml:space="preserve">a </w:t>
+        <w:t>the</w:t>
       </w:r>
       <w:r>
-        <w:t xml:space="preserve">table of </w:t>
+        <w:t xml:space="preserve"> </w:t>
       </w:r>
       <w:r>
-        <w:t xml:space="preserve">the </w:t>
-      </w:r>
-      <w:r>
-        <w:t>attributes.</w:t>
+        <w:t>table of attributes.</w:t>
       </w:r>
     </w:p>
-    <w:p/>
     <w:tbl>
       <w:tblPr>
         <w:tblW w:w="0" w:type="auto"/>
@@ -1362,6 +1356,7 @@
                 <w:szCs w:val="16"/>
               </w:rPr>
             </w:pPr>
+            <w:proofErr w:type="spellStart"/>
             <w:r>
               <w:rPr>
                 <w:rFonts w:cstheme="minorHAnsi"/>
@@ -1370,6 +1365,7 @@
               </w:rPr>
               <w:t>Start_Time</w:t>
             </w:r>
+            <w:proofErr w:type="spellEnd"/>
           </w:p>
         </w:tc>
         <w:tc>
@@ -1466,6 +1462,7 @@
                 <w:szCs w:val="16"/>
               </w:rPr>
             </w:pPr>
+            <w:proofErr w:type="spellStart"/>
             <w:r>
               <w:rPr>
                 <w:rFonts w:cstheme="minorHAnsi"/>
@@ -1474,6 +1471,7 @@
               </w:rPr>
               <w:t>End_Time</w:t>
             </w:r>
+            <w:proofErr w:type="spellEnd"/>
           </w:p>
         </w:tc>
         <w:tc>
@@ -1570,6 +1568,7 @@
                 <w:szCs w:val="16"/>
               </w:rPr>
             </w:pPr>
+            <w:proofErr w:type="spellStart"/>
             <w:r>
               <w:rPr>
                 <w:rFonts w:cstheme="minorHAnsi"/>
@@ -1578,6 +1577,7 @@
               </w:rPr>
               <w:t>Start_Lat</w:t>
             </w:r>
+            <w:proofErr w:type="spellEnd"/>
           </w:p>
         </w:tc>
         <w:tc>
@@ -1674,6 +1674,7 @@
                 <w:szCs w:val="16"/>
               </w:rPr>
             </w:pPr>
+            <w:proofErr w:type="spellStart"/>
             <w:r>
               <w:rPr>
                 <w:rFonts w:cstheme="minorHAnsi"/>
@@ -1682,6 +1683,7 @@
               </w:rPr>
               <w:t>Start_Lng</w:t>
             </w:r>
+            <w:proofErr w:type="spellEnd"/>
           </w:p>
         </w:tc>
         <w:tc>
@@ -1778,6 +1780,7 @@
                 <w:szCs w:val="16"/>
               </w:rPr>
             </w:pPr>
+            <w:proofErr w:type="spellStart"/>
             <w:r>
               <w:rPr>
                 <w:rFonts w:cstheme="minorHAnsi"/>
@@ -1786,6 +1789,7 @@
               </w:rPr>
               <w:t>End_Lat</w:t>
             </w:r>
+            <w:proofErr w:type="spellEnd"/>
           </w:p>
         </w:tc>
         <w:tc>
@@ -1882,6 +1886,7 @@
                 <w:szCs w:val="16"/>
               </w:rPr>
             </w:pPr>
+            <w:proofErr w:type="spellStart"/>
             <w:r>
               <w:rPr>
                 <w:rFonts w:cstheme="minorHAnsi"/>
@@ -1890,6 +1895,7 @@
               </w:rPr>
               <w:t>End_Lng</w:t>
             </w:r>
+            <w:proofErr w:type="spellEnd"/>
           </w:p>
         </w:tc>
         <w:tc>
@@ -2818,6 +2824,7 @@
                 <w:szCs w:val="16"/>
               </w:rPr>
             </w:pPr>
+            <w:proofErr w:type="spellStart"/>
             <w:r>
               <w:rPr>
                 <w:rFonts w:cstheme="minorHAnsi"/>
@@ -2826,29 +2833,48 @@
               </w:rPr>
               <w:t>Zipcode</w:t>
             </w:r>
-          </w:p>
-        </w:tc>
-        <w:tc>
-          <w:tcPr>
-            <w:tcW w:w="0" w:type="auto"/>
-            <w:vAlign w:val="center"/>
-            <w:hideMark/>
-          </w:tcPr>
-          <w:p>
-            <w:pPr>
-              <w:rPr>
-                <w:rFonts w:cstheme="minorHAnsi"/>
-                <w:sz w:val="16"/>
-                <w:szCs w:val="16"/>
-              </w:rPr>
-            </w:pPr>
-            <w:r>
-              <w:rPr>
-                <w:rFonts w:cstheme="minorHAnsi"/>
-                <w:sz w:val="16"/>
-                <w:szCs w:val="16"/>
-              </w:rPr>
-              <w:t>Shows the zipcode in address field.</w:t>
+            <w:proofErr w:type="spellEnd"/>
+          </w:p>
+        </w:tc>
+        <w:tc>
+          <w:tcPr>
+            <w:tcW w:w="0" w:type="auto"/>
+            <w:vAlign w:val="center"/>
+            <w:hideMark/>
+          </w:tcPr>
+          <w:p>
+            <w:pPr>
+              <w:rPr>
+                <w:rFonts w:cstheme="minorHAnsi"/>
+                <w:sz w:val="16"/>
+                <w:szCs w:val="16"/>
+              </w:rPr>
+            </w:pPr>
+            <w:r>
+              <w:rPr>
+                <w:rFonts w:cstheme="minorHAnsi"/>
+                <w:sz w:val="16"/>
+                <w:szCs w:val="16"/>
+              </w:rPr>
+              <w:t xml:space="preserve">Shows the </w:t>
+            </w:r>
+            <w:proofErr w:type="spellStart"/>
+            <w:r>
+              <w:rPr>
+                <w:rFonts w:cstheme="minorHAnsi"/>
+                <w:sz w:val="16"/>
+                <w:szCs w:val="16"/>
+              </w:rPr>
+              <w:t>zipcode</w:t>
+            </w:r>
+            <w:proofErr w:type="spellEnd"/>
+            <w:r>
+              <w:rPr>
+                <w:rFonts w:cstheme="minorHAnsi"/>
+                <w:sz w:val="16"/>
+                <w:szCs w:val="16"/>
+              </w:rPr>
+              <w:t xml:space="preserve"> in address field.</w:t>
             </w:r>
           </w:p>
         </w:tc>
@@ -3026,6 +3052,7 @@
                 <w:szCs w:val="16"/>
               </w:rPr>
             </w:pPr>
+            <w:proofErr w:type="spellStart"/>
             <w:r>
               <w:rPr>
                 <w:rFonts w:cstheme="minorHAnsi"/>
@@ -3034,29 +3061,48 @@
               </w:rPr>
               <w:t>Timezone</w:t>
             </w:r>
-          </w:p>
-        </w:tc>
-        <w:tc>
-          <w:tcPr>
-            <w:tcW w:w="0" w:type="auto"/>
-            <w:vAlign w:val="center"/>
-            <w:hideMark/>
-          </w:tcPr>
-          <w:p>
-            <w:pPr>
-              <w:rPr>
-                <w:rFonts w:cstheme="minorHAnsi"/>
-                <w:sz w:val="16"/>
-                <w:szCs w:val="16"/>
-              </w:rPr>
-            </w:pPr>
-            <w:r>
-              <w:rPr>
-                <w:rFonts w:cstheme="minorHAnsi"/>
-                <w:sz w:val="16"/>
-                <w:szCs w:val="16"/>
-              </w:rPr>
-              <w:t>Shows timezone based on the location of the accident (eastern, central, etc.).</w:t>
+            <w:proofErr w:type="spellEnd"/>
+          </w:p>
+        </w:tc>
+        <w:tc>
+          <w:tcPr>
+            <w:tcW w:w="0" w:type="auto"/>
+            <w:vAlign w:val="center"/>
+            <w:hideMark/>
+          </w:tcPr>
+          <w:p>
+            <w:pPr>
+              <w:rPr>
+                <w:rFonts w:cstheme="minorHAnsi"/>
+                <w:sz w:val="16"/>
+                <w:szCs w:val="16"/>
+              </w:rPr>
+            </w:pPr>
+            <w:r>
+              <w:rPr>
+                <w:rFonts w:cstheme="minorHAnsi"/>
+                <w:sz w:val="16"/>
+                <w:szCs w:val="16"/>
+              </w:rPr>
+              <w:t xml:space="preserve">Shows </w:t>
+            </w:r>
+            <w:proofErr w:type="spellStart"/>
+            <w:r>
+              <w:rPr>
+                <w:rFonts w:cstheme="minorHAnsi"/>
+                <w:sz w:val="16"/>
+                <w:szCs w:val="16"/>
+              </w:rPr>
+              <w:t>timezone</w:t>
+            </w:r>
+            <w:proofErr w:type="spellEnd"/>
+            <w:r>
+              <w:rPr>
+                <w:rFonts w:cstheme="minorHAnsi"/>
+                <w:sz w:val="16"/>
+                <w:szCs w:val="16"/>
+              </w:rPr>
+              <w:t xml:space="preserve"> based on the location of the accident (eastern, central, etc.).</w:t>
             </w:r>
           </w:p>
         </w:tc>
@@ -3130,6 +3176,7 @@
                 <w:szCs w:val="16"/>
               </w:rPr>
             </w:pPr>
+            <w:proofErr w:type="spellStart"/>
             <w:r>
               <w:rPr>
                 <w:rFonts w:cstheme="minorHAnsi"/>
@@ -3138,6 +3185,7 @@
               </w:rPr>
               <w:t>Airport_Code</w:t>
             </w:r>
+            <w:proofErr w:type="spellEnd"/>
           </w:p>
         </w:tc>
         <w:tc>
@@ -3234,6 +3282,7 @@
                 <w:szCs w:val="16"/>
               </w:rPr>
             </w:pPr>
+            <w:proofErr w:type="spellStart"/>
             <w:r>
               <w:rPr>
                 <w:rFonts w:cstheme="minorHAnsi"/>
@@ -3242,29 +3291,48 @@
               </w:rPr>
               <w:t>Weather_Timestamp</w:t>
             </w:r>
-          </w:p>
-        </w:tc>
-        <w:tc>
-          <w:tcPr>
-            <w:tcW w:w="0" w:type="auto"/>
-            <w:vAlign w:val="center"/>
-            <w:hideMark/>
-          </w:tcPr>
-          <w:p>
-            <w:pPr>
-              <w:rPr>
-                <w:rFonts w:cstheme="minorHAnsi"/>
-                <w:sz w:val="16"/>
-                <w:szCs w:val="16"/>
-              </w:rPr>
-            </w:pPr>
-            <w:r>
-              <w:rPr>
-                <w:rFonts w:cstheme="minorHAnsi"/>
-                <w:sz w:val="16"/>
-                <w:szCs w:val="16"/>
-              </w:rPr>
-              <w:t>Shows the time-stamp of weather observation record (in local time).</w:t>
+            <w:proofErr w:type="spellEnd"/>
+          </w:p>
+        </w:tc>
+        <w:tc>
+          <w:tcPr>
+            <w:tcW w:w="0" w:type="auto"/>
+            <w:vAlign w:val="center"/>
+            <w:hideMark/>
+          </w:tcPr>
+          <w:p>
+            <w:pPr>
+              <w:rPr>
+                <w:rFonts w:cstheme="minorHAnsi"/>
+                <w:sz w:val="16"/>
+                <w:szCs w:val="16"/>
+              </w:rPr>
+            </w:pPr>
+            <w:r>
+              <w:rPr>
+                <w:rFonts w:cstheme="minorHAnsi"/>
+                <w:sz w:val="16"/>
+                <w:szCs w:val="16"/>
+              </w:rPr>
+              <w:t xml:space="preserve">Shows the </w:t>
+            </w:r>
+            <w:proofErr w:type="gramStart"/>
+            <w:r>
+              <w:rPr>
+                <w:rFonts w:cstheme="minorHAnsi"/>
+                <w:sz w:val="16"/>
+                <w:szCs w:val="16"/>
+              </w:rPr>
+              <w:t>time-stamp</w:t>
+            </w:r>
+            <w:proofErr w:type="gramEnd"/>
+            <w:r>
+              <w:rPr>
+                <w:rFonts w:cstheme="minorHAnsi"/>
+                <w:sz w:val="16"/>
+                <w:szCs w:val="16"/>
+              </w:rPr>
+              <w:t xml:space="preserve"> of weather observation record (in local time).</w:t>
             </w:r>
           </w:p>
         </w:tc>
@@ -3442,13 +3510,23 @@
                 <w:szCs w:val="16"/>
               </w:rPr>
             </w:pPr>
-            <w:r>
-              <w:rPr>
-                <w:rFonts w:cstheme="minorHAnsi"/>
-                <w:sz w:val="16"/>
-                <w:szCs w:val="16"/>
-              </w:rPr>
-              <w:t>Wind_Chill(F)</w:t>
+            <w:proofErr w:type="spellStart"/>
+            <w:r>
+              <w:rPr>
+                <w:rFonts w:cstheme="minorHAnsi"/>
+                <w:sz w:val="16"/>
+                <w:szCs w:val="16"/>
+              </w:rPr>
+              <w:t>Wind_Chill</w:t>
+            </w:r>
+            <w:proofErr w:type="spellEnd"/>
+            <w:r>
+              <w:rPr>
+                <w:rFonts w:cstheme="minorHAnsi"/>
+                <w:sz w:val="16"/>
+                <w:szCs w:val="16"/>
+              </w:rPr>
+              <w:t>(F)</w:t>
             </w:r>
           </w:p>
         </w:tc>
@@ -3527,7 +3605,6 @@
                 <w:sz w:val="16"/>
                 <w:szCs w:val="16"/>
               </w:rPr>
-              <w:lastRenderedPageBreak/>
               <w:t>26</w:t>
             </w:r>
           </w:p>
@@ -3547,13 +3624,23 @@
                 <w:szCs w:val="16"/>
               </w:rPr>
             </w:pPr>
-            <w:r>
-              <w:rPr>
-                <w:rFonts w:cstheme="minorHAnsi"/>
-                <w:sz w:val="16"/>
-                <w:szCs w:val="16"/>
-              </w:rPr>
-              <w:t>Humidity(%)</w:t>
+            <w:proofErr w:type="gramStart"/>
+            <w:r>
+              <w:rPr>
+                <w:rFonts w:cstheme="minorHAnsi"/>
+                <w:sz w:val="16"/>
+                <w:szCs w:val="16"/>
+              </w:rPr>
+              <w:t>Humidity(</w:t>
+            </w:r>
+            <w:proofErr w:type="gramEnd"/>
+            <w:r>
+              <w:rPr>
+                <w:rFonts w:cstheme="minorHAnsi"/>
+                <w:sz w:val="16"/>
+                <w:szCs w:val="16"/>
+              </w:rPr>
+              <w:t>%)</w:t>
             </w:r>
           </w:p>
         </w:tc>
@@ -3632,6 +3719,7 @@
                 <w:sz w:val="16"/>
                 <w:szCs w:val="16"/>
               </w:rPr>
+              <w:lastRenderedPageBreak/>
               <w:t>27</w:t>
             </w:r>
           </w:p>
@@ -3859,6 +3947,7 @@
                 <w:szCs w:val="16"/>
               </w:rPr>
             </w:pPr>
+            <w:proofErr w:type="spellStart"/>
             <w:r>
               <w:rPr>
                 <w:rFonts w:cstheme="minorHAnsi"/>
@@ -3867,6 +3956,7 @@
               </w:rPr>
               <w:t>Wind_Direction</w:t>
             </w:r>
+            <w:proofErr w:type="spellEnd"/>
           </w:p>
         </w:tc>
         <w:tc>
@@ -3963,13 +4053,23 @@
                 <w:szCs w:val="16"/>
               </w:rPr>
             </w:pPr>
-            <w:r>
-              <w:rPr>
-                <w:rFonts w:cstheme="minorHAnsi"/>
-                <w:sz w:val="16"/>
-                <w:szCs w:val="16"/>
-              </w:rPr>
-              <w:t>Wind_Speed(mph)</w:t>
+            <w:proofErr w:type="spellStart"/>
+            <w:r>
+              <w:rPr>
+                <w:rFonts w:cstheme="minorHAnsi"/>
+                <w:sz w:val="16"/>
+                <w:szCs w:val="16"/>
+              </w:rPr>
+              <w:t>Wind_Speed</w:t>
+            </w:r>
+            <w:proofErr w:type="spellEnd"/>
+            <w:r>
+              <w:rPr>
+                <w:rFonts w:cstheme="minorHAnsi"/>
+                <w:sz w:val="16"/>
+                <w:szCs w:val="16"/>
+              </w:rPr>
+              <w:t>(mph)</w:t>
             </w:r>
           </w:p>
         </w:tc>
@@ -4171,6 +4271,7 @@
                 <w:szCs w:val="16"/>
               </w:rPr>
             </w:pPr>
+            <w:proofErr w:type="spellStart"/>
             <w:r>
               <w:rPr>
                 <w:rFonts w:cstheme="minorHAnsi"/>
@@ -4179,6 +4280,7 @@
               </w:rPr>
               <w:t>Weather_Condition</w:t>
             </w:r>
+            <w:proofErr w:type="spellEnd"/>
           </w:p>
         </w:tc>
         <w:tc>
@@ -4644,6 +4746,7 @@
                 <w:szCs w:val="16"/>
               </w:rPr>
             </w:pPr>
+            <w:proofErr w:type="spellStart"/>
             <w:r>
               <w:rPr>
                 <w:rFonts w:cstheme="minorHAnsi"/>
@@ -4652,6 +4755,7 @@
               </w:rPr>
               <w:t>Give_Way</w:t>
             </w:r>
+            <w:proofErr w:type="spellEnd"/>
           </w:p>
         </w:tc>
         <w:tc>
@@ -4677,6 +4781,7 @@
               <w:t xml:space="preserve">A POI annotation which indicates presence of </w:t>
             </w:r>
             <w:hyperlink r:id="rId12" w:history="1">
+              <w:proofErr w:type="spellStart"/>
               <w:r>
                 <w:rPr>
                   <w:rStyle w:val="Hyperlink"/>
@@ -4686,6 +4791,7 @@
                 </w:rPr>
                 <w:t>give_way</w:t>
               </w:r>
+              <w:proofErr w:type="spellEnd"/>
             </w:hyperlink>
             <w:r>
               <w:rPr>
@@ -4890,6 +4996,7 @@
                 <w:szCs w:val="16"/>
               </w:rPr>
             </w:pPr>
+            <w:proofErr w:type="spellStart"/>
             <w:r>
               <w:rPr>
                 <w:rFonts w:cstheme="minorHAnsi"/>
@@ -4898,6 +5005,7 @@
               </w:rPr>
               <w:t>No_Exit</w:t>
             </w:r>
+            <w:proofErr w:type="spellEnd"/>
           </w:p>
         </w:tc>
         <w:tc>
@@ -4923,6 +5031,7 @@
               <w:t xml:space="preserve">A POI annotation which indicates presence of </w:t>
             </w:r>
             <w:hyperlink r:id="rId14" w:history="1">
+              <w:proofErr w:type="spellStart"/>
               <w:r>
                 <w:rPr>
                   <w:rStyle w:val="Hyperlink"/>
@@ -4932,6 +5041,7 @@
                 </w:rPr>
                 <w:t>no_exit</w:t>
               </w:r>
+              <w:proofErr w:type="spellEnd"/>
             </w:hyperlink>
             <w:r>
               <w:rPr>
@@ -5505,6 +5615,7 @@
                 <w:szCs w:val="16"/>
               </w:rPr>
             </w:pPr>
+            <w:proofErr w:type="spellStart"/>
             <w:r>
               <w:rPr>
                 <w:rFonts w:cstheme="minorHAnsi"/>
@@ -5513,6 +5624,7 @@
               </w:rPr>
               <w:t>Traffic_Calming</w:t>
             </w:r>
+            <w:proofErr w:type="spellEnd"/>
           </w:p>
         </w:tc>
         <w:tc>
@@ -5538,6 +5650,7 @@
               <w:t xml:space="preserve">A POI annotation which indicates presence of </w:t>
             </w:r>
             <w:hyperlink r:id="rId19" w:history="1">
+              <w:proofErr w:type="spellStart"/>
               <w:r>
                 <w:rPr>
                   <w:rStyle w:val="Hyperlink"/>
@@ -5547,6 +5660,7 @@
                 </w:rPr>
                 <w:t>traffic_calming</w:t>
               </w:r>
+              <w:proofErr w:type="spellEnd"/>
             </w:hyperlink>
             <w:r>
               <w:rPr>
@@ -5628,6 +5742,7 @@
                 <w:szCs w:val="16"/>
               </w:rPr>
             </w:pPr>
+            <w:proofErr w:type="spellStart"/>
             <w:r>
               <w:rPr>
                 <w:rFonts w:cstheme="minorHAnsi"/>
@@ -5636,6 +5751,7 @@
               </w:rPr>
               <w:t>Traffic_Signal</w:t>
             </w:r>
+            <w:proofErr w:type="spellEnd"/>
           </w:p>
         </w:tc>
         <w:tc>
@@ -5661,6 +5777,7 @@
               <w:t xml:space="preserve">A POI annotation which indicates presence of </w:t>
             </w:r>
             <w:hyperlink r:id="rId20" w:history="1">
+              <w:proofErr w:type="spellStart"/>
               <w:r>
                 <w:rPr>
                   <w:rStyle w:val="Hyperlink"/>
@@ -5670,6 +5787,7 @@
                 </w:rPr>
                 <w:t>traffic_signal</w:t>
               </w:r>
+              <w:proofErr w:type="spellEnd"/>
             </w:hyperlink>
             <w:r>
               <w:rPr>
@@ -5751,6 +5869,7 @@
                 <w:szCs w:val="16"/>
               </w:rPr>
             </w:pPr>
+            <w:proofErr w:type="spellStart"/>
             <w:r>
               <w:rPr>
                 <w:rFonts w:cstheme="minorHAnsi"/>
@@ -5759,6 +5878,7 @@
               </w:rPr>
               <w:t>Turning_Loop</w:t>
             </w:r>
+            <w:proofErr w:type="spellEnd"/>
           </w:p>
         </w:tc>
         <w:tc>
@@ -5784,6 +5904,7 @@
               <w:t xml:space="preserve">A POI annotation which indicates presence of </w:t>
             </w:r>
             <w:hyperlink r:id="rId21" w:history="1">
+              <w:proofErr w:type="spellStart"/>
               <w:r>
                 <w:rPr>
                   <w:rStyle w:val="Hyperlink"/>
@@ -5793,6 +5914,7 @@
                 </w:rPr>
                 <w:t>turning_loop</w:t>
               </w:r>
+              <w:proofErr w:type="spellEnd"/>
             </w:hyperlink>
             <w:r>
               <w:rPr>
@@ -5874,6 +5996,7 @@
                 <w:szCs w:val="16"/>
               </w:rPr>
             </w:pPr>
+            <w:proofErr w:type="spellStart"/>
             <w:r>
               <w:rPr>
                 <w:rFonts w:cstheme="minorHAnsi"/>
@@ -5882,6 +6005,7 @@
               </w:rPr>
               <w:t>Sunrise_Sunset</w:t>
             </w:r>
+            <w:proofErr w:type="spellEnd"/>
           </w:p>
         </w:tc>
         <w:tc>
@@ -5978,6 +6102,7 @@
                 <w:szCs w:val="16"/>
               </w:rPr>
             </w:pPr>
+            <w:proofErr w:type="spellStart"/>
             <w:r>
               <w:rPr>
                 <w:rFonts w:cstheme="minorHAnsi"/>
@@ -5986,6 +6111,7 @@
               </w:rPr>
               <w:t>Civil_Twilight</w:t>
             </w:r>
+            <w:proofErr w:type="spellEnd"/>
           </w:p>
         </w:tc>
         <w:tc>
@@ -6101,6 +6227,7 @@
                 <w:szCs w:val="16"/>
               </w:rPr>
             </w:pPr>
+            <w:proofErr w:type="spellStart"/>
             <w:r>
               <w:rPr>
                 <w:rFonts w:cstheme="minorHAnsi"/>
@@ -6109,6 +6236,7 @@
               </w:rPr>
               <w:t>Nautical_Twilight</w:t>
             </w:r>
+            <w:proofErr w:type="spellEnd"/>
           </w:p>
         </w:tc>
         <w:tc>
@@ -6224,6 +6352,7 @@
                 <w:szCs w:val="16"/>
               </w:rPr>
             </w:pPr>
+            <w:proofErr w:type="spellStart"/>
             <w:r>
               <w:rPr>
                 <w:rFonts w:cstheme="minorHAnsi"/>
@@ -6232,6 +6361,7 @@
               </w:rPr>
               <w:t>Astronomical_Twilight</w:t>
             </w:r>
+            <w:proofErr w:type="spellEnd"/>
           </w:p>
         </w:tc>
         <w:tc>
@@ -6306,6 +6436,148 @@
     </w:tbl>
     <w:p/>
     <w:p>
+      <w:pPr>
+        <w:rPr>
+          <w:rFonts w:ascii="Arial" w:hAnsi="Arial" w:cs="Arial"/>
+        </w:rPr>
+      </w:pPr>
+      <w:r>
+        <w:rPr>
+          <w:rFonts w:ascii="Arial" w:hAnsi="Arial" w:cs="Arial"/>
+        </w:rPr>
+        <w:t xml:space="preserve">I will use the </w:t>
+      </w:r>
+      <w:r>
+        <w:rPr>
+          <w:rFonts w:ascii="Arial" w:hAnsi="Arial" w:cs="Arial"/>
+        </w:rPr>
+        <w:t>traffic events</w:t>
+      </w:r>
+      <w:r>
+        <w:rPr>
+          <w:rFonts w:ascii="Arial" w:hAnsi="Arial" w:cs="Arial"/>
+        </w:rPr>
+        <w:t xml:space="preserve"> </w:t>
+      </w:r>
+      <w:r>
+        <w:rPr>
+          <w:rFonts w:ascii="Arial" w:hAnsi="Arial" w:cs="Arial"/>
+        </w:rPr>
+        <w:t xml:space="preserve">(e.g., </w:t>
+      </w:r>
+      <w:r>
+        <w:rPr>
+          <w:rFonts w:ascii="Arial" w:hAnsi="Arial" w:cs="Arial"/>
+        </w:rPr>
+        <w:t xml:space="preserve">accident, lane closed, congestion, </w:t>
+      </w:r>
+      <w:proofErr w:type="spellStart"/>
+      <w:r>
+        <w:rPr>
+          <w:rFonts w:ascii="Arial" w:hAnsi="Arial" w:cs="Arial"/>
+        </w:rPr>
+        <w:t>etc</w:t>
+      </w:r>
+      <w:proofErr w:type="spellEnd"/>
+      <w:r>
+        <w:rPr>
+          <w:rFonts w:ascii="Arial" w:hAnsi="Arial" w:cs="Arial"/>
+        </w:rPr>
+        <w:t>),</w:t>
+      </w:r>
+      <w:r>
+        <w:rPr>
+          <w:rFonts w:ascii="Arial" w:hAnsi="Arial" w:cs="Arial"/>
+        </w:rPr>
+        <w:t xml:space="preserve"> </w:t>
+      </w:r>
+      <w:r>
+        <w:rPr>
+          <w:rFonts w:ascii="Arial" w:hAnsi="Arial" w:cs="Arial"/>
+        </w:rPr>
+        <w:t>weather</w:t>
+      </w:r>
+      <w:r>
+        <w:rPr>
+          <w:rFonts w:ascii="Arial" w:hAnsi="Arial" w:cs="Arial"/>
+        </w:rPr>
+        <w:t xml:space="preserve"> </w:t>
+      </w:r>
+      <w:r>
+        <w:rPr>
+          <w:rFonts w:ascii="Arial" w:hAnsi="Arial" w:cs="Arial"/>
+        </w:rPr>
+        <w:t>(e.g., visibility, wind speed</w:t>
+      </w:r>
+      <w:r>
+        <w:rPr>
+          <w:rFonts w:ascii="Arial" w:hAnsi="Arial" w:cs="Arial"/>
+        </w:rPr>
+        <w:t>, weather condition</w:t>
+      </w:r>
+      <w:r>
+        <w:rPr>
+          <w:rFonts w:ascii="Arial" w:hAnsi="Arial" w:cs="Arial"/>
+        </w:rPr>
+        <w:t>),</w:t>
+      </w:r>
+      <w:r>
+        <w:rPr>
+          <w:rFonts w:ascii="Arial" w:hAnsi="Arial" w:cs="Arial"/>
+        </w:rPr>
+        <w:t xml:space="preserve"> </w:t>
+      </w:r>
+      <w:r>
+        <w:rPr>
+          <w:rFonts w:ascii="Arial" w:hAnsi="Arial" w:cs="Arial"/>
+        </w:rPr>
+        <w:t>and</w:t>
+      </w:r>
+      <w:r>
+        <w:rPr>
+          <w:rFonts w:ascii="Arial" w:hAnsi="Arial" w:cs="Arial"/>
+        </w:rPr>
+        <w:t xml:space="preserve"> </w:t>
+      </w:r>
+      <w:r>
+        <w:rPr>
+          <w:rFonts w:ascii="Arial" w:hAnsi="Arial" w:cs="Arial"/>
+        </w:rPr>
+        <w:t>time</w:t>
+      </w:r>
+      <w:r>
+        <w:rPr>
+          <w:rFonts w:ascii="Arial" w:hAnsi="Arial" w:cs="Arial"/>
+        </w:rPr>
+        <w:t xml:space="preserve"> </w:t>
+      </w:r>
+      <w:r>
+        <w:rPr>
+          <w:rFonts w:ascii="Arial" w:hAnsi="Arial" w:cs="Arial"/>
+        </w:rPr>
+        <w:t xml:space="preserve">(e.g., day of week, hour of day, and period of day) to </w:t>
+      </w:r>
+      <w:r>
+        <w:rPr>
+          <w:rFonts w:ascii="Arial" w:hAnsi="Arial" w:cs="Arial"/>
+        </w:rPr>
+        <w:t xml:space="preserve">build a machine learning model for live </w:t>
+      </w:r>
+      <w:r>
+        <w:rPr>
+          <w:rFonts w:ascii="Arial" w:hAnsi="Arial" w:cs="Arial"/>
+        </w:rPr>
+        <w:t>pr</w:t>
+      </w:r>
+      <w:r>
+        <w:rPr>
+          <w:rFonts w:ascii="Arial" w:hAnsi="Arial" w:cs="Arial"/>
+        </w:rPr>
+        <w:t>ediction of car accidents’ severity level (1-4) in terms of impact on traffic, level 1 indicates the least impact on traffic (e.g., short delay), level 4 indicates a significant impact on traffic (e.g., long delay).</w:t>
+      </w:r>
+    </w:p>
+    <w:p/>
+    <w:p>
       <w:r>
         <w:br w:type="page"/>
       </w:r>
@@ -6314,11 +6586,13 @@
       <w:pPr>
         <w:pStyle w:val="Heading1"/>
       </w:pPr>
-      <w:bookmarkStart w:id="4" w:name="_Toc53398590"/>
+      <w:bookmarkStart w:id="3" w:name="_Toc53398590"/>
       <w:r>
         <w:lastRenderedPageBreak/>
         <w:t>Methodology</w:t>
       </w:r>
+      <w:bookmarkStart w:id="4" w:name="_GoBack"/>
+      <w:bookmarkEnd w:id="3"/>
       <w:bookmarkEnd w:id="4"/>
     </w:p>
     <w:p>
@@ -6397,13 +6671,59 @@
           <w:szCs w:val="24"/>
         </w:rPr>
       </w:pPr>
+      <w:proofErr w:type="spellStart"/>
       <w:r>
         <w:rPr>
           <w:rFonts w:ascii="Times New Roman" w:eastAsia="Times New Roman" w:hAnsi="Times New Roman" w:cs="Times New Roman"/>
           <w:sz w:val="24"/>
           <w:szCs w:val="24"/>
         </w:rPr>
-        <w:t xml:space="preserve">Moosavi, Sobhan, Mohammad Hossein Samavatian, Srinivasan Parthasarathy, and Rajiv Ramnath. </w:t>
+        <w:t>Moosavi</w:t>
+      </w:r>
+      <w:proofErr w:type="spellEnd"/>
+      <w:r>
+        <w:rPr>
+          <w:rFonts w:ascii="Times New Roman" w:eastAsia="Times New Roman" w:hAnsi="Times New Roman" w:cs="Times New Roman"/>
+          <w:sz w:val="24"/>
+          <w:szCs w:val="24"/>
+        </w:rPr>
+        <w:t xml:space="preserve">, </w:t>
+      </w:r>
+      <w:proofErr w:type="spellStart"/>
+      <w:r>
+        <w:rPr>
+          <w:rFonts w:ascii="Times New Roman" w:eastAsia="Times New Roman" w:hAnsi="Times New Roman" w:cs="Times New Roman"/>
+          <w:sz w:val="24"/>
+          <w:szCs w:val="24"/>
+        </w:rPr>
+        <w:t>Sobhan</w:t>
+      </w:r>
+      <w:proofErr w:type="spellEnd"/>
+      <w:r>
+        <w:rPr>
+          <w:rFonts w:ascii="Times New Roman" w:eastAsia="Times New Roman" w:hAnsi="Times New Roman" w:cs="Times New Roman"/>
+          <w:sz w:val="24"/>
+          <w:szCs w:val="24"/>
+        </w:rPr>
+        <w:t xml:space="preserve">, Mohammad Hossein </w:t>
+      </w:r>
+      <w:proofErr w:type="spellStart"/>
+      <w:r>
+        <w:rPr>
+          <w:rFonts w:ascii="Times New Roman" w:eastAsia="Times New Roman" w:hAnsi="Times New Roman" w:cs="Times New Roman"/>
+          <w:sz w:val="24"/>
+          <w:szCs w:val="24"/>
+        </w:rPr>
+        <w:t>Samavatian</w:t>
+      </w:r>
+      <w:proofErr w:type="spellEnd"/>
+      <w:r>
+        <w:rPr>
+          <w:rFonts w:ascii="Times New Roman" w:eastAsia="Times New Roman" w:hAnsi="Times New Roman" w:cs="Times New Roman"/>
+          <w:sz w:val="24"/>
+          <w:szCs w:val="24"/>
+        </w:rPr>
+        <w:t xml:space="preserve">, Srinivasan Parthasarathy, and Rajiv Ramnath. </w:t>
       </w:r>
       <w:hyperlink r:id="rId25" w:history="1">
         <w:r>
@@ -6423,7 +6743,25 @@
           <w:sz w:val="24"/>
           <w:szCs w:val="24"/>
         </w:rPr>
-        <w:t>, arXiv preprint arXiv:1906.05409 (2019).</w:t>
+        <w:t xml:space="preserve">, </w:t>
+      </w:r>
+      <w:proofErr w:type="spellStart"/>
+      <w:r>
+        <w:rPr>
+          <w:rFonts w:ascii="Times New Roman" w:eastAsia="Times New Roman" w:hAnsi="Times New Roman" w:cs="Times New Roman"/>
+          <w:sz w:val="24"/>
+          <w:szCs w:val="24"/>
+        </w:rPr>
+        <w:t>arXiv</w:t>
+      </w:r>
+      <w:proofErr w:type="spellEnd"/>
+      <w:r>
+        <w:rPr>
+          <w:rFonts w:ascii="Times New Roman" w:eastAsia="Times New Roman" w:hAnsi="Times New Roman" w:cs="Times New Roman"/>
+          <w:sz w:val="24"/>
+          <w:szCs w:val="24"/>
+        </w:rPr>
+        <w:t xml:space="preserve"> preprint arXiv:1906.05409 (2019).</w:t>
       </w:r>
     </w:p>
     <w:p>
@@ -6434,13 +6772,59 @@
           <w:numId w:val="16"/>
         </w:numPr>
       </w:pPr>
+      <w:proofErr w:type="spellStart"/>
       <w:r>
         <w:rPr>
           <w:rFonts w:ascii="Times New Roman" w:eastAsia="Times New Roman" w:hAnsi="Times New Roman" w:cs="Times New Roman"/>
           <w:sz w:val="24"/>
           <w:szCs w:val="24"/>
         </w:rPr>
-        <w:t xml:space="preserve">Moosavi, Sobhan, Mohammad Hossein Samavatian, Srinivasan Parthasarathy, Radu Teodorescu, and Rajiv Ramnath. </w:t>
+        <w:t>Moosavi</w:t>
+      </w:r>
+      <w:proofErr w:type="spellEnd"/>
+      <w:r>
+        <w:rPr>
+          <w:rFonts w:ascii="Times New Roman" w:eastAsia="Times New Roman" w:hAnsi="Times New Roman" w:cs="Times New Roman"/>
+          <w:sz w:val="24"/>
+          <w:szCs w:val="24"/>
+        </w:rPr>
+        <w:t xml:space="preserve">, </w:t>
+      </w:r>
+      <w:proofErr w:type="spellStart"/>
+      <w:r>
+        <w:rPr>
+          <w:rFonts w:ascii="Times New Roman" w:eastAsia="Times New Roman" w:hAnsi="Times New Roman" w:cs="Times New Roman"/>
+          <w:sz w:val="24"/>
+          <w:szCs w:val="24"/>
+        </w:rPr>
+        <w:t>Sobhan</w:t>
+      </w:r>
+      <w:proofErr w:type="spellEnd"/>
+      <w:r>
+        <w:rPr>
+          <w:rFonts w:ascii="Times New Roman" w:eastAsia="Times New Roman" w:hAnsi="Times New Roman" w:cs="Times New Roman"/>
+          <w:sz w:val="24"/>
+          <w:szCs w:val="24"/>
+        </w:rPr>
+        <w:t xml:space="preserve">, Mohammad Hossein </w:t>
+      </w:r>
+      <w:proofErr w:type="spellStart"/>
+      <w:r>
+        <w:rPr>
+          <w:rFonts w:ascii="Times New Roman" w:eastAsia="Times New Roman" w:hAnsi="Times New Roman" w:cs="Times New Roman"/>
+          <w:sz w:val="24"/>
+          <w:szCs w:val="24"/>
+        </w:rPr>
+        <w:t>Samavatian</w:t>
+      </w:r>
+      <w:proofErr w:type="spellEnd"/>
+      <w:r>
+        <w:rPr>
+          <w:rFonts w:ascii="Times New Roman" w:eastAsia="Times New Roman" w:hAnsi="Times New Roman" w:cs="Times New Roman"/>
+          <w:sz w:val="24"/>
+          <w:szCs w:val="24"/>
+        </w:rPr>
+        <w:t xml:space="preserve">, Srinivasan Parthasarathy, Radu Teodorescu, and Rajiv Ramnath. </w:t>
       </w:r>
       <w:hyperlink r:id="rId26" w:history="1">
         <w:r>
@@ -6850,7 +7234,7 @@
   <w:abstractNum w:abstractNumId="8" w15:restartNumberingAfterBreak="0">
     <w:nsid w:val="FFFFFF88"/>
     <w:multiLevelType w:val="singleLevel"/>
-    <w:tmpl w:val="7CF67378"/>
+    <w:tmpl w:val="00483610"/>
     <w:lvl w:ilvl="0">
       <w:start w:val="1"/>
       <w:numFmt w:val="decimal"/>
@@ -9685,7 +10069,7 @@
 </file>
 
 <file path=customXml/itemProps1.xml><?xml version="1.0" encoding="utf-8"?>
-<ds:datastoreItem xmlns:ds="http://schemas.openxmlformats.org/officeDocument/2006/customXml" ds:itemID="{72CC4FB8-9B82-4C9D-B259-240771B6F589}">
+<ds:datastoreItem xmlns:ds="http://schemas.openxmlformats.org/officeDocument/2006/customXml" ds:itemID="{62D1DFE2-D27F-4B4A-B319-013BEBC08E7C}">
   <ds:schemaRefs>
     <ds:schemaRef ds:uri="http://schemas.openxmlformats.org/officeDocument/2006/bibliography"/>
   </ds:schemaRefs>

</xml_diff>

<commit_message>
updated report with additional 3 derived columns in Data Section
</commit_message>
<xml_diff>
--- a/Report_ColoradoCarAccidentSeverityPrediction.docx
+++ b/Report_ColoradoCarAccidentSeverityPrediction.docx
@@ -122,7 +122,7 @@
           <w:r>
             <w:fldChar w:fldCharType="separate"/>
           </w:r>
-          <w:hyperlink w:anchor="_Toc53398587" w:history="1">
+          <w:hyperlink w:anchor="_Toc53562659" w:history="1">
             <w:r>
               <w:rPr>
                 <w:rStyle w:val="Hyperlink"/>
@@ -149,7 +149,7 @@
                 <w:noProof/>
                 <w:webHidden/>
               </w:rPr>
-              <w:instrText xml:space="preserve"> PAGEREF _Toc53398587 \h </w:instrText>
+              <w:instrText xml:space="preserve"> PAGEREF _Toc53562659 \h </w:instrText>
             </w:r>
             <w:r>
               <w:rPr>
@@ -191,7 +191,7 @@
               <w:lang w:eastAsia="en-US"/>
             </w:rPr>
           </w:pPr>
-          <w:hyperlink w:anchor="_Toc53398588" w:history="1">
+          <w:hyperlink w:anchor="_Toc53562660" w:history="1">
             <w:r>
               <w:rPr>
                 <w:rStyle w:val="Hyperlink"/>
@@ -218,7 +218,7 @@
                 <w:noProof/>
                 <w:webHidden/>
               </w:rPr>
-              <w:instrText xml:space="preserve"> PAGEREF _Toc53398588 \h </w:instrText>
+              <w:instrText xml:space="preserve"> PAGEREF _Toc53562660 \h </w:instrText>
             </w:r>
             <w:r>
               <w:rPr>
@@ -239,6 +239,77 @@
                 <w:webHidden/>
               </w:rPr>
               <w:t>3</w:t>
+            </w:r>
+            <w:r>
+              <w:rPr>
+                <w:noProof/>
+                <w:webHidden/>
+              </w:rPr>
+              <w:fldChar w:fldCharType="end"/>
+            </w:r>
+          </w:hyperlink>
+          <w:bookmarkStart w:id="0" w:name="_GoBack"/>
+          <w:bookmarkEnd w:id="0"/>
+        </w:p>
+        <w:p>
+          <w:pPr>
+            <w:pStyle w:val="TOC1"/>
+            <w:tabs>
+              <w:tab w:val="right" w:leader="dot" w:pos="7190"/>
+            </w:tabs>
+            <w:rPr>
+              <w:noProof/>
+              <w:lang w:eastAsia="en-US"/>
+            </w:rPr>
+          </w:pPr>
+          <w:hyperlink w:anchor="_Toc53562661" w:history="1">
+            <w:r>
+              <w:rPr>
+                <w:rStyle w:val="Hyperlink"/>
+                <w:noProof/>
+              </w:rPr>
+              <w:t>Data</w:t>
+            </w:r>
+            <w:r>
+              <w:rPr>
+                <w:noProof/>
+                <w:webHidden/>
+              </w:rPr>
+              <w:tab/>
+            </w:r>
+            <w:r>
+              <w:rPr>
+                <w:noProof/>
+                <w:webHidden/>
+              </w:rPr>
+              <w:fldChar w:fldCharType="begin"/>
+            </w:r>
+            <w:r>
+              <w:rPr>
+                <w:noProof/>
+                <w:webHidden/>
+              </w:rPr>
+              <w:instrText xml:space="preserve"> PAGEREF _Toc53562661 \h </w:instrText>
+            </w:r>
+            <w:r>
+              <w:rPr>
+                <w:noProof/>
+                <w:webHidden/>
+              </w:rPr>
+            </w:r>
+            <w:r>
+              <w:rPr>
+                <w:noProof/>
+                <w:webHidden/>
+              </w:rPr>
+              <w:fldChar w:fldCharType="separate"/>
+            </w:r>
+            <w:r>
+              <w:rPr>
+                <w:noProof/>
+                <w:webHidden/>
+              </w:rPr>
+              <w:t>4</w:t>
             </w:r>
             <w:r>
               <w:rPr>
@@ -260,13 +331,13 @@
               <w:lang w:eastAsia="en-US"/>
             </w:rPr>
           </w:pPr>
-          <w:hyperlink w:anchor="_Toc53398589" w:history="1">
+          <w:hyperlink w:anchor="_Toc53562662" w:history="1">
             <w:r>
               <w:rPr>
                 <w:rStyle w:val="Hyperlink"/>
                 <w:noProof/>
               </w:rPr>
-              <w:t>Data</w:t>
+              <w:t>Methodology</w:t>
             </w:r>
             <w:r>
               <w:rPr>
@@ -287,7 +358,7 @@
                 <w:noProof/>
                 <w:webHidden/>
               </w:rPr>
-              <w:instrText xml:space="preserve"> PAGEREF _Toc53398589 \h </w:instrText>
+              <w:instrText xml:space="preserve"> PAGEREF _Toc53562662 \h </w:instrText>
             </w:r>
             <w:r>
               <w:rPr>
@@ -307,7 +378,7 @@
                 <w:noProof/>
                 <w:webHidden/>
               </w:rPr>
-              <w:t>4</w:t>
+              <w:t>7</w:t>
             </w:r>
             <w:r>
               <w:rPr>
@@ -329,13 +400,13 @@
               <w:lang w:eastAsia="en-US"/>
             </w:rPr>
           </w:pPr>
-          <w:hyperlink w:anchor="_Toc53398590" w:history="1">
+          <w:hyperlink w:anchor="_Toc53562663" w:history="1">
             <w:r>
               <w:rPr>
                 <w:rStyle w:val="Hyperlink"/>
                 <w:noProof/>
               </w:rPr>
-              <w:t>Methodology</w:t>
+              <w:t>Results</w:t>
             </w:r>
             <w:r>
               <w:rPr>
@@ -356,7 +427,7 @@
                 <w:noProof/>
                 <w:webHidden/>
               </w:rPr>
-              <w:instrText xml:space="preserve"> PAGEREF _Toc53398590 \h </w:instrText>
+              <w:instrText xml:space="preserve"> PAGEREF _Toc53562663 \h </w:instrText>
             </w:r>
             <w:r>
               <w:rPr>
@@ -376,7 +447,7 @@
                 <w:noProof/>
                 <w:webHidden/>
               </w:rPr>
-              <w:t>6</w:t>
+              <w:t>8</w:t>
             </w:r>
             <w:r>
               <w:rPr>
@@ -398,13 +469,13 @@
               <w:lang w:eastAsia="en-US"/>
             </w:rPr>
           </w:pPr>
-          <w:hyperlink w:anchor="_Toc53398591" w:history="1">
+          <w:hyperlink w:anchor="_Toc53562664" w:history="1">
             <w:r>
               <w:rPr>
                 <w:rStyle w:val="Hyperlink"/>
                 <w:noProof/>
               </w:rPr>
-              <w:t>Results</w:t>
+              <w:t>acknowledgement</w:t>
             </w:r>
             <w:r>
               <w:rPr>
@@ -425,7 +496,7 @@
                 <w:noProof/>
                 <w:webHidden/>
               </w:rPr>
-              <w:instrText xml:space="preserve"> PAGEREF _Toc53398591 \h </w:instrText>
+              <w:instrText xml:space="preserve"> PAGEREF _Toc53562664 \h </w:instrText>
             </w:r>
             <w:r>
               <w:rPr>
@@ -445,76 +516,7 @@
                 <w:noProof/>
                 <w:webHidden/>
               </w:rPr>
-              <w:t>7</w:t>
-            </w:r>
-            <w:r>
-              <w:rPr>
-                <w:noProof/>
-                <w:webHidden/>
-              </w:rPr>
-              <w:fldChar w:fldCharType="end"/>
-            </w:r>
-          </w:hyperlink>
-        </w:p>
-        <w:p>
-          <w:pPr>
-            <w:pStyle w:val="TOC1"/>
-            <w:tabs>
-              <w:tab w:val="right" w:leader="dot" w:pos="7190"/>
-            </w:tabs>
-            <w:rPr>
-              <w:noProof/>
-              <w:lang w:eastAsia="en-US"/>
-            </w:rPr>
-          </w:pPr>
-          <w:hyperlink w:anchor="_Toc53398592" w:history="1">
-            <w:r>
-              <w:rPr>
-                <w:rStyle w:val="Hyperlink"/>
-                <w:noProof/>
-              </w:rPr>
-              <w:t>acknowledgement</w:t>
-            </w:r>
-            <w:r>
-              <w:rPr>
-                <w:noProof/>
-                <w:webHidden/>
-              </w:rPr>
-              <w:tab/>
-            </w:r>
-            <w:r>
-              <w:rPr>
-                <w:noProof/>
-                <w:webHidden/>
-              </w:rPr>
-              <w:fldChar w:fldCharType="begin"/>
-            </w:r>
-            <w:r>
-              <w:rPr>
-                <w:noProof/>
-                <w:webHidden/>
-              </w:rPr>
-              <w:instrText xml:space="preserve"> PAGEREF _Toc53398592 \h </w:instrText>
-            </w:r>
-            <w:r>
-              <w:rPr>
-                <w:noProof/>
-                <w:webHidden/>
-              </w:rPr>
-            </w:r>
-            <w:r>
-              <w:rPr>
-                <w:noProof/>
-                <w:webHidden/>
-              </w:rPr>
-              <w:fldChar w:fldCharType="separate"/>
-            </w:r>
-            <w:r>
-              <w:rPr>
-                <w:noProof/>
-                <w:webHidden/>
-              </w:rPr>
-              <w:t>8</w:t>
+              <w:t>9</w:t>
             </w:r>
             <w:r>
               <w:rPr>
@@ -556,12 +558,12 @@
       <w:pPr>
         <w:pStyle w:val="Heading1"/>
       </w:pPr>
-      <w:bookmarkStart w:id="0" w:name="_Toc53398587"/>
+      <w:bookmarkStart w:id="1" w:name="_Toc53562659"/>
       <w:r>
         <w:lastRenderedPageBreak/>
         <w:t>Abstract</w:t>
       </w:r>
-      <w:bookmarkEnd w:id="0"/>
+      <w:bookmarkEnd w:id="1"/>
     </w:p>
     <w:p>
       <w:pPr>
@@ -592,12 +594,12 @@
       <w:pPr>
         <w:pStyle w:val="Heading1"/>
       </w:pPr>
-      <w:bookmarkStart w:id="1" w:name="_Toc53398588"/>
+      <w:bookmarkStart w:id="2" w:name="_Toc53562660"/>
       <w:r>
         <w:lastRenderedPageBreak/>
         <w:t>Introduction / business problem</w:t>
       </w:r>
-      <w:bookmarkEnd w:id="1"/>
+      <w:bookmarkEnd w:id="2"/>
     </w:p>
     <w:p>
       <w:r>
@@ -686,12 +688,12 @@
       <w:pPr>
         <w:pStyle w:val="Heading1"/>
       </w:pPr>
-      <w:bookmarkStart w:id="2" w:name="_Toc53398589"/>
+      <w:bookmarkStart w:id="3" w:name="_Toc53562661"/>
       <w:r>
         <w:lastRenderedPageBreak/>
         <w:t>Data</w:t>
       </w:r>
-      <w:bookmarkEnd w:id="2"/>
+      <w:bookmarkEnd w:id="3"/>
     </w:p>
     <w:p>
       <w:r>
@@ -743,6 +745,7 @@
           <w:insideH w:val="single" w:sz="4" w:space="0" w:color="auto"/>
           <w:insideV w:val="single" w:sz="4" w:space="0" w:color="auto"/>
         </w:tblBorders>
+        <w:tblLayout w:type="fixed"/>
         <w:tblCellMar>
           <w:left w:w="0" w:type="dxa"/>
           <w:right w:w="0" w:type="dxa"/>
@@ -750,9 +753,9 @@
         <w:tblLook w:val="04A0" w:firstRow="1" w:lastRow="0" w:firstColumn="1" w:lastColumn="0" w:noHBand="0" w:noVBand="1"/>
       </w:tblPr>
       <w:tblGrid>
-        <w:gridCol w:w="180"/>
-        <w:gridCol w:w="1523"/>
-        <w:gridCol w:w="4889"/>
+        <w:gridCol w:w="355"/>
+        <w:gridCol w:w="1433"/>
+        <w:gridCol w:w="4804"/>
         <w:gridCol w:w="598"/>
       </w:tblGrid>
       <w:tr>
@@ -762,7 +765,7 @@
         </w:trPr>
         <w:tc>
           <w:tcPr>
-            <w:tcW w:w="0" w:type="auto"/>
+            <w:tcW w:w="355" w:type="dxa"/>
             <w:vAlign w:val="center"/>
             <w:hideMark/>
           </w:tcPr>
@@ -791,7 +794,7 @@
         </w:tc>
         <w:tc>
           <w:tcPr>
-            <w:tcW w:w="0" w:type="auto"/>
+            <w:tcW w:w="1433" w:type="dxa"/>
             <w:vAlign w:val="center"/>
             <w:hideMark/>
           </w:tcPr>
@@ -820,7 +823,7 @@
         </w:tc>
         <w:tc>
           <w:tcPr>
-            <w:tcW w:w="0" w:type="auto"/>
+            <w:tcW w:w="4804" w:type="dxa"/>
             <w:vAlign w:val="center"/>
             <w:hideMark/>
           </w:tcPr>
@@ -849,7 +852,7 @@
         </w:tc>
         <w:tc>
           <w:tcPr>
-            <w:tcW w:w="0" w:type="auto"/>
+            <w:tcW w:w="598" w:type="dxa"/>
             <w:vAlign w:val="center"/>
             <w:hideMark/>
           </w:tcPr>
@@ -883,9 +886,8 @@
         </w:trPr>
         <w:tc>
           <w:tcPr>
-            <w:tcW w:w="0" w:type="auto"/>
-            <w:vAlign w:val="center"/>
-            <w:hideMark/>
+            <w:tcW w:w="355" w:type="dxa"/>
+            <w:vAlign w:val="center"/>
           </w:tcPr>
           <w:p>
             <w:pPr>
@@ -908,58 +910,74 @@
         </w:tc>
         <w:tc>
           <w:tcPr>
-            <w:tcW w:w="0" w:type="auto"/>
-            <w:vAlign w:val="center"/>
-            <w:hideMark/>
-          </w:tcPr>
-          <w:p>
-            <w:pPr>
-              <w:jc w:val="center"/>
-              <w:rPr>
-                <w:rFonts w:cstheme="minorHAnsi"/>
-                <w:sz w:val="16"/>
-                <w:szCs w:val="16"/>
-              </w:rPr>
-            </w:pPr>
-            <w:r>
-              <w:rPr>
-                <w:rFonts w:cstheme="minorHAnsi"/>
-                <w:sz w:val="16"/>
-                <w:szCs w:val="16"/>
-              </w:rPr>
-              <w:t>ID</w:t>
-            </w:r>
-          </w:p>
-        </w:tc>
-        <w:tc>
-          <w:tcPr>
-            <w:tcW w:w="0" w:type="auto"/>
-            <w:vAlign w:val="center"/>
-            <w:hideMark/>
-          </w:tcPr>
-          <w:p>
-            <w:pPr>
-              <w:rPr>
-                <w:rFonts w:cstheme="minorHAnsi"/>
-                <w:sz w:val="16"/>
-                <w:szCs w:val="16"/>
-              </w:rPr>
-            </w:pPr>
-            <w:r>
-              <w:rPr>
-                <w:rFonts w:cstheme="minorHAnsi"/>
-                <w:sz w:val="16"/>
-                <w:szCs w:val="16"/>
-              </w:rPr>
-              <w:t>This is a unique identifier of the accident record.</w:t>
-            </w:r>
-          </w:p>
-        </w:tc>
-        <w:tc>
-          <w:tcPr>
-            <w:tcW w:w="0" w:type="auto"/>
-            <w:vAlign w:val="center"/>
-            <w:hideMark/>
+            <w:tcW w:w="1433" w:type="dxa"/>
+            <w:vAlign w:val="center"/>
+          </w:tcPr>
+          <w:p>
+            <w:pPr>
+              <w:jc w:val="center"/>
+              <w:rPr>
+                <w:rFonts w:cstheme="minorHAnsi"/>
+                <w:sz w:val="16"/>
+                <w:szCs w:val="16"/>
+              </w:rPr>
+            </w:pPr>
+            <w:proofErr w:type="spellStart"/>
+            <w:r>
+              <w:rPr>
+                <w:sz w:val="16"/>
+                <w:szCs w:val="16"/>
+              </w:rPr>
+              <w:t>Rush_Hour</w:t>
+            </w:r>
+            <w:proofErr w:type="spellEnd"/>
+          </w:p>
+        </w:tc>
+        <w:tc>
+          <w:tcPr>
+            <w:tcW w:w="4804" w:type="dxa"/>
+            <w:vAlign w:val="center"/>
+          </w:tcPr>
+          <w:p>
+            <w:pPr>
+              <w:rPr>
+                <w:rFonts w:cstheme="minorHAnsi"/>
+                <w:sz w:val="16"/>
+                <w:szCs w:val="16"/>
+              </w:rPr>
+            </w:pPr>
+            <w:r>
+              <w:rPr>
+                <w:rFonts w:cstheme="minorHAnsi"/>
+                <w:sz w:val="16"/>
+                <w:szCs w:val="16"/>
+              </w:rPr>
+              <w:t xml:space="preserve">Indicates if the accident happens in rush hour (1-yes, 0-no). It’s derived from </w:t>
+            </w:r>
+            <w:proofErr w:type="spellStart"/>
+            <w:r>
+              <w:rPr>
+                <w:rFonts w:cstheme="minorHAnsi"/>
+                <w:sz w:val="16"/>
+                <w:szCs w:val="16"/>
+              </w:rPr>
+              <w:t>Start_Time</w:t>
+            </w:r>
+            <w:proofErr w:type="spellEnd"/>
+            <w:r>
+              <w:rPr>
+                <w:rFonts w:cstheme="minorHAnsi"/>
+                <w:sz w:val="16"/>
+                <w:szCs w:val="16"/>
+              </w:rPr>
+              <w:t>. Rush hours are 6:00-10:00 and 15:00-19:00.</w:t>
+            </w:r>
+          </w:p>
+        </w:tc>
+        <w:tc>
+          <w:tcPr>
+            <w:tcW w:w="598" w:type="dxa"/>
+            <w:vAlign w:val="center"/>
           </w:tcPr>
           <w:p>
             <w:pPr>
@@ -987,9 +1005,8 @@
         </w:trPr>
         <w:tc>
           <w:tcPr>
-            <w:tcW w:w="0" w:type="auto"/>
-            <w:vAlign w:val="center"/>
-            <w:hideMark/>
+            <w:tcW w:w="355" w:type="dxa"/>
+            <w:vAlign w:val="center"/>
           </w:tcPr>
           <w:p>
             <w:pPr>
@@ -1012,58 +1029,92 @@
         </w:tc>
         <w:tc>
           <w:tcPr>
-            <w:tcW w:w="0" w:type="auto"/>
-            <w:vAlign w:val="center"/>
-            <w:hideMark/>
-          </w:tcPr>
-          <w:p>
-            <w:pPr>
-              <w:jc w:val="center"/>
-              <w:rPr>
-                <w:rFonts w:cstheme="minorHAnsi"/>
-                <w:sz w:val="16"/>
-                <w:szCs w:val="16"/>
-              </w:rPr>
-            </w:pPr>
-            <w:r>
-              <w:rPr>
-                <w:rFonts w:cstheme="minorHAnsi"/>
-                <w:sz w:val="16"/>
-                <w:szCs w:val="16"/>
-              </w:rPr>
-              <w:t>Source</w:t>
-            </w:r>
-          </w:p>
-        </w:tc>
-        <w:tc>
-          <w:tcPr>
-            <w:tcW w:w="0" w:type="auto"/>
-            <w:vAlign w:val="center"/>
-            <w:hideMark/>
-          </w:tcPr>
-          <w:p>
-            <w:pPr>
-              <w:rPr>
-                <w:rFonts w:cstheme="minorHAnsi"/>
-                <w:sz w:val="16"/>
-                <w:szCs w:val="16"/>
-              </w:rPr>
-            </w:pPr>
-            <w:r>
-              <w:rPr>
-                <w:rFonts w:cstheme="minorHAnsi"/>
-                <w:sz w:val="16"/>
-                <w:szCs w:val="16"/>
-              </w:rPr>
-              <w:t>Indicates source of the accident report (i.e. the API which reported the accident.).</w:t>
-            </w:r>
-          </w:p>
-        </w:tc>
-        <w:tc>
-          <w:tcPr>
-            <w:tcW w:w="0" w:type="auto"/>
-            <w:vAlign w:val="center"/>
-            <w:hideMark/>
+            <w:tcW w:w="1433" w:type="dxa"/>
+            <w:vAlign w:val="center"/>
+          </w:tcPr>
+          <w:p>
+            <w:pPr>
+              <w:jc w:val="center"/>
+              <w:rPr>
+                <w:rFonts w:cstheme="minorHAnsi"/>
+                <w:sz w:val="16"/>
+                <w:szCs w:val="16"/>
+              </w:rPr>
+            </w:pPr>
+            <w:proofErr w:type="spellStart"/>
+            <w:r>
+              <w:rPr>
+                <w:sz w:val="16"/>
+                <w:szCs w:val="16"/>
+              </w:rPr>
+              <w:t>Duration_in_Hour</w:t>
+            </w:r>
+            <w:proofErr w:type="spellEnd"/>
+          </w:p>
+        </w:tc>
+        <w:tc>
+          <w:tcPr>
+            <w:tcW w:w="4804" w:type="dxa"/>
+            <w:vAlign w:val="center"/>
+          </w:tcPr>
+          <w:p>
+            <w:pPr>
+              <w:rPr>
+                <w:rFonts w:cstheme="minorHAnsi"/>
+                <w:sz w:val="16"/>
+                <w:szCs w:val="16"/>
+              </w:rPr>
+            </w:pPr>
+            <w:r>
+              <w:rPr>
+                <w:rFonts w:cstheme="minorHAnsi"/>
+                <w:sz w:val="16"/>
+                <w:szCs w:val="16"/>
+              </w:rPr>
+              <w:t>Shows how long (in hours) the impact on traffic caused by the accident. It’s calculated as (</w:t>
+            </w:r>
+            <w:proofErr w:type="spellStart"/>
+            <w:r>
+              <w:rPr>
+                <w:rFonts w:cstheme="minorHAnsi"/>
+                <w:sz w:val="16"/>
+                <w:szCs w:val="16"/>
+              </w:rPr>
+              <w:t>End_Time</w:t>
+            </w:r>
+            <w:proofErr w:type="spellEnd"/>
+            <w:r>
+              <w:rPr>
+                <w:rFonts w:cstheme="minorHAnsi"/>
+                <w:sz w:val="16"/>
+                <w:szCs w:val="16"/>
+              </w:rPr>
+              <w:t xml:space="preserve"> – </w:t>
+            </w:r>
+            <w:proofErr w:type="spellStart"/>
+            <w:r>
+              <w:rPr>
+                <w:rFonts w:cstheme="minorHAnsi"/>
+                <w:sz w:val="16"/>
+                <w:szCs w:val="16"/>
+              </w:rPr>
+              <w:t>Start_Time</w:t>
+            </w:r>
+            <w:proofErr w:type="spellEnd"/>
+            <w:r>
+              <w:rPr>
+                <w:rFonts w:cstheme="minorHAnsi"/>
+                <w:sz w:val="16"/>
+                <w:szCs w:val="16"/>
+              </w:rPr>
+              <w:t>)</w:t>
+            </w:r>
+          </w:p>
+        </w:tc>
+        <w:tc>
+          <w:tcPr>
+            <w:tcW w:w="598" w:type="dxa"/>
+            <w:vAlign w:val="center"/>
           </w:tcPr>
           <w:p>
             <w:pPr>
@@ -1091,9 +1142,8 @@
         </w:trPr>
         <w:tc>
           <w:tcPr>
-            <w:tcW w:w="0" w:type="auto"/>
-            <w:vAlign w:val="center"/>
-            <w:hideMark/>
+            <w:tcW w:w="355" w:type="dxa"/>
+            <w:vAlign w:val="center"/>
           </w:tcPr>
           <w:p>
             <w:pPr>
@@ -1116,7 +1166,312 @@
         </w:tc>
         <w:tc>
           <w:tcPr>
-            <w:tcW w:w="0" w:type="auto"/>
+            <w:tcW w:w="1433" w:type="dxa"/>
+            <w:vAlign w:val="center"/>
+          </w:tcPr>
+          <w:p>
+            <w:pPr>
+              <w:jc w:val="center"/>
+              <w:rPr>
+                <w:rFonts w:cstheme="minorHAnsi"/>
+                <w:sz w:val="16"/>
+                <w:szCs w:val="16"/>
+              </w:rPr>
+            </w:pPr>
+            <w:r>
+              <w:rPr>
+                <w:sz w:val="16"/>
+                <w:szCs w:val="16"/>
+              </w:rPr>
+              <w:t>Interstate</w:t>
+            </w:r>
+          </w:p>
+        </w:tc>
+        <w:tc>
+          <w:tcPr>
+            <w:tcW w:w="4804" w:type="dxa"/>
+            <w:vAlign w:val="center"/>
+          </w:tcPr>
+          <w:p>
+            <w:pPr>
+              <w:rPr>
+                <w:rFonts w:cstheme="minorHAnsi"/>
+                <w:sz w:val="16"/>
+                <w:szCs w:val="16"/>
+              </w:rPr>
+            </w:pPr>
+            <w:r>
+              <w:rPr>
+                <w:rFonts w:cstheme="minorHAnsi"/>
+                <w:sz w:val="16"/>
+                <w:szCs w:val="16"/>
+              </w:rPr>
+              <w:t>Shows if the accident happens on an interstate highway (1-yes, 0-no). It’s derived from Street attribute.</w:t>
+            </w:r>
+          </w:p>
+        </w:tc>
+        <w:tc>
+          <w:tcPr>
+            <w:tcW w:w="598" w:type="dxa"/>
+            <w:vAlign w:val="center"/>
+          </w:tcPr>
+          <w:p>
+            <w:pPr>
+              <w:jc w:val="center"/>
+              <w:rPr>
+                <w:rFonts w:cstheme="minorHAnsi"/>
+                <w:sz w:val="16"/>
+                <w:szCs w:val="16"/>
+              </w:rPr>
+            </w:pPr>
+            <w:r>
+              <w:rPr>
+                <w:rFonts w:cstheme="minorHAnsi"/>
+                <w:sz w:val="16"/>
+                <w:szCs w:val="16"/>
+              </w:rPr>
+              <w:t>No</w:t>
+            </w:r>
+          </w:p>
+        </w:tc>
+      </w:tr>
+      <w:tr>
+        <w:trPr>
+          <w:tblCellSpacing w:w="0" w:type="dxa"/>
+        </w:trPr>
+        <w:tc>
+          <w:tcPr>
+            <w:tcW w:w="355" w:type="dxa"/>
+            <w:vAlign w:val="center"/>
+          </w:tcPr>
+          <w:p>
+            <w:pPr>
+              <w:jc w:val="center"/>
+              <w:rPr>
+                <w:rFonts w:cstheme="minorHAnsi"/>
+                <w:sz w:val="16"/>
+                <w:szCs w:val="16"/>
+              </w:rPr>
+            </w:pPr>
+            <w:r>
+              <w:rPr>
+                <w:rFonts w:cstheme="minorHAnsi"/>
+                <w:sz w:val="16"/>
+                <w:szCs w:val="16"/>
+              </w:rPr>
+              <w:t>4</w:t>
+            </w:r>
+          </w:p>
+        </w:tc>
+        <w:tc>
+          <w:tcPr>
+            <w:tcW w:w="1433" w:type="dxa"/>
+            <w:vAlign w:val="center"/>
+            <w:hideMark/>
+          </w:tcPr>
+          <w:p>
+            <w:pPr>
+              <w:jc w:val="center"/>
+              <w:rPr>
+                <w:rFonts w:cstheme="minorHAnsi"/>
+                <w:sz w:val="16"/>
+                <w:szCs w:val="16"/>
+              </w:rPr>
+            </w:pPr>
+            <w:r>
+              <w:rPr>
+                <w:rFonts w:cstheme="minorHAnsi"/>
+                <w:sz w:val="16"/>
+                <w:szCs w:val="16"/>
+              </w:rPr>
+              <w:t>ID</w:t>
+            </w:r>
+          </w:p>
+        </w:tc>
+        <w:tc>
+          <w:tcPr>
+            <w:tcW w:w="4804" w:type="dxa"/>
+            <w:vAlign w:val="center"/>
+            <w:hideMark/>
+          </w:tcPr>
+          <w:p>
+            <w:pPr>
+              <w:rPr>
+                <w:rFonts w:cstheme="minorHAnsi"/>
+                <w:sz w:val="16"/>
+                <w:szCs w:val="16"/>
+              </w:rPr>
+            </w:pPr>
+            <w:r>
+              <w:rPr>
+                <w:rFonts w:cstheme="minorHAnsi"/>
+                <w:sz w:val="16"/>
+                <w:szCs w:val="16"/>
+              </w:rPr>
+              <w:t>This is a unique identifier of the accident record.</w:t>
+            </w:r>
+          </w:p>
+        </w:tc>
+        <w:tc>
+          <w:tcPr>
+            <w:tcW w:w="598" w:type="dxa"/>
+            <w:vAlign w:val="center"/>
+            <w:hideMark/>
+          </w:tcPr>
+          <w:p>
+            <w:pPr>
+              <w:jc w:val="center"/>
+              <w:rPr>
+                <w:rFonts w:cstheme="minorHAnsi"/>
+                <w:sz w:val="16"/>
+                <w:szCs w:val="16"/>
+              </w:rPr>
+            </w:pPr>
+            <w:r>
+              <w:rPr>
+                <w:rFonts w:cstheme="minorHAnsi"/>
+                <w:sz w:val="16"/>
+                <w:szCs w:val="16"/>
+              </w:rPr>
+              <w:t>No</w:t>
+            </w:r>
+          </w:p>
+        </w:tc>
+      </w:tr>
+      <w:tr>
+        <w:trPr>
+          <w:tblCellSpacing w:w="0" w:type="dxa"/>
+        </w:trPr>
+        <w:tc>
+          <w:tcPr>
+            <w:tcW w:w="355" w:type="dxa"/>
+            <w:vAlign w:val="center"/>
+          </w:tcPr>
+          <w:p>
+            <w:pPr>
+              <w:jc w:val="center"/>
+              <w:rPr>
+                <w:rFonts w:cstheme="minorHAnsi"/>
+                <w:sz w:val="16"/>
+                <w:szCs w:val="16"/>
+              </w:rPr>
+            </w:pPr>
+            <w:r>
+              <w:rPr>
+                <w:rFonts w:cstheme="minorHAnsi"/>
+                <w:sz w:val="16"/>
+                <w:szCs w:val="16"/>
+              </w:rPr>
+              <w:t>5</w:t>
+            </w:r>
+          </w:p>
+        </w:tc>
+        <w:tc>
+          <w:tcPr>
+            <w:tcW w:w="1433" w:type="dxa"/>
+            <w:vAlign w:val="center"/>
+            <w:hideMark/>
+          </w:tcPr>
+          <w:p>
+            <w:pPr>
+              <w:jc w:val="center"/>
+              <w:rPr>
+                <w:rFonts w:cstheme="minorHAnsi"/>
+                <w:sz w:val="16"/>
+                <w:szCs w:val="16"/>
+              </w:rPr>
+            </w:pPr>
+            <w:r>
+              <w:rPr>
+                <w:rFonts w:cstheme="minorHAnsi"/>
+                <w:sz w:val="16"/>
+                <w:szCs w:val="16"/>
+              </w:rPr>
+              <w:t>Source</w:t>
+            </w:r>
+          </w:p>
+        </w:tc>
+        <w:tc>
+          <w:tcPr>
+            <w:tcW w:w="4804" w:type="dxa"/>
+            <w:vAlign w:val="center"/>
+            <w:hideMark/>
+          </w:tcPr>
+          <w:p>
+            <w:pPr>
+              <w:rPr>
+                <w:rFonts w:cstheme="minorHAnsi"/>
+                <w:sz w:val="16"/>
+                <w:szCs w:val="16"/>
+              </w:rPr>
+            </w:pPr>
+            <w:r>
+              <w:rPr>
+                <w:rFonts w:cstheme="minorHAnsi"/>
+                <w:sz w:val="16"/>
+                <w:szCs w:val="16"/>
+              </w:rPr>
+              <w:t>Indicates source of the accident report (i.e. the API which reported the accident.).</w:t>
+            </w:r>
+          </w:p>
+        </w:tc>
+        <w:tc>
+          <w:tcPr>
+            <w:tcW w:w="598" w:type="dxa"/>
+            <w:vAlign w:val="center"/>
+            <w:hideMark/>
+          </w:tcPr>
+          <w:p>
+            <w:pPr>
+              <w:jc w:val="center"/>
+              <w:rPr>
+                <w:rFonts w:cstheme="minorHAnsi"/>
+                <w:sz w:val="16"/>
+                <w:szCs w:val="16"/>
+              </w:rPr>
+            </w:pPr>
+            <w:r>
+              <w:rPr>
+                <w:rFonts w:cstheme="minorHAnsi"/>
+                <w:sz w:val="16"/>
+                <w:szCs w:val="16"/>
+              </w:rPr>
+              <w:t>No</w:t>
+            </w:r>
+          </w:p>
+        </w:tc>
+      </w:tr>
+      <w:tr>
+        <w:trPr>
+          <w:tblCellSpacing w:w="0" w:type="dxa"/>
+        </w:trPr>
+        <w:tc>
+          <w:tcPr>
+            <w:tcW w:w="355" w:type="dxa"/>
+            <w:vAlign w:val="center"/>
+          </w:tcPr>
+          <w:p>
+            <w:pPr>
+              <w:jc w:val="center"/>
+              <w:rPr>
+                <w:rFonts w:cstheme="minorHAnsi"/>
+                <w:sz w:val="16"/>
+                <w:szCs w:val="16"/>
+              </w:rPr>
+            </w:pPr>
+            <w:r>
+              <w:rPr>
+                <w:rFonts w:cstheme="minorHAnsi"/>
+                <w:sz w:val="16"/>
+                <w:szCs w:val="16"/>
+              </w:rPr>
+              <w:t>6</w:t>
+            </w:r>
+          </w:p>
+        </w:tc>
+        <w:tc>
+          <w:tcPr>
+            <w:tcW w:w="1433" w:type="dxa"/>
             <w:vAlign w:val="center"/>
             <w:hideMark/>
           </w:tcPr>
@@ -1141,7 +1496,7 @@
         </w:tc>
         <w:tc>
           <w:tcPr>
-            <w:tcW w:w="0" w:type="auto"/>
+            <w:tcW w:w="4804" w:type="dxa"/>
             <w:vAlign w:val="center"/>
             <w:hideMark/>
           </w:tcPr>
@@ -1184,7 +1539,7 @@
         </w:tc>
         <w:tc>
           <w:tcPr>
-            <w:tcW w:w="0" w:type="auto"/>
+            <w:tcW w:w="598" w:type="dxa"/>
             <w:vAlign w:val="center"/>
             <w:hideMark/>
           </w:tcPr>
@@ -1214,32 +1569,31 @@
         </w:trPr>
         <w:tc>
           <w:tcPr>
-            <w:tcW w:w="0" w:type="auto"/>
-            <w:vAlign w:val="center"/>
-            <w:hideMark/>
-          </w:tcPr>
-          <w:p>
-            <w:pPr>
-              <w:jc w:val="center"/>
-              <w:rPr>
-                <w:rFonts w:cstheme="minorHAnsi"/>
-                <w:sz w:val="16"/>
-                <w:szCs w:val="16"/>
-              </w:rPr>
-            </w:pPr>
-            <w:r>
-              <w:rPr>
-                <w:rFonts w:cstheme="minorHAnsi"/>
-                <w:sz w:val="16"/>
-                <w:szCs w:val="16"/>
-              </w:rPr>
-              <w:t>4</w:t>
-            </w:r>
-          </w:p>
-        </w:tc>
-        <w:tc>
-          <w:tcPr>
-            <w:tcW w:w="0" w:type="auto"/>
+            <w:tcW w:w="355" w:type="dxa"/>
+            <w:vAlign w:val="center"/>
+          </w:tcPr>
+          <w:p>
+            <w:pPr>
+              <w:jc w:val="center"/>
+              <w:rPr>
+                <w:rFonts w:cstheme="minorHAnsi"/>
+                <w:sz w:val="16"/>
+                <w:szCs w:val="16"/>
+              </w:rPr>
+            </w:pPr>
+            <w:r>
+              <w:rPr>
+                <w:rFonts w:cstheme="minorHAnsi"/>
+                <w:sz w:val="16"/>
+                <w:szCs w:val="16"/>
+              </w:rPr>
+              <w:t>7</w:t>
+            </w:r>
+          </w:p>
+        </w:tc>
+        <w:tc>
+          <w:tcPr>
+            <w:tcW w:w="1433" w:type="dxa"/>
             <w:vAlign w:val="center"/>
             <w:hideMark/>
           </w:tcPr>
@@ -1264,7 +1618,7 @@
         </w:tc>
         <w:tc>
           <w:tcPr>
-            <w:tcW w:w="0" w:type="auto"/>
+            <w:tcW w:w="4804" w:type="dxa"/>
             <w:vAlign w:val="center"/>
             <w:hideMark/>
           </w:tcPr>
@@ -1288,7 +1642,7 @@
         </w:tc>
         <w:tc>
           <w:tcPr>
-            <w:tcW w:w="0" w:type="auto"/>
+            <w:tcW w:w="598" w:type="dxa"/>
             <w:vAlign w:val="center"/>
             <w:hideMark/>
           </w:tcPr>
@@ -1318,32 +1672,31 @@
         </w:trPr>
         <w:tc>
           <w:tcPr>
-            <w:tcW w:w="0" w:type="auto"/>
-            <w:vAlign w:val="center"/>
-            <w:hideMark/>
-          </w:tcPr>
-          <w:p>
-            <w:pPr>
-              <w:jc w:val="center"/>
-              <w:rPr>
-                <w:rFonts w:cstheme="minorHAnsi"/>
-                <w:sz w:val="16"/>
-                <w:szCs w:val="16"/>
-              </w:rPr>
-            </w:pPr>
-            <w:r>
-              <w:rPr>
-                <w:rFonts w:cstheme="minorHAnsi"/>
-                <w:sz w:val="16"/>
-                <w:szCs w:val="16"/>
-              </w:rPr>
-              <w:t>5</w:t>
-            </w:r>
-          </w:p>
-        </w:tc>
-        <w:tc>
-          <w:tcPr>
-            <w:tcW w:w="0" w:type="auto"/>
+            <w:tcW w:w="355" w:type="dxa"/>
+            <w:vAlign w:val="center"/>
+          </w:tcPr>
+          <w:p>
+            <w:pPr>
+              <w:jc w:val="center"/>
+              <w:rPr>
+                <w:rFonts w:cstheme="minorHAnsi"/>
+                <w:sz w:val="16"/>
+                <w:szCs w:val="16"/>
+              </w:rPr>
+            </w:pPr>
+            <w:r>
+              <w:rPr>
+                <w:rFonts w:cstheme="minorHAnsi"/>
+                <w:sz w:val="16"/>
+                <w:szCs w:val="16"/>
+              </w:rPr>
+              <w:t>8</w:t>
+            </w:r>
+          </w:p>
+        </w:tc>
+        <w:tc>
+          <w:tcPr>
+            <w:tcW w:w="1433" w:type="dxa"/>
             <w:vAlign w:val="center"/>
             <w:hideMark/>
           </w:tcPr>
@@ -1370,7 +1723,7 @@
         </w:tc>
         <w:tc>
           <w:tcPr>
-            <w:tcW w:w="0" w:type="auto"/>
+            <w:tcW w:w="4804" w:type="dxa"/>
             <w:vAlign w:val="center"/>
             <w:hideMark/>
           </w:tcPr>
@@ -1394,7 +1747,7 @@
         </w:tc>
         <w:tc>
           <w:tcPr>
-            <w:tcW w:w="0" w:type="auto"/>
+            <w:tcW w:w="598" w:type="dxa"/>
             <w:vAlign w:val="center"/>
             <w:hideMark/>
           </w:tcPr>
@@ -1424,32 +1777,31 @@
         </w:trPr>
         <w:tc>
           <w:tcPr>
-            <w:tcW w:w="0" w:type="auto"/>
-            <w:vAlign w:val="center"/>
-            <w:hideMark/>
-          </w:tcPr>
-          <w:p>
-            <w:pPr>
-              <w:jc w:val="center"/>
-              <w:rPr>
-                <w:rFonts w:cstheme="minorHAnsi"/>
-                <w:sz w:val="16"/>
-                <w:szCs w:val="16"/>
-              </w:rPr>
-            </w:pPr>
-            <w:r>
-              <w:rPr>
-                <w:rFonts w:cstheme="minorHAnsi"/>
-                <w:sz w:val="16"/>
-                <w:szCs w:val="16"/>
-              </w:rPr>
-              <w:t>6</w:t>
-            </w:r>
-          </w:p>
-        </w:tc>
-        <w:tc>
-          <w:tcPr>
-            <w:tcW w:w="0" w:type="auto"/>
+            <w:tcW w:w="355" w:type="dxa"/>
+            <w:vAlign w:val="center"/>
+          </w:tcPr>
+          <w:p>
+            <w:pPr>
+              <w:jc w:val="center"/>
+              <w:rPr>
+                <w:rFonts w:cstheme="minorHAnsi"/>
+                <w:sz w:val="16"/>
+                <w:szCs w:val="16"/>
+              </w:rPr>
+            </w:pPr>
+            <w:r>
+              <w:rPr>
+                <w:rFonts w:cstheme="minorHAnsi"/>
+                <w:sz w:val="16"/>
+                <w:szCs w:val="16"/>
+              </w:rPr>
+              <w:t>9</w:t>
+            </w:r>
+          </w:p>
+        </w:tc>
+        <w:tc>
+          <w:tcPr>
+            <w:tcW w:w="1433" w:type="dxa"/>
             <w:vAlign w:val="center"/>
             <w:hideMark/>
           </w:tcPr>
@@ -1476,7 +1828,7 @@
         </w:tc>
         <w:tc>
           <w:tcPr>
-            <w:tcW w:w="0" w:type="auto"/>
+            <w:tcW w:w="4804" w:type="dxa"/>
             <w:vAlign w:val="center"/>
             <w:hideMark/>
           </w:tcPr>
@@ -1500,7 +1852,7 @@
         </w:tc>
         <w:tc>
           <w:tcPr>
-            <w:tcW w:w="0" w:type="auto"/>
+            <w:tcW w:w="598" w:type="dxa"/>
             <w:vAlign w:val="center"/>
             <w:hideMark/>
           </w:tcPr>
@@ -1530,32 +1882,31 @@
         </w:trPr>
         <w:tc>
           <w:tcPr>
-            <w:tcW w:w="0" w:type="auto"/>
-            <w:vAlign w:val="center"/>
-            <w:hideMark/>
-          </w:tcPr>
-          <w:p>
-            <w:pPr>
-              <w:jc w:val="center"/>
-              <w:rPr>
-                <w:rFonts w:cstheme="minorHAnsi"/>
-                <w:sz w:val="16"/>
-                <w:szCs w:val="16"/>
-              </w:rPr>
-            </w:pPr>
-            <w:r>
-              <w:rPr>
-                <w:rFonts w:cstheme="minorHAnsi"/>
-                <w:sz w:val="16"/>
-                <w:szCs w:val="16"/>
-              </w:rPr>
-              <w:t>7</w:t>
-            </w:r>
-          </w:p>
-        </w:tc>
-        <w:tc>
-          <w:tcPr>
-            <w:tcW w:w="0" w:type="auto"/>
+            <w:tcW w:w="355" w:type="dxa"/>
+            <w:vAlign w:val="center"/>
+          </w:tcPr>
+          <w:p>
+            <w:pPr>
+              <w:jc w:val="center"/>
+              <w:rPr>
+                <w:rFonts w:cstheme="minorHAnsi"/>
+                <w:sz w:val="16"/>
+                <w:szCs w:val="16"/>
+              </w:rPr>
+            </w:pPr>
+            <w:r>
+              <w:rPr>
+                <w:rFonts w:cstheme="minorHAnsi"/>
+                <w:sz w:val="16"/>
+                <w:szCs w:val="16"/>
+              </w:rPr>
+              <w:t>10</w:t>
+            </w:r>
+          </w:p>
+        </w:tc>
+        <w:tc>
+          <w:tcPr>
+            <w:tcW w:w="1433" w:type="dxa"/>
             <w:vAlign w:val="center"/>
             <w:hideMark/>
           </w:tcPr>
@@ -1582,7 +1933,7 @@
         </w:tc>
         <w:tc>
           <w:tcPr>
-            <w:tcW w:w="0" w:type="auto"/>
+            <w:tcW w:w="4804" w:type="dxa"/>
             <w:vAlign w:val="center"/>
             <w:hideMark/>
           </w:tcPr>
@@ -1606,7 +1957,7 @@
         </w:tc>
         <w:tc>
           <w:tcPr>
-            <w:tcW w:w="0" w:type="auto"/>
+            <w:tcW w:w="598" w:type="dxa"/>
             <w:vAlign w:val="center"/>
             <w:hideMark/>
           </w:tcPr>
@@ -1636,32 +1987,31 @@
         </w:trPr>
         <w:tc>
           <w:tcPr>
-            <w:tcW w:w="0" w:type="auto"/>
-            <w:vAlign w:val="center"/>
-            <w:hideMark/>
-          </w:tcPr>
-          <w:p>
-            <w:pPr>
-              <w:jc w:val="center"/>
-              <w:rPr>
-                <w:rFonts w:cstheme="minorHAnsi"/>
-                <w:sz w:val="16"/>
-                <w:szCs w:val="16"/>
-              </w:rPr>
-            </w:pPr>
-            <w:r>
-              <w:rPr>
-                <w:rFonts w:cstheme="minorHAnsi"/>
-                <w:sz w:val="16"/>
-                <w:szCs w:val="16"/>
-              </w:rPr>
-              <w:t>8</w:t>
-            </w:r>
-          </w:p>
-        </w:tc>
-        <w:tc>
-          <w:tcPr>
-            <w:tcW w:w="0" w:type="auto"/>
+            <w:tcW w:w="355" w:type="dxa"/>
+            <w:vAlign w:val="center"/>
+          </w:tcPr>
+          <w:p>
+            <w:pPr>
+              <w:jc w:val="center"/>
+              <w:rPr>
+                <w:rFonts w:cstheme="minorHAnsi"/>
+                <w:sz w:val="16"/>
+                <w:szCs w:val="16"/>
+              </w:rPr>
+            </w:pPr>
+            <w:r>
+              <w:rPr>
+                <w:rFonts w:cstheme="minorHAnsi"/>
+                <w:sz w:val="16"/>
+                <w:szCs w:val="16"/>
+              </w:rPr>
+              <w:t>11</w:t>
+            </w:r>
+          </w:p>
+        </w:tc>
+        <w:tc>
+          <w:tcPr>
+            <w:tcW w:w="1433" w:type="dxa"/>
             <w:vAlign w:val="center"/>
             <w:hideMark/>
           </w:tcPr>
@@ -1688,7 +2038,7 @@
         </w:tc>
         <w:tc>
           <w:tcPr>
-            <w:tcW w:w="0" w:type="auto"/>
+            <w:tcW w:w="4804" w:type="dxa"/>
             <w:vAlign w:val="center"/>
             <w:hideMark/>
           </w:tcPr>
@@ -1712,7 +2062,7 @@
         </w:tc>
         <w:tc>
           <w:tcPr>
-            <w:tcW w:w="0" w:type="auto"/>
+            <w:tcW w:w="598" w:type="dxa"/>
             <w:vAlign w:val="center"/>
             <w:hideMark/>
           </w:tcPr>
@@ -1742,32 +2092,31 @@
         </w:trPr>
         <w:tc>
           <w:tcPr>
-            <w:tcW w:w="0" w:type="auto"/>
-            <w:vAlign w:val="center"/>
-            <w:hideMark/>
-          </w:tcPr>
-          <w:p>
-            <w:pPr>
-              <w:jc w:val="center"/>
-              <w:rPr>
-                <w:rFonts w:cstheme="minorHAnsi"/>
-                <w:sz w:val="16"/>
-                <w:szCs w:val="16"/>
-              </w:rPr>
-            </w:pPr>
-            <w:r>
-              <w:rPr>
-                <w:rFonts w:cstheme="minorHAnsi"/>
-                <w:sz w:val="16"/>
-                <w:szCs w:val="16"/>
-              </w:rPr>
-              <w:t>9</w:t>
-            </w:r>
-          </w:p>
-        </w:tc>
-        <w:tc>
-          <w:tcPr>
-            <w:tcW w:w="0" w:type="auto"/>
+            <w:tcW w:w="355" w:type="dxa"/>
+            <w:vAlign w:val="center"/>
+          </w:tcPr>
+          <w:p>
+            <w:pPr>
+              <w:jc w:val="center"/>
+              <w:rPr>
+                <w:rFonts w:cstheme="minorHAnsi"/>
+                <w:sz w:val="16"/>
+                <w:szCs w:val="16"/>
+              </w:rPr>
+            </w:pPr>
+            <w:r>
+              <w:rPr>
+                <w:rFonts w:cstheme="minorHAnsi"/>
+                <w:sz w:val="16"/>
+                <w:szCs w:val="16"/>
+              </w:rPr>
+              <w:t>12</w:t>
+            </w:r>
+          </w:p>
+        </w:tc>
+        <w:tc>
+          <w:tcPr>
+            <w:tcW w:w="1433" w:type="dxa"/>
             <w:vAlign w:val="center"/>
             <w:hideMark/>
           </w:tcPr>
@@ -1794,7 +2143,7 @@
         </w:tc>
         <w:tc>
           <w:tcPr>
-            <w:tcW w:w="0" w:type="auto"/>
+            <w:tcW w:w="4804" w:type="dxa"/>
             <w:vAlign w:val="center"/>
             <w:hideMark/>
           </w:tcPr>
@@ -1818,7 +2167,7 @@
         </w:tc>
         <w:tc>
           <w:tcPr>
-            <w:tcW w:w="0" w:type="auto"/>
+            <w:tcW w:w="598" w:type="dxa"/>
             <w:vAlign w:val="center"/>
             <w:hideMark/>
           </w:tcPr>
@@ -1848,32 +2197,31 @@
         </w:trPr>
         <w:tc>
           <w:tcPr>
-            <w:tcW w:w="0" w:type="auto"/>
-            <w:vAlign w:val="center"/>
-            <w:hideMark/>
-          </w:tcPr>
-          <w:p>
-            <w:pPr>
-              <w:jc w:val="center"/>
-              <w:rPr>
-                <w:rFonts w:cstheme="minorHAnsi"/>
-                <w:sz w:val="16"/>
-                <w:szCs w:val="16"/>
-              </w:rPr>
-            </w:pPr>
-            <w:r>
-              <w:rPr>
-                <w:rFonts w:cstheme="minorHAnsi"/>
-                <w:sz w:val="16"/>
-                <w:szCs w:val="16"/>
-              </w:rPr>
-              <w:t>10</w:t>
-            </w:r>
-          </w:p>
-        </w:tc>
-        <w:tc>
-          <w:tcPr>
-            <w:tcW w:w="0" w:type="auto"/>
+            <w:tcW w:w="355" w:type="dxa"/>
+            <w:vAlign w:val="center"/>
+          </w:tcPr>
+          <w:p>
+            <w:pPr>
+              <w:jc w:val="center"/>
+              <w:rPr>
+                <w:rFonts w:cstheme="minorHAnsi"/>
+                <w:sz w:val="16"/>
+                <w:szCs w:val="16"/>
+              </w:rPr>
+            </w:pPr>
+            <w:r>
+              <w:rPr>
+                <w:rFonts w:cstheme="minorHAnsi"/>
+                <w:sz w:val="16"/>
+                <w:szCs w:val="16"/>
+              </w:rPr>
+              <w:t>13</w:t>
+            </w:r>
+          </w:p>
+        </w:tc>
+        <w:tc>
+          <w:tcPr>
+            <w:tcW w:w="1433" w:type="dxa"/>
             <w:vAlign w:val="center"/>
             <w:hideMark/>
           </w:tcPr>
@@ -1900,7 +2248,7 @@
         </w:tc>
         <w:tc>
           <w:tcPr>
-            <w:tcW w:w="0" w:type="auto"/>
+            <w:tcW w:w="4804" w:type="dxa"/>
             <w:vAlign w:val="center"/>
             <w:hideMark/>
           </w:tcPr>
@@ -1924,7 +2272,7 @@
         </w:tc>
         <w:tc>
           <w:tcPr>
-            <w:tcW w:w="0" w:type="auto"/>
+            <w:tcW w:w="598" w:type="dxa"/>
             <w:vAlign w:val="center"/>
             <w:hideMark/>
           </w:tcPr>
@@ -1954,32 +2302,31 @@
         </w:trPr>
         <w:tc>
           <w:tcPr>
-            <w:tcW w:w="0" w:type="auto"/>
-            <w:vAlign w:val="center"/>
-            <w:hideMark/>
-          </w:tcPr>
-          <w:p>
-            <w:pPr>
-              <w:jc w:val="center"/>
-              <w:rPr>
-                <w:rFonts w:cstheme="minorHAnsi"/>
-                <w:sz w:val="16"/>
-                <w:szCs w:val="16"/>
-              </w:rPr>
-            </w:pPr>
-            <w:r>
-              <w:rPr>
-                <w:rFonts w:cstheme="minorHAnsi"/>
-                <w:sz w:val="16"/>
-                <w:szCs w:val="16"/>
-              </w:rPr>
-              <w:t>11</w:t>
-            </w:r>
-          </w:p>
-        </w:tc>
-        <w:tc>
-          <w:tcPr>
-            <w:tcW w:w="0" w:type="auto"/>
+            <w:tcW w:w="355" w:type="dxa"/>
+            <w:vAlign w:val="center"/>
+          </w:tcPr>
+          <w:p>
+            <w:pPr>
+              <w:jc w:val="center"/>
+              <w:rPr>
+                <w:rFonts w:cstheme="minorHAnsi"/>
+                <w:sz w:val="16"/>
+                <w:szCs w:val="16"/>
+              </w:rPr>
+            </w:pPr>
+            <w:r>
+              <w:rPr>
+                <w:rFonts w:cstheme="minorHAnsi"/>
+                <w:sz w:val="16"/>
+                <w:szCs w:val="16"/>
+              </w:rPr>
+              <w:t>14</w:t>
+            </w:r>
+          </w:p>
+        </w:tc>
+        <w:tc>
+          <w:tcPr>
+            <w:tcW w:w="1433" w:type="dxa"/>
             <w:vAlign w:val="center"/>
             <w:hideMark/>
           </w:tcPr>
@@ -2004,7 +2351,7 @@
         </w:tc>
         <w:tc>
           <w:tcPr>
-            <w:tcW w:w="0" w:type="auto"/>
+            <w:tcW w:w="4804" w:type="dxa"/>
             <w:vAlign w:val="center"/>
             <w:hideMark/>
           </w:tcPr>
@@ -2028,7 +2375,7 @@
         </w:tc>
         <w:tc>
           <w:tcPr>
-            <w:tcW w:w="0" w:type="auto"/>
+            <w:tcW w:w="598" w:type="dxa"/>
             <w:vAlign w:val="center"/>
             <w:hideMark/>
           </w:tcPr>
@@ -2058,32 +2405,31 @@
         </w:trPr>
         <w:tc>
           <w:tcPr>
-            <w:tcW w:w="0" w:type="auto"/>
-            <w:vAlign w:val="center"/>
-            <w:hideMark/>
-          </w:tcPr>
-          <w:p>
-            <w:pPr>
-              <w:jc w:val="center"/>
-              <w:rPr>
-                <w:rFonts w:cstheme="minorHAnsi"/>
-                <w:sz w:val="16"/>
-                <w:szCs w:val="16"/>
-              </w:rPr>
-            </w:pPr>
-            <w:r>
-              <w:rPr>
-                <w:rFonts w:cstheme="minorHAnsi"/>
-                <w:sz w:val="16"/>
-                <w:szCs w:val="16"/>
-              </w:rPr>
-              <w:t>12</w:t>
-            </w:r>
-          </w:p>
-        </w:tc>
-        <w:tc>
-          <w:tcPr>
-            <w:tcW w:w="0" w:type="auto"/>
+            <w:tcW w:w="355" w:type="dxa"/>
+            <w:vAlign w:val="center"/>
+          </w:tcPr>
+          <w:p>
+            <w:pPr>
+              <w:jc w:val="center"/>
+              <w:rPr>
+                <w:rFonts w:cstheme="minorHAnsi"/>
+                <w:sz w:val="16"/>
+                <w:szCs w:val="16"/>
+              </w:rPr>
+            </w:pPr>
+            <w:r>
+              <w:rPr>
+                <w:rFonts w:cstheme="minorHAnsi"/>
+                <w:sz w:val="16"/>
+                <w:szCs w:val="16"/>
+              </w:rPr>
+              <w:t>15</w:t>
+            </w:r>
+          </w:p>
+        </w:tc>
+        <w:tc>
+          <w:tcPr>
+            <w:tcW w:w="1433" w:type="dxa"/>
             <w:vAlign w:val="center"/>
             <w:hideMark/>
           </w:tcPr>
@@ -2108,7 +2454,7 @@
         </w:tc>
         <w:tc>
           <w:tcPr>
-            <w:tcW w:w="0" w:type="auto"/>
+            <w:tcW w:w="4804" w:type="dxa"/>
             <w:vAlign w:val="center"/>
             <w:hideMark/>
           </w:tcPr>
@@ -2132,7 +2478,7 @@
         </w:tc>
         <w:tc>
           <w:tcPr>
-            <w:tcW w:w="0" w:type="auto"/>
+            <w:tcW w:w="598" w:type="dxa"/>
             <w:vAlign w:val="center"/>
             <w:hideMark/>
           </w:tcPr>
@@ -2162,32 +2508,31 @@
         </w:trPr>
         <w:tc>
           <w:tcPr>
-            <w:tcW w:w="0" w:type="auto"/>
-            <w:vAlign w:val="center"/>
-            <w:hideMark/>
-          </w:tcPr>
-          <w:p>
-            <w:pPr>
-              <w:jc w:val="center"/>
-              <w:rPr>
-                <w:rFonts w:cstheme="minorHAnsi"/>
-                <w:sz w:val="16"/>
-                <w:szCs w:val="16"/>
-              </w:rPr>
-            </w:pPr>
-            <w:r>
-              <w:rPr>
-                <w:rFonts w:cstheme="minorHAnsi"/>
-                <w:sz w:val="16"/>
-                <w:szCs w:val="16"/>
-              </w:rPr>
-              <w:t>13</w:t>
-            </w:r>
-          </w:p>
-        </w:tc>
-        <w:tc>
-          <w:tcPr>
-            <w:tcW w:w="0" w:type="auto"/>
+            <w:tcW w:w="355" w:type="dxa"/>
+            <w:vAlign w:val="center"/>
+          </w:tcPr>
+          <w:p>
+            <w:pPr>
+              <w:jc w:val="center"/>
+              <w:rPr>
+                <w:rFonts w:cstheme="minorHAnsi"/>
+                <w:sz w:val="16"/>
+                <w:szCs w:val="16"/>
+              </w:rPr>
+            </w:pPr>
+            <w:r>
+              <w:rPr>
+                <w:rFonts w:cstheme="minorHAnsi"/>
+                <w:sz w:val="16"/>
+                <w:szCs w:val="16"/>
+              </w:rPr>
+              <w:t>16</w:t>
+            </w:r>
+          </w:p>
+        </w:tc>
+        <w:tc>
+          <w:tcPr>
+            <w:tcW w:w="1433" w:type="dxa"/>
             <w:vAlign w:val="center"/>
             <w:hideMark/>
           </w:tcPr>
@@ -2212,7 +2557,7 @@
         </w:tc>
         <w:tc>
           <w:tcPr>
-            <w:tcW w:w="0" w:type="auto"/>
+            <w:tcW w:w="4804" w:type="dxa"/>
             <w:vAlign w:val="center"/>
             <w:hideMark/>
           </w:tcPr>
@@ -2236,7 +2581,7 @@
         </w:tc>
         <w:tc>
           <w:tcPr>
-            <w:tcW w:w="0" w:type="auto"/>
+            <w:tcW w:w="598" w:type="dxa"/>
             <w:vAlign w:val="center"/>
             <w:hideMark/>
           </w:tcPr>
@@ -2266,32 +2611,31 @@
         </w:trPr>
         <w:tc>
           <w:tcPr>
-            <w:tcW w:w="0" w:type="auto"/>
-            <w:vAlign w:val="center"/>
-            <w:hideMark/>
-          </w:tcPr>
-          <w:p>
-            <w:pPr>
-              <w:jc w:val="center"/>
-              <w:rPr>
-                <w:rFonts w:cstheme="minorHAnsi"/>
-                <w:sz w:val="16"/>
-                <w:szCs w:val="16"/>
-              </w:rPr>
-            </w:pPr>
-            <w:r>
-              <w:rPr>
-                <w:rFonts w:cstheme="minorHAnsi"/>
-                <w:sz w:val="16"/>
-                <w:szCs w:val="16"/>
-              </w:rPr>
-              <w:t>14</w:t>
-            </w:r>
-          </w:p>
-        </w:tc>
-        <w:tc>
-          <w:tcPr>
-            <w:tcW w:w="0" w:type="auto"/>
+            <w:tcW w:w="355" w:type="dxa"/>
+            <w:vAlign w:val="center"/>
+          </w:tcPr>
+          <w:p>
+            <w:pPr>
+              <w:jc w:val="center"/>
+              <w:rPr>
+                <w:rFonts w:cstheme="minorHAnsi"/>
+                <w:sz w:val="16"/>
+                <w:szCs w:val="16"/>
+              </w:rPr>
+            </w:pPr>
+            <w:r>
+              <w:rPr>
+                <w:rFonts w:cstheme="minorHAnsi"/>
+                <w:sz w:val="16"/>
+                <w:szCs w:val="16"/>
+              </w:rPr>
+              <w:t>17</w:t>
+            </w:r>
+          </w:p>
+        </w:tc>
+        <w:tc>
+          <w:tcPr>
+            <w:tcW w:w="1433" w:type="dxa"/>
             <w:vAlign w:val="center"/>
             <w:hideMark/>
           </w:tcPr>
@@ -2316,7 +2660,7 @@
         </w:tc>
         <w:tc>
           <w:tcPr>
-            <w:tcW w:w="0" w:type="auto"/>
+            <w:tcW w:w="4804" w:type="dxa"/>
             <w:vAlign w:val="center"/>
             <w:hideMark/>
           </w:tcPr>
@@ -2340,7 +2684,7 @@
         </w:tc>
         <w:tc>
           <w:tcPr>
-            <w:tcW w:w="0" w:type="auto"/>
+            <w:tcW w:w="598" w:type="dxa"/>
             <w:vAlign w:val="center"/>
             <w:hideMark/>
           </w:tcPr>
@@ -2370,32 +2714,31 @@
         </w:trPr>
         <w:tc>
           <w:tcPr>
-            <w:tcW w:w="0" w:type="auto"/>
-            <w:vAlign w:val="center"/>
-            <w:hideMark/>
-          </w:tcPr>
-          <w:p>
-            <w:pPr>
-              <w:jc w:val="center"/>
-              <w:rPr>
-                <w:rFonts w:cstheme="minorHAnsi"/>
-                <w:sz w:val="16"/>
-                <w:szCs w:val="16"/>
-              </w:rPr>
-            </w:pPr>
-            <w:r>
-              <w:rPr>
-                <w:rFonts w:cstheme="minorHAnsi"/>
-                <w:sz w:val="16"/>
-                <w:szCs w:val="16"/>
-              </w:rPr>
-              <w:t>15</w:t>
-            </w:r>
-          </w:p>
-        </w:tc>
-        <w:tc>
-          <w:tcPr>
-            <w:tcW w:w="0" w:type="auto"/>
+            <w:tcW w:w="355" w:type="dxa"/>
+            <w:vAlign w:val="center"/>
+          </w:tcPr>
+          <w:p>
+            <w:pPr>
+              <w:jc w:val="center"/>
+              <w:rPr>
+                <w:rFonts w:cstheme="minorHAnsi"/>
+                <w:sz w:val="16"/>
+                <w:szCs w:val="16"/>
+              </w:rPr>
+            </w:pPr>
+            <w:r>
+              <w:rPr>
+                <w:rFonts w:cstheme="minorHAnsi"/>
+                <w:sz w:val="16"/>
+                <w:szCs w:val="16"/>
+              </w:rPr>
+              <w:t>18</w:t>
+            </w:r>
+          </w:p>
+        </w:tc>
+        <w:tc>
+          <w:tcPr>
+            <w:tcW w:w="1433" w:type="dxa"/>
             <w:vAlign w:val="center"/>
             <w:hideMark/>
           </w:tcPr>
@@ -2420,7 +2763,7 @@
         </w:tc>
         <w:tc>
           <w:tcPr>
-            <w:tcW w:w="0" w:type="auto"/>
+            <w:tcW w:w="4804" w:type="dxa"/>
             <w:vAlign w:val="center"/>
             <w:hideMark/>
           </w:tcPr>
@@ -2444,7 +2787,7 @@
         </w:tc>
         <w:tc>
           <w:tcPr>
-            <w:tcW w:w="0" w:type="auto"/>
+            <w:tcW w:w="598" w:type="dxa"/>
             <w:vAlign w:val="center"/>
             <w:hideMark/>
           </w:tcPr>
@@ -2474,32 +2817,31 @@
         </w:trPr>
         <w:tc>
           <w:tcPr>
-            <w:tcW w:w="0" w:type="auto"/>
-            <w:vAlign w:val="center"/>
-            <w:hideMark/>
-          </w:tcPr>
-          <w:p>
-            <w:pPr>
-              <w:jc w:val="center"/>
-              <w:rPr>
-                <w:rFonts w:cstheme="minorHAnsi"/>
-                <w:sz w:val="16"/>
-                <w:szCs w:val="16"/>
-              </w:rPr>
-            </w:pPr>
-            <w:r>
-              <w:rPr>
-                <w:rFonts w:cstheme="minorHAnsi"/>
-                <w:sz w:val="16"/>
-                <w:szCs w:val="16"/>
-              </w:rPr>
-              <w:t>16</w:t>
-            </w:r>
-          </w:p>
-        </w:tc>
-        <w:tc>
-          <w:tcPr>
-            <w:tcW w:w="0" w:type="auto"/>
+            <w:tcW w:w="355" w:type="dxa"/>
+            <w:vAlign w:val="center"/>
+          </w:tcPr>
+          <w:p>
+            <w:pPr>
+              <w:jc w:val="center"/>
+              <w:rPr>
+                <w:rFonts w:cstheme="minorHAnsi"/>
+                <w:sz w:val="16"/>
+                <w:szCs w:val="16"/>
+              </w:rPr>
+            </w:pPr>
+            <w:r>
+              <w:rPr>
+                <w:rFonts w:cstheme="minorHAnsi"/>
+                <w:sz w:val="16"/>
+                <w:szCs w:val="16"/>
+              </w:rPr>
+              <w:t>19</w:t>
+            </w:r>
+          </w:p>
+        </w:tc>
+        <w:tc>
+          <w:tcPr>
+            <w:tcW w:w="1433" w:type="dxa"/>
             <w:vAlign w:val="center"/>
             <w:hideMark/>
           </w:tcPr>
@@ -2524,7 +2866,7 @@
         </w:tc>
         <w:tc>
           <w:tcPr>
-            <w:tcW w:w="0" w:type="auto"/>
+            <w:tcW w:w="4804" w:type="dxa"/>
             <w:vAlign w:val="center"/>
             <w:hideMark/>
           </w:tcPr>
@@ -2548,7 +2890,7 @@
         </w:tc>
         <w:tc>
           <w:tcPr>
-            <w:tcW w:w="0" w:type="auto"/>
+            <w:tcW w:w="598" w:type="dxa"/>
             <w:vAlign w:val="center"/>
             <w:hideMark/>
           </w:tcPr>
@@ -2578,32 +2920,31 @@
         </w:trPr>
         <w:tc>
           <w:tcPr>
-            <w:tcW w:w="0" w:type="auto"/>
-            <w:vAlign w:val="center"/>
-            <w:hideMark/>
-          </w:tcPr>
-          <w:p>
-            <w:pPr>
-              <w:jc w:val="center"/>
-              <w:rPr>
-                <w:rFonts w:cstheme="minorHAnsi"/>
-                <w:sz w:val="16"/>
-                <w:szCs w:val="16"/>
-              </w:rPr>
-            </w:pPr>
-            <w:r>
-              <w:rPr>
-                <w:rFonts w:cstheme="minorHAnsi"/>
-                <w:sz w:val="16"/>
-                <w:szCs w:val="16"/>
-              </w:rPr>
-              <w:t>17</w:t>
-            </w:r>
-          </w:p>
-        </w:tc>
-        <w:tc>
-          <w:tcPr>
-            <w:tcW w:w="0" w:type="auto"/>
+            <w:tcW w:w="355" w:type="dxa"/>
+            <w:vAlign w:val="center"/>
+          </w:tcPr>
+          <w:p>
+            <w:pPr>
+              <w:jc w:val="center"/>
+              <w:rPr>
+                <w:rFonts w:cstheme="minorHAnsi"/>
+                <w:sz w:val="16"/>
+                <w:szCs w:val="16"/>
+              </w:rPr>
+            </w:pPr>
+            <w:r>
+              <w:rPr>
+                <w:rFonts w:cstheme="minorHAnsi"/>
+                <w:sz w:val="16"/>
+                <w:szCs w:val="16"/>
+              </w:rPr>
+              <w:t>20</w:t>
+            </w:r>
+          </w:p>
+        </w:tc>
+        <w:tc>
+          <w:tcPr>
+            <w:tcW w:w="1433" w:type="dxa"/>
             <w:vAlign w:val="center"/>
             <w:hideMark/>
           </w:tcPr>
@@ -2628,7 +2969,7 @@
         </w:tc>
         <w:tc>
           <w:tcPr>
-            <w:tcW w:w="0" w:type="auto"/>
+            <w:tcW w:w="4804" w:type="dxa"/>
             <w:vAlign w:val="center"/>
             <w:hideMark/>
           </w:tcPr>
@@ -2652,7 +2993,7 @@
         </w:tc>
         <w:tc>
           <w:tcPr>
-            <w:tcW w:w="0" w:type="auto"/>
+            <w:tcW w:w="598" w:type="dxa"/>
             <w:vAlign w:val="center"/>
             <w:hideMark/>
           </w:tcPr>
@@ -2682,32 +3023,31 @@
         </w:trPr>
         <w:tc>
           <w:tcPr>
-            <w:tcW w:w="0" w:type="auto"/>
-            <w:vAlign w:val="center"/>
-            <w:hideMark/>
-          </w:tcPr>
-          <w:p>
-            <w:pPr>
-              <w:jc w:val="center"/>
-              <w:rPr>
-                <w:rFonts w:cstheme="minorHAnsi"/>
-                <w:sz w:val="16"/>
-                <w:szCs w:val="16"/>
-              </w:rPr>
-            </w:pPr>
-            <w:r>
-              <w:rPr>
-                <w:rFonts w:cstheme="minorHAnsi"/>
-                <w:sz w:val="16"/>
-                <w:szCs w:val="16"/>
-              </w:rPr>
-              <w:t>18</w:t>
-            </w:r>
-          </w:p>
-        </w:tc>
-        <w:tc>
-          <w:tcPr>
-            <w:tcW w:w="0" w:type="auto"/>
+            <w:tcW w:w="355" w:type="dxa"/>
+            <w:vAlign w:val="center"/>
+          </w:tcPr>
+          <w:p>
+            <w:pPr>
+              <w:jc w:val="center"/>
+              <w:rPr>
+                <w:rFonts w:cstheme="minorHAnsi"/>
+                <w:sz w:val="16"/>
+                <w:szCs w:val="16"/>
+              </w:rPr>
+            </w:pPr>
+            <w:r>
+              <w:rPr>
+                <w:rFonts w:cstheme="minorHAnsi"/>
+                <w:sz w:val="16"/>
+                <w:szCs w:val="16"/>
+              </w:rPr>
+              <w:t>21</w:t>
+            </w:r>
+          </w:p>
+        </w:tc>
+        <w:tc>
+          <w:tcPr>
+            <w:tcW w:w="1433" w:type="dxa"/>
             <w:vAlign w:val="center"/>
             <w:hideMark/>
           </w:tcPr>
@@ -2732,7 +3072,7 @@
         </w:tc>
         <w:tc>
           <w:tcPr>
-            <w:tcW w:w="0" w:type="auto"/>
+            <w:tcW w:w="4804" w:type="dxa"/>
             <w:vAlign w:val="center"/>
             <w:hideMark/>
           </w:tcPr>
@@ -2756,7 +3096,7 @@
         </w:tc>
         <w:tc>
           <w:tcPr>
-            <w:tcW w:w="0" w:type="auto"/>
+            <w:tcW w:w="598" w:type="dxa"/>
             <w:vAlign w:val="center"/>
             <w:hideMark/>
           </w:tcPr>
@@ -2786,32 +3126,31 @@
         </w:trPr>
         <w:tc>
           <w:tcPr>
-            <w:tcW w:w="0" w:type="auto"/>
-            <w:vAlign w:val="center"/>
-            <w:hideMark/>
-          </w:tcPr>
-          <w:p>
-            <w:pPr>
-              <w:jc w:val="center"/>
-              <w:rPr>
-                <w:rFonts w:cstheme="minorHAnsi"/>
-                <w:sz w:val="16"/>
-                <w:szCs w:val="16"/>
-              </w:rPr>
-            </w:pPr>
-            <w:r>
-              <w:rPr>
-                <w:rFonts w:cstheme="minorHAnsi"/>
-                <w:sz w:val="16"/>
-                <w:szCs w:val="16"/>
-              </w:rPr>
-              <w:t>19</w:t>
-            </w:r>
-          </w:p>
-        </w:tc>
-        <w:tc>
-          <w:tcPr>
-            <w:tcW w:w="0" w:type="auto"/>
+            <w:tcW w:w="355" w:type="dxa"/>
+            <w:vAlign w:val="center"/>
+          </w:tcPr>
+          <w:p>
+            <w:pPr>
+              <w:jc w:val="center"/>
+              <w:rPr>
+                <w:rFonts w:cstheme="minorHAnsi"/>
+                <w:sz w:val="16"/>
+                <w:szCs w:val="16"/>
+              </w:rPr>
+            </w:pPr>
+            <w:r>
+              <w:rPr>
+                <w:rFonts w:cstheme="minorHAnsi"/>
+                <w:sz w:val="16"/>
+                <w:szCs w:val="16"/>
+              </w:rPr>
+              <w:t>22</w:t>
+            </w:r>
+          </w:p>
+        </w:tc>
+        <w:tc>
+          <w:tcPr>
+            <w:tcW w:w="1433" w:type="dxa"/>
             <w:vAlign w:val="center"/>
             <w:hideMark/>
           </w:tcPr>
@@ -2838,7 +3177,7 @@
         </w:tc>
         <w:tc>
           <w:tcPr>
-            <w:tcW w:w="0" w:type="auto"/>
+            <w:tcW w:w="4804" w:type="dxa"/>
             <w:vAlign w:val="center"/>
             <w:hideMark/>
           </w:tcPr>
@@ -2880,7 +3219,7 @@
         </w:tc>
         <w:tc>
           <w:tcPr>
-            <w:tcW w:w="0" w:type="auto"/>
+            <w:tcW w:w="598" w:type="dxa"/>
             <w:vAlign w:val="center"/>
             <w:hideMark/>
           </w:tcPr>
@@ -2910,32 +3249,31 @@
         </w:trPr>
         <w:tc>
           <w:tcPr>
-            <w:tcW w:w="0" w:type="auto"/>
-            <w:vAlign w:val="center"/>
-            <w:hideMark/>
-          </w:tcPr>
-          <w:p>
-            <w:pPr>
-              <w:jc w:val="center"/>
-              <w:rPr>
-                <w:rFonts w:cstheme="minorHAnsi"/>
-                <w:sz w:val="16"/>
-                <w:szCs w:val="16"/>
-              </w:rPr>
-            </w:pPr>
-            <w:r>
-              <w:rPr>
-                <w:rFonts w:cstheme="minorHAnsi"/>
-                <w:sz w:val="16"/>
-                <w:szCs w:val="16"/>
-              </w:rPr>
-              <w:t>20</w:t>
-            </w:r>
-          </w:p>
-        </w:tc>
-        <w:tc>
-          <w:tcPr>
-            <w:tcW w:w="0" w:type="auto"/>
+            <w:tcW w:w="355" w:type="dxa"/>
+            <w:vAlign w:val="center"/>
+          </w:tcPr>
+          <w:p>
+            <w:pPr>
+              <w:jc w:val="center"/>
+              <w:rPr>
+                <w:rFonts w:cstheme="minorHAnsi"/>
+                <w:sz w:val="16"/>
+                <w:szCs w:val="16"/>
+              </w:rPr>
+            </w:pPr>
+            <w:r>
+              <w:rPr>
+                <w:rFonts w:cstheme="minorHAnsi"/>
+                <w:sz w:val="16"/>
+                <w:szCs w:val="16"/>
+              </w:rPr>
+              <w:t>23</w:t>
+            </w:r>
+          </w:p>
+        </w:tc>
+        <w:tc>
+          <w:tcPr>
+            <w:tcW w:w="1433" w:type="dxa"/>
             <w:vAlign w:val="center"/>
             <w:hideMark/>
           </w:tcPr>
@@ -2960,7 +3298,7 @@
         </w:tc>
         <w:tc>
           <w:tcPr>
-            <w:tcW w:w="0" w:type="auto"/>
+            <w:tcW w:w="4804" w:type="dxa"/>
             <w:vAlign w:val="center"/>
             <w:hideMark/>
           </w:tcPr>
@@ -2984,7 +3322,7 @@
         </w:tc>
         <w:tc>
           <w:tcPr>
-            <w:tcW w:w="0" w:type="auto"/>
+            <w:tcW w:w="598" w:type="dxa"/>
             <w:vAlign w:val="center"/>
             <w:hideMark/>
           </w:tcPr>
@@ -3014,32 +3352,31 @@
         </w:trPr>
         <w:tc>
           <w:tcPr>
-            <w:tcW w:w="0" w:type="auto"/>
-            <w:vAlign w:val="center"/>
-            <w:hideMark/>
-          </w:tcPr>
-          <w:p>
-            <w:pPr>
-              <w:jc w:val="center"/>
-              <w:rPr>
-                <w:rFonts w:cstheme="minorHAnsi"/>
-                <w:sz w:val="16"/>
-                <w:szCs w:val="16"/>
-              </w:rPr>
-            </w:pPr>
-            <w:r>
-              <w:rPr>
-                <w:rFonts w:cstheme="minorHAnsi"/>
-                <w:sz w:val="16"/>
-                <w:szCs w:val="16"/>
-              </w:rPr>
-              <w:t>21</w:t>
-            </w:r>
-          </w:p>
-        </w:tc>
-        <w:tc>
-          <w:tcPr>
-            <w:tcW w:w="0" w:type="auto"/>
+            <w:tcW w:w="355" w:type="dxa"/>
+            <w:vAlign w:val="center"/>
+          </w:tcPr>
+          <w:p>
+            <w:pPr>
+              <w:jc w:val="center"/>
+              <w:rPr>
+                <w:rFonts w:cstheme="minorHAnsi"/>
+                <w:sz w:val="16"/>
+                <w:szCs w:val="16"/>
+              </w:rPr>
+            </w:pPr>
+            <w:r>
+              <w:rPr>
+                <w:rFonts w:cstheme="minorHAnsi"/>
+                <w:sz w:val="16"/>
+                <w:szCs w:val="16"/>
+              </w:rPr>
+              <w:t>24</w:t>
+            </w:r>
+          </w:p>
+        </w:tc>
+        <w:tc>
+          <w:tcPr>
+            <w:tcW w:w="1433" w:type="dxa"/>
             <w:vAlign w:val="center"/>
             <w:hideMark/>
           </w:tcPr>
@@ -3066,7 +3403,7 @@
         </w:tc>
         <w:tc>
           <w:tcPr>
-            <w:tcW w:w="0" w:type="auto"/>
+            <w:tcW w:w="4804" w:type="dxa"/>
             <w:vAlign w:val="center"/>
             <w:hideMark/>
           </w:tcPr>
@@ -3108,7 +3445,7 @@
         </w:tc>
         <w:tc>
           <w:tcPr>
-            <w:tcW w:w="0" w:type="auto"/>
+            <w:tcW w:w="598" w:type="dxa"/>
             <w:vAlign w:val="center"/>
             <w:hideMark/>
           </w:tcPr>
@@ -3138,32 +3475,32 @@
         </w:trPr>
         <w:tc>
           <w:tcPr>
-            <w:tcW w:w="0" w:type="auto"/>
-            <w:vAlign w:val="center"/>
-            <w:hideMark/>
-          </w:tcPr>
-          <w:p>
-            <w:pPr>
-              <w:jc w:val="center"/>
-              <w:rPr>
-                <w:rFonts w:cstheme="minorHAnsi"/>
-                <w:sz w:val="16"/>
-                <w:szCs w:val="16"/>
-              </w:rPr>
-            </w:pPr>
-            <w:r>
-              <w:rPr>
-                <w:rFonts w:cstheme="minorHAnsi"/>
-                <w:sz w:val="16"/>
-                <w:szCs w:val="16"/>
-              </w:rPr>
-              <w:t>22</w:t>
-            </w:r>
-          </w:p>
-        </w:tc>
-        <w:tc>
-          <w:tcPr>
-            <w:tcW w:w="0" w:type="auto"/>
+            <w:tcW w:w="355" w:type="dxa"/>
+            <w:vAlign w:val="center"/>
+          </w:tcPr>
+          <w:p>
+            <w:pPr>
+              <w:jc w:val="center"/>
+              <w:rPr>
+                <w:rFonts w:cstheme="minorHAnsi"/>
+                <w:sz w:val="16"/>
+                <w:szCs w:val="16"/>
+              </w:rPr>
+            </w:pPr>
+            <w:r>
+              <w:rPr>
+                <w:rFonts w:cstheme="minorHAnsi"/>
+                <w:sz w:val="16"/>
+                <w:szCs w:val="16"/>
+              </w:rPr>
+              <w:lastRenderedPageBreak/>
+              <w:t>25</w:t>
+            </w:r>
+          </w:p>
+        </w:tc>
+        <w:tc>
+          <w:tcPr>
+            <w:tcW w:w="1433" w:type="dxa"/>
             <w:vAlign w:val="center"/>
             <w:hideMark/>
           </w:tcPr>
@@ -3190,7 +3527,7 @@
         </w:tc>
         <w:tc>
           <w:tcPr>
-            <w:tcW w:w="0" w:type="auto"/>
+            <w:tcW w:w="4804" w:type="dxa"/>
             <w:vAlign w:val="center"/>
             <w:hideMark/>
           </w:tcPr>
@@ -3214,7 +3551,7 @@
         </w:tc>
         <w:tc>
           <w:tcPr>
-            <w:tcW w:w="0" w:type="auto"/>
+            <w:tcW w:w="598" w:type="dxa"/>
             <w:vAlign w:val="center"/>
             <w:hideMark/>
           </w:tcPr>
@@ -3244,32 +3581,31 @@
         </w:trPr>
         <w:tc>
           <w:tcPr>
-            <w:tcW w:w="0" w:type="auto"/>
-            <w:vAlign w:val="center"/>
-            <w:hideMark/>
-          </w:tcPr>
-          <w:p>
-            <w:pPr>
-              <w:jc w:val="center"/>
-              <w:rPr>
-                <w:rFonts w:cstheme="minorHAnsi"/>
-                <w:sz w:val="16"/>
-                <w:szCs w:val="16"/>
-              </w:rPr>
-            </w:pPr>
-            <w:r>
-              <w:rPr>
-                <w:rFonts w:cstheme="minorHAnsi"/>
-                <w:sz w:val="16"/>
-                <w:szCs w:val="16"/>
-              </w:rPr>
-              <w:t>23</w:t>
-            </w:r>
-          </w:p>
-        </w:tc>
-        <w:tc>
-          <w:tcPr>
-            <w:tcW w:w="0" w:type="auto"/>
+            <w:tcW w:w="355" w:type="dxa"/>
+            <w:vAlign w:val="center"/>
+          </w:tcPr>
+          <w:p>
+            <w:pPr>
+              <w:jc w:val="center"/>
+              <w:rPr>
+                <w:rFonts w:cstheme="minorHAnsi"/>
+                <w:sz w:val="16"/>
+                <w:szCs w:val="16"/>
+              </w:rPr>
+            </w:pPr>
+            <w:r>
+              <w:rPr>
+                <w:rFonts w:cstheme="minorHAnsi"/>
+                <w:sz w:val="16"/>
+                <w:szCs w:val="16"/>
+              </w:rPr>
+              <w:t>26</w:t>
+            </w:r>
+          </w:p>
+        </w:tc>
+        <w:tc>
+          <w:tcPr>
+            <w:tcW w:w="1433" w:type="dxa"/>
             <w:vAlign w:val="center"/>
             <w:hideMark/>
           </w:tcPr>
@@ -3296,7 +3632,7 @@
         </w:tc>
         <w:tc>
           <w:tcPr>
-            <w:tcW w:w="0" w:type="auto"/>
+            <w:tcW w:w="4804" w:type="dxa"/>
             <w:vAlign w:val="center"/>
             <w:hideMark/>
           </w:tcPr>
@@ -3338,7 +3674,7 @@
         </w:tc>
         <w:tc>
           <w:tcPr>
-            <w:tcW w:w="0" w:type="auto"/>
+            <w:tcW w:w="598" w:type="dxa"/>
             <w:vAlign w:val="center"/>
             <w:hideMark/>
           </w:tcPr>
@@ -3368,32 +3704,31 @@
         </w:trPr>
         <w:tc>
           <w:tcPr>
-            <w:tcW w:w="0" w:type="auto"/>
-            <w:vAlign w:val="center"/>
-            <w:hideMark/>
-          </w:tcPr>
-          <w:p>
-            <w:pPr>
-              <w:jc w:val="center"/>
-              <w:rPr>
-                <w:rFonts w:cstheme="minorHAnsi"/>
-                <w:sz w:val="16"/>
-                <w:szCs w:val="16"/>
-              </w:rPr>
-            </w:pPr>
-            <w:r>
-              <w:rPr>
-                <w:rFonts w:cstheme="minorHAnsi"/>
-                <w:sz w:val="16"/>
-                <w:szCs w:val="16"/>
-              </w:rPr>
-              <w:t>24</w:t>
-            </w:r>
-          </w:p>
-        </w:tc>
-        <w:tc>
-          <w:tcPr>
-            <w:tcW w:w="0" w:type="auto"/>
+            <w:tcW w:w="355" w:type="dxa"/>
+            <w:vAlign w:val="center"/>
+          </w:tcPr>
+          <w:p>
+            <w:pPr>
+              <w:jc w:val="center"/>
+              <w:rPr>
+                <w:rFonts w:cstheme="minorHAnsi"/>
+                <w:sz w:val="16"/>
+                <w:szCs w:val="16"/>
+              </w:rPr>
+            </w:pPr>
+            <w:r>
+              <w:rPr>
+                <w:rFonts w:cstheme="minorHAnsi"/>
+                <w:sz w:val="16"/>
+                <w:szCs w:val="16"/>
+              </w:rPr>
+              <w:t>27</w:t>
+            </w:r>
+          </w:p>
+        </w:tc>
+        <w:tc>
+          <w:tcPr>
+            <w:tcW w:w="1433" w:type="dxa"/>
             <w:vAlign w:val="center"/>
             <w:hideMark/>
           </w:tcPr>
@@ -3418,7 +3753,7 @@
         </w:tc>
         <w:tc>
           <w:tcPr>
-            <w:tcW w:w="0" w:type="auto"/>
+            <w:tcW w:w="4804" w:type="dxa"/>
             <w:vAlign w:val="center"/>
             <w:hideMark/>
           </w:tcPr>
@@ -3442,7 +3777,7 @@
         </w:tc>
         <w:tc>
           <w:tcPr>
-            <w:tcW w:w="0" w:type="auto"/>
+            <w:tcW w:w="598" w:type="dxa"/>
             <w:vAlign w:val="center"/>
             <w:hideMark/>
           </w:tcPr>
@@ -3472,32 +3807,31 @@
         </w:trPr>
         <w:tc>
           <w:tcPr>
-            <w:tcW w:w="0" w:type="auto"/>
-            <w:vAlign w:val="center"/>
-            <w:hideMark/>
-          </w:tcPr>
-          <w:p>
-            <w:pPr>
-              <w:jc w:val="center"/>
-              <w:rPr>
-                <w:rFonts w:cstheme="minorHAnsi"/>
-                <w:sz w:val="16"/>
-                <w:szCs w:val="16"/>
-              </w:rPr>
-            </w:pPr>
-            <w:r>
-              <w:rPr>
-                <w:rFonts w:cstheme="minorHAnsi"/>
-                <w:sz w:val="16"/>
-                <w:szCs w:val="16"/>
-              </w:rPr>
-              <w:t>25</w:t>
-            </w:r>
-          </w:p>
-        </w:tc>
-        <w:tc>
-          <w:tcPr>
-            <w:tcW w:w="0" w:type="auto"/>
+            <w:tcW w:w="355" w:type="dxa"/>
+            <w:vAlign w:val="center"/>
+          </w:tcPr>
+          <w:p>
+            <w:pPr>
+              <w:jc w:val="center"/>
+              <w:rPr>
+                <w:rFonts w:cstheme="minorHAnsi"/>
+                <w:sz w:val="16"/>
+                <w:szCs w:val="16"/>
+              </w:rPr>
+            </w:pPr>
+            <w:r>
+              <w:rPr>
+                <w:rFonts w:cstheme="minorHAnsi"/>
+                <w:sz w:val="16"/>
+                <w:szCs w:val="16"/>
+              </w:rPr>
+              <w:t>28</w:t>
+            </w:r>
+          </w:p>
+        </w:tc>
+        <w:tc>
+          <w:tcPr>
+            <w:tcW w:w="1433" w:type="dxa"/>
             <w:vAlign w:val="center"/>
             <w:hideMark/>
           </w:tcPr>
@@ -3532,7 +3866,7 @@
         </w:tc>
         <w:tc>
           <w:tcPr>
-            <w:tcW w:w="0" w:type="auto"/>
+            <w:tcW w:w="4804" w:type="dxa"/>
             <w:vAlign w:val="center"/>
             <w:hideMark/>
           </w:tcPr>
@@ -3556,7 +3890,7 @@
         </w:tc>
         <w:tc>
           <w:tcPr>
-            <w:tcW w:w="0" w:type="auto"/>
+            <w:tcW w:w="598" w:type="dxa"/>
             <w:vAlign w:val="center"/>
             <w:hideMark/>
           </w:tcPr>
@@ -3586,32 +3920,31 @@
         </w:trPr>
         <w:tc>
           <w:tcPr>
-            <w:tcW w:w="0" w:type="auto"/>
-            <w:vAlign w:val="center"/>
-            <w:hideMark/>
-          </w:tcPr>
-          <w:p>
-            <w:pPr>
-              <w:jc w:val="center"/>
-              <w:rPr>
-                <w:rFonts w:cstheme="minorHAnsi"/>
-                <w:sz w:val="16"/>
-                <w:szCs w:val="16"/>
-              </w:rPr>
-            </w:pPr>
-            <w:r>
-              <w:rPr>
-                <w:rFonts w:cstheme="minorHAnsi"/>
-                <w:sz w:val="16"/>
-                <w:szCs w:val="16"/>
-              </w:rPr>
-              <w:t>26</w:t>
-            </w:r>
-          </w:p>
-        </w:tc>
-        <w:tc>
-          <w:tcPr>
-            <w:tcW w:w="0" w:type="auto"/>
+            <w:tcW w:w="355" w:type="dxa"/>
+            <w:vAlign w:val="center"/>
+          </w:tcPr>
+          <w:p>
+            <w:pPr>
+              <w:jc w:val="center"/>
+              <w:rPr>
+                <w:rFonts w:cstheme="minorHAnsi"/>
+                <w:sz w:val="16"/>
+                <w:szCs w:val="16"/>
+              </w:rPr>
+            </w:pPr>
+            <w:r>
+              <w:rPr>
+                <w:rFonts w:cstheme="minorHAnsi"/>
+                <w:sz w:val="16"/>
+                <w:szCs w:val="16"/>
+              </w:rPr>
+              <w:t>29</w:t>
+            </w:r>
+          </w:p>
+        </w:tc>
+        <w:tc>
+          <w:tcPr>
+            <w:tcW w:w="1433" w:type="dxa"/>
             <w:vAlign w:val="center"/>
             <w:hideMark/>
           </w:tcPr>
@@ -3646,7 +3979,7 @@
         </w:tc>
         <w:tc>
           <w:tcPr>
-            <w:tcW w:w="0" w:type="auto"/>
+            <w:tcW w:w="4804" w:type="dxa"/>
             <w:vAlign w:val="center"/>
             <w:hideMark/>
           </w:tcPr>
@@ -3670,7 +4003,7 @@
         </w:tc>
         <w:tc>
           <w:tcPr>
-            <w:tcW w:w="0" w:type="auto"/>
+            <w:tcW w:w="598" w:type="dxa"/>
             <w:vAlign w:val="center"/>
             <w:hideMark/>
           </w:tcPr>
@@ -3700,33 +4033,31 @@
         </w:trPr>
         <w:tc>
           <w:tcPr>
-            <w:tcW w:w="0" w:type="auto"/>
-            <w:vAlign w:val="center"/>
-            <w:hideMark/>
-          </w:tcPr>
-          <w:p>
-            <w:pPr>
-              <w:jc w:val="center"/>
-              <w:rPr>
-                <w:rFonts w:cstheme="minorHAnsi"/>
-                <w:sz w:val="16"/>
-                <w:szCs w:val="16"/>
-              </w:rPr>
-            </w:pPr>
-            <w:r>
-              <w:rPr>
-                <w:rFonts w:cstheme="minorHAnsi"/>
-                <w:sz w:val="16"/>
-                <w:szCs w:val="16"/>
-              </w:rPr>
-              <w:lastRenderedPageBreak/>
-              <w:t>27</w:t>
-            </w:r>
-          </w:p>
-        </w:tc>
-        <w:tc>
-          <w:tcPr>
-            <w:tcW w:w="0" w:type="auto"/>
+            <w:tcW w:w="355" w:type="dxa"/>
+            <w:vAlign w:val="center"/>
+          </w:tcPr>
+          <w:p>
+            <w:pPr>
+              <w:jc w:val="center"/>
+              <w:rPr>
+                <w:rFonts w:cstheme="minorHAnsi"/>
+                <w:sz w:val="16"/>
+                <w:szCs w:val="16"/>
+              </w:rPr>
+            </w:pPr>
+            <w:r>
+              <w:rPr>
+                <w:rFonts w:cstheme="minorHAnsi"/>
+                <w:sz w:val="16"/>
+                <w:szCs w:val="16"/>
+              </w:rPr>
+              <w:t>30</w:t>
+            </w:r>
+          </w:p>
+        </w:tc>
+        <w:tc>
+          <w:tcPr>
+            <w:tcW w:w="1433" w:type="dxa"/>
             <w:vAlign w:val="center"/>
             <w:hideMark/>
           </w:tcPr>
@@ -3751,7 +4082,7 @@
         </w:tc>
         <w:tc>
           <w:tcPr>
-            <w:tcW w:w="0" w:type="auto"/>
+            <w:tcW w:w="4804" w:type="dxa"/>
             <w:vAlign w:val="center"/>
             <w:hideMark/>
           </w:tcPr>
@@ -3775,7 +4106,7 @@
         </w:tc>
         <w:tc>
           <w:tcPr>
-            <w:tcW w:w="0" w:type="auto"/>
+            <w:tcW w:w="598" w:type="dxa"/>
             <w:vAlign w:val="center"/>
             <w:hideMark/>
           </w:tcPr>
@@ -3805,32 +4136,31 @@
         </w:trPr>
         <w:tc>
           <w:tcPr>
-            <w:tcW w:w="0" w:type="auto"/>
-            <w:vAlign w:val="center"/>
-            <w:hideMark/>
-          </w:tcPr>
-          <w:p>
-            <w:pPr>
-              <w:jc w:val="center"/>
-              <w:rPr>
-                <w:rFonts w:cstheme="minorHAnsi"/>
-                <w:sz w:val="16"/>
-                <w:szCs w:val="16"/>
-              </w:rPr>
-            </w:pPr>
-            <w:r>
-              <w:rPr>
-                <w:rFonts w:cstheme="minorHAnsi"/>
-                <w:sz w:val="16"/>
-                <w:szCs w:val="16"/>
-              </w:rPr>
-              <w:t>28</w:t>
-            </w:r>
-          </w:p>
-        </w:tc>
-        <w:tc>
-          <w:tcPr>
-            <w:tcW w:w="0" w:type="auto"/>
+            <w:tcW w:w="355" w:type="dxa"/>
+            <w:vAlign w:val="center"/>
+          </w:tcPr>
+          <w:p>
+            <w:pPr>
+              <w:jc w:val="center"/>
+              <w:rPr>
+                <w:rFonts w:cstheme="minorHAnsi"/>
+                <w:sz w:val="16"/>
+                <w:szCs w:val="16"/>
+              </w:rPr>
+            </w:pPr>
+            <w:r>
+              <w:rPr>
+                <w:rFonts w:cstheme="minorHAnsi"/>
+                <w:sz w:val="16"/>
+                <w:szCs w:val="16"/>
+              </w:rPr>
+              <w:t>31</w:t>
+            </w:r>
+          </w:p>
+        </w:tc>
+        <w:tc>
+          <w:tcPr>
+            <w:tcW w:w="1433" w:type="dxa"/>
             <w:vAlign w:val="center"/>
             <w:hideMark/>
           </w:tcPr>
@@ -3855,7 +4185,7 @@
         </w:tc>
         <w:tc>
           <w:tcPr>
-            <w:tcW w:w="0" w:type="auto"/>
+            <w:tcW w:w="4804" w:type="dxa"/>
             <w:vAlign w:val="center"/>
             <w:hideMark/>
           </w:tcPr>
@@ -3879,7 +4209,7 @@
         </w:tc>
         <w:tc>
           <w:tcPr>
-            <w:tcW w:w="0" w:type="auto"/>
+            <w:tcW w:w="598" w:type="dxa"/>
             <w:vAlign w:val="center"/>
             <w:hideMark/>
           </w:tcPr>
@@ -3909,32 +4239,31 @@
         </w:trPr>
         <w:tc>
           <w:tcPr>
-            <w:tcW w:w="0" w:type="auto"/>
-            <w:vAlign w:val="center"/>
-            <w:hideMark/>
-          </w:tcPr>
-          <w:p>
-            <w:pPr>
-              <w:jc w:val="center"/>
-              <w:rPr>
-                <w:rFonts w:cstheme="minorHAnsi"/>
-                <w:sz w:val="16"/>
-                <w:szCs w:val="16"/>
-              </w:rPr>
-            </w:pPr>
-            <w:r>
-              <w:rPr>
-                <w:rFonts w:cstheme="minorHAnsi"/>
-                <w:sz w:val="16"/>
-                <w:szCs w:val="16"/>
-              </w:rPr>
-              <w:t>29</w:t>
-            </w:r>
-          </w:p>
-        </w:tc>
-        <w:tc>
-          <w:tcPr>
-            <w:tcW w:w="0" w:type="auto"/>
+            <w:tcW w:w="355" w:type="dxa"/>
+            <w:vAlign w:val="center"/>
+          </w:tcPr>
+          <w:p>
+            <w:pPr>
+              <w:jc w:val="center"/>
+              <w:rPr>
+                <w:rFonts w:cstheme="minorHAnsi"/>
+                <w:sz w:val="16"/>
+                <w:szCs w:val="16"/>
+              </w:rPr>
+            </w:pPr>
+            <w:r>
+              <w:rPr>
+                <w:rFonts w:cstheme="minorHAnsi"/>
+                <w:sz w:val="16"/>
+                <w:szCs w:val="16"/>
+              </w:rPr>
+              <w:t>32</w:t>
+            </w:r>
+          </w:p>
+        </w:tc>
+        <w:tc>
+          <w:tcPr>
+            <w:tcW w:w="1433" w:type="dxa"/>
             <w:vAlign w:val="center"/>
             <w:hideMark/>
           </w:tcPr>
@@ -3961,7 +4290,7 @@
         </w:tc>
         <w:tc>
           <w:tcPr>
-            <w:tcW w:w="0" w:type="auto"/>
+            <w:tcW w:w="4804" w:type="dxa"/>
             <w:vAlign w:val="center"/>
             <w:hideMark/>
           </w:tcPr>
@@ -3985,7 +4314,7 @@
         </w:tc>
         <w:tc>
           <w:tcPr>
-            <w:tcW w:w="0" w:type="auto"/>
+            <w:tcW w:w="598" w:type="dxa"/>
             <w:vAlign w:val="center"/>
             <w:hideMark/>
           </w:tcPr>
@@ -4015,32 +4344,31 @@
         </w:trPr>
         <w:tc>
           <w:tcPr>
-            <w:tcW w:w="0" w:type="auto"/>
-            <w:vAlign w:val="center"/>
-            <w:hideMark/>
-          </w:tcPr>
-          <w:p>
-            <w:pPr>
-              <w:jc w:val="center"/>
-              <w:rPr>
-                <w:rFonts w:cstheme="minorHAnsi"/>
-                <w:sz w:val="16"/>
-                <w:szCs w:val="16"/>
-              </w:rPr>
-            </w:pPr>
-            <w:r>
-              <w:rPr>
-                <w:rFonts w:cstheme="minorHAnsi"/>
-                <w:sz w:val="16"/>
-                <w:szCs w:val="16"/>
-              </w:rPr>
-              <w:t>30</w:t>
-            </w:r>
-          </w:p>
-        </w:tc>
-        <w:tc>
-          <w:tcPr>
-            <w:tcW w:w="0" w:type="auto"/>
+            <w:tcW w:w="355" w:type="dxa"/>
+            <w:vAlign w:val="center"/>
+          </w:tcPr>
+          <w:p>
+            <w:pPr>
+              <w:jc w:val="center"/>
+              <w:rPr>
+                <w:rFonts w:cstheme="minorHAnsi"/>
+                <w:sz w:val="16"/>
+                <w:szCs w:val="16"/>
+              </w:rPr>
+            </w:pPr>
+            <w:r>
+              <w:rPr>
+                <w:rFonts w:cstheme="minorHAnsi"/>
+                <w:sz w:val="16"/>
+                <w:szCs w:val="16"/>
+              </w:rPr>
+              <w:t>33</w:t>
+            </w:r>
+          </w:p>
+        </w:tc>
+        <w:tc>
+          <w:tcPr>
+            <w:tcW w:w="1433" w:type="dxa"/>
             <w:vAlign w:val="center"/>
             <w:hideMark/>
           </w:tcPr>
@@ -4075,7 +4403,7 @@
         </w:tc>
         <w:tc>
           <w:tcPr>
-            <w:tcW w:w="0" w:type="auto"/>
+            <w:tcW w:w="4804" w:type="dxa"/>
             <w:vAlign w:val="center"/>
             <w:hideMark/>
           </w:tcPr>
@@ -4099,7 +4427,7 @@
         </w:tc>
         <w:tc>
           <w:tcPr>
-            <w:tcW w:w="0" w:type="auto"/>
+            <w:tcW w:w="598" w:type="dxa"/>
             <w:vAlign w:val="center"/>
             <w:hideMark/>
           </w:tcPr>
@@ -4129,32 +4457,31 @@
         </w:trPr>
         <w:tc>
           <w:tcPr>
-            <w:tcW w:w="0" w:type="auto"/>
-            <w:vAlign w:val="center"/>
-            <w:hideMark/>
-          </w:tcPr>
-          <w:p>
-            <w:pPr>
-              <w:jc w:val="center"/>
-              <w:rPr>
-                <w:rFonts w:cstheme="minorHAnsi"/>
-                <w:sz w:val="16"/>
-                <w:szCs w:val="16"/>
-              </w:rPr>
-            </w:pPr>
-            <w:r>
-              <w:rPr>
-                <w:rFonts w:cstheme="minorHAnsi"/>
-                <w:sz w:val="16"/>
-                <w:szCs w:val="16"/>
-              </w:rPr>
-              <w:t>31</w:t>
-            </w:r>
-          </w:p>
-        </w:tc>
-        <w:tc>
-          <w:tcPr>
-            <w:tcW w:w="0" w:type="auto"/>
+            <w:tcW w:w="355" w:type="dxa"/>
+            <w:vAlign w:val="center"/>
+          </w:tcPr>
+          <w:p>
+            <w:pPr>
+              <w:jc w:val="center"/>
+              <w:rPr>
+                <w:rFonts w:cstheme="minorHAnsi"/>
+                <w:sz w:val="16"/>
+                <w:szCs w:val="16"/>
+              </w:rPr>
+            </w:pPr>
+            <w:r>
+              <w:rPr>
+                <w:rFonts w:cstheme="minorHAnsi"/>
+                <w:sz w:val="16"/>
+                <w:szCs w:val="16"/>
+              </w:rPr>
+              <w:t>34</w:t>
+            </w:r>
+          </w:p>
+        </w:tc>
+        <w:tc>
+          <w:tcPr>
+            <w:tcW w:w="1433" w:type="dxa"/>
             <w:vAlign w:val="center"/>
             <w:hideMark/>
           </w:tcPr>
@@ -4179,7 +4506,7 @@
         </w:tc>
         <w:tc>
           <w:tcPr>
-            <w:tcW w:w="0" w:type="auto"/>
+            <w:tcW w:w="4804" w:type="dxa"/>
             <w:vAlign w:val="center"/>
             <w:hideMark/>
           </w:tcPr>
@@ -4203,7 +4530,7 @@
         </w:tc>
         <w:tc>
           <w:tcPr>
-            <w:tcW w:w="0" w:type="auto"/>
+            <w:tcW w:w="598" w:type="dxa"/>
             <w:vAlign w:val="center"/>
             <w:hideMark/>
           </w:tcPr>
@@ -4233,32 +4560,31 @@
         </w:trPr>
         <w:tc>
           <w:tcPr>
-            <w:tcW w:w="0" w:type="auto"/>
-            <w:vAlign w:val="center"/>
-            <w:hideMark/>
-          </w:tcPr>
-          <w:p>
-            <w:pPr>
-              <w:jc w:val="center"/>
-              <w:rPr>
-                <w:rFonts w:cstheme="minorHAnsi"/>
-                <w:sz w:val="16"/>
-                <w:szCs w:val="16"/>
-              </w:rPr>
-            </w:pPr>
-            <w:r>
-              <w:rPr>
-                <w:rFonts w:cstheme="minorHAnsi"/>
-                <w:sz w:val="16"/>
-                <w:szCs w:val="16"/>
-              </w:rPr>
-              <w:t>32</w:t>
-            </w:r>
-          </w:p>
-        </w:tc>
-        <w:tc>
-          <w:tcPr>
-            <w:tcW w:w="0" w:type="auto"/>
+            <w:tcW w:w="355" w:type="dxa"/>
+            <w:vAlign w:val="center"/>
+          </w:tcPr>
+          <w:p>
+            <w:pPr>
+              <w:jc w:val="center"/>
+              <w:rPr>
+                <w:rFonts w:cstheme="minorHAnsi"/>
+                <w:sz w:val="16"/>
+                <w:szCs w:val="16"/>
+              </w:rPr>
+            </w:pPr>
+            <w:r>
+              <w:rPr>
+                <w:rFonts w:cstheme="minorHAnsi"/>
+                <w:sz w:val="16"/>
+                <w:szCs w:val="16"/>
+              </w:rPr>
+              <w:t>35</w:t>
+            </w:r>
+          </w:p>
+        </w:tc>
+        <w:tc>
+          <w:tcPr>
+            <w:tcW w:w="1433" w:type="dxa"/>
             <w:vAlign w:val="center"/>
             <w:hideMark/>
           </w:tcPr>
@@ -4285,7 +4611,7 @@
         </w:tc>
         <w:tc>
           <w:tcPr>
-            <w:tcW w:w="0" w:type="auto"/>
+            <w:tcW w:w="4804" w:type="dxa"/>
             <w:vAlign w:val="center"/>
             <w:hideMark/>
           </w:tcPr>
@@ -4309,7 +4635,7 @@
         </w:tc>
         <w:tc>
           <w:tcPr>
-            <w:tcW w:w="0" w:type="auto"/>
+            <w:tcW w:w="598" w:type="dxa"/>
             <w:vAlign w:val="center"/>
             <w:hideMark/>
           </w:tcPr>
@@ -4339,32 +4665,31 @@
         </w:trPr>
         <w:tc>
           <w:tcPr>
-            <w:tcW w:w="0" w:type="auto"/>
-            <w:vAlign w:val="center"/>
-            <w:hideMark/>
-          </w:tcPr>
-          <w:p>
-            <w:pPr>
-              <w:jc w:val="center"/>
-              <w:rPr>
-                <w:rFonts w:cstheme="minorHAnsi"/>
-                <w:sz w:val="16"/>
-                <w:szCs w:val="16"/>
-              </w:rPr>
-            </w:pPr>
-            <w:r>
-              <w:rPr>
-                <w:rFonts w:cstheme="minorHAnsi"/>
-                <w:sz w:val="16"/>
-                <w:szCs w:val="16"/>
-              </w:rPr>
-              <w:t>33</w:t>
-            </w:r>
-          </w:p>
-        </w:tc>
-        <w:tc>
-          <w:tcPr>
-            <w:tcW w:w="0" w:type="auto"/>
+            <w:tcW w:w="355" w:type="dxa"/>
+            <w:vAlign w:val="center"/>
+          </w:tcPr>
+          <w:p>
+            <w:pPr>
+              <w:jc w:val="center"/>
+              <w:rPr>
+                <w:rFonts w:cstheme="minorHAnsi"/>
+                <w:sz w:val="16"/>
+                <w:szCs w:val="16"/>
+              </w:rPr>
+            </w:pPr>
+            <w:r>
+              <w:rPr>
+                <w:rFonts w:cstheme="minorHAnsi"/>
+                <w:sz w:val="16"/>
+                <w:szCs w:val="16"/>
+              </w:rPr>
+              <w:t>36</w:t>
+            </w:r>
+          </w:p>
+        </w:tc>
+        <w:tc>
+          <w:tcPr>
+            <w:tcW w:w="1433" w:type="dxa"/>
             <w:vAlign w:val="center"/>
             <w:hideMark/>
           </w:tcPr>
@@ -4389,7 +4714,7 @@
         </w:tc>
         <w:tc>
           <w:tcPr>
-            <w:tcW w:w="0" w:type="auto"/>
+            <w:tcW w:w="4804" w:type="dxa"/>
             <w:vAlign w:val="center"/>
             <w:hideMark/>
           </w:tcPr>
@@ -4451,7 +4776,7 @@
         </w:tc>
         <w:tc>
           <w:tcPr>
-            <w:tcW w:w="0" w:type="auto"/>
+            <w:tcW w:w="598" w:type="dxa"/>
             <w:vAlign w:val="center"/>
             <w:hideMark/>
           </w:tcPr>
@@ -4481,32 +4806,31 @@
         </w:trPr>
         <w:tc>
           <w:tcPr>
-            <w:tcW w:w="0" w:type="auto"/>
-            <w:vAlign w:val="center"/>
-            <w:hideMark/>
-          </w:tcPr>
-          <w:p>
-            <w:pPr>
-              <w:jc w:val="center"/>
-              <w:rPr>
-                <w:rFonts w:cstheme="minorHAnsi"/>
-                <w:sz w:val="16"/>
-                <w:szCs w:val="16"/>
-              </w:rPr>
-            </w:pPr>
-            <w:r>
-              <w:rPr>
-                <w:rFonts w:cstheme="minorHAnsi"/>
-                <w:sz w:val="16"/>
-                <w:szCs w:val="16"/>
-              </w:rPr>
-              <w:t>34</w:t>
-            </w:r>
-          </w:p>
-        </w:tc>
-        <w:tc>
-          <w:tcPr>
-            <w:tcW w:w="0" w:type="auto"/>
+            <w:tcW w:w="355" w:type="dxa"/>
+            <w:vAlign w:val="center"/>
+          </w:tcPr>
+          <w:p>
+            <w:pPr>
+              <w:jc w:val="center"/>
+              <w:rPr>
+                <w:rFonts w:cstheme="minorHAnsi"/>
+                <w:sz w:val="16"/>
+                <w:szCs w:val="16"/>
+              </w:rPr>
+            </w:pPr>
+            <w:r>
+              <w:rPr>
+                <w:rFonts w:cstheme="minorHAnsi"/>
+                <w:sz w:val="16"/>
+                <w:szCs w:val="16"/>
+              </w:rPr>
+              <w:t>37</w:t>
+            </w:r>
+          </w:p>
+        </w:tc>
+        <w:tc>
+          <w:tcPr>
+            <w:tcW w:w="1433" w:type="dxa"/>
             <w:vAlign w:val="center"/>
             <w:hideMark/>
           </w:tcPr>
@@ -4531,7 +4855,7 @@
         </w:tc>
         <w:tc>
           <w:tcPr>
-            <w:tcW w:w="0" w:type="auto"/>
+            <w:tcW w:w="4804" w:type="dxa"/>
             <w:vAlign w:val="center"/>
             <w:hideMark/>
           </w:tcPr>
@@ -4555,7 +4879,7 @@
         </w:tc>
         <w:tc>
           <w:tcPr>
-            <w:tcW w:w="0" w:type="auto"/>
+            <w:tcW w:w="598" w:type="dxa"/>
             <w:vAlign w:val="center"/>
             <w:hideMark/>
           </w:tcPr>
@@ -4585,32 +4909,31 @@
         </w:trPr>
         <w:tc>
           <w:tcPr>
-            <w:tcW w:w="0" w:type="auto"/>
-            <w:vAlign w:val="center"/>
-            <w:hideMark/>
-          </w:tcPr>
-          <w:p>
-            <w:pPr>
-              <w:jc w:val="center"/>
-              <w:rPr>
-                <w:rFonts w:cstheme="minorHAnsi"/>
-                <w:sz w:val="16"/>
-                <w:szCs w:val="16"/>
-              </w:rPr>
-            </w:pPr>
-            <w:r>
-              <w:rPr>
-                <w:rFonts w:cstheme="minorHAnsi"/>
-                <w:sz w:val="16"/>
-                <w:szCs w:val="16"/>
-              </w:rPr>
-              <w:t>35</w:t>
-            </w:r>
-          </w:p>
-        </w:tc>
-        <w:tc>
-          <w:tcPr>
-            <w:tcW w:w="0" w:type="auto"/>
+            <w:tcW w:w="355" w:type="dxa"/>
+            <w:vAlign w:val="center"/>
+          </w:tcPr>
+          <w:p>
+            <w:pPr>
+              <w:jc w:val="center"/>
+              <w:rPr>
+                <w:rFonts w:cstheme="minorHAnsi"/>
+                <w:sz w:val="16"/>
+                <w:szCs w:val="16"/>
+              </w:rPr>
+            </w:pPr>
+            <w:r>
+              <w:rPr>
+                <w:rFonts w:cstheme="minorHAnsi"/>
+                <w:sz w:val="16"/>
+                <w:szCs w:val="16"/>
+              </w:rPr>
+              <w:t>38</w:t>
+            </w:r>
+          </w:p>
+        </w:tc>
+        <w:tc>
+          <w:tcPr>
+            <w:tcW w:w="1433" w:type="dxa"/>
             <w:vAlign w:val="center"/>
             <w:hideMark/>
           </w:tcPr>
@@ -4635,7 +4958,7 @@
         </w:tc>
         <w:tc>
           <w:tcPr>
-            <w:tcW w:w="0" w:type="auto"/>
+            <w:tcW w:w="4804" w:type="dxa"/>
             <w:vAlign w:val="center"/>
             <w:hideMark/>
           </w:tcPr>
@@ -4678,7 +5001,7 @@
         </w:tc>
         <w:tc>
           <w:tcPr>
-            <w:tcW w:w="0" w:type="auto"/>
+            <w:tcW w:w="598" w:type="dxa"/>
             <w:vAlign w:val="center"/>
             <w:hideMark/>
           </w:tcPr>
@@ -4708,32 +5031,31 @@
         </w:trPr>
         <w:tc>
           <w:tcPr>
-            <w:tcW w:w="0" w:type="auto"/>
-            <w:vAlign w:val="center"/>
-            <w:hideMark/>
-          </w:tcPr>
-          <w:p>
-            <w:pPr>
-              <w:jc w:val="center"/>
-              <w:rPr>
-                <w:rFonts w:cstheme="minorHAnsi"/>
-                <w:sz w:val="16"/>
-                <w:szCs w:val="16"/>
-              </w:rPr>
-            </w:pPr>
-            <w:r>
-              <w:rPr>
-                <w:rFonts w:cstheme="minorHAnsi"/>
-                <w:sz w:val="16"/>
-                <w:szCs w:val="16"/>
-              </w:rPr>
-              <w:t>36</w:t>
-            </w:r>
-          </w:p>
-        </w:tc>
-        <w:tc>
-          <w:tcPr>
-            <w:tcW w:w="0" w:type="auto"/>
+            <w:tcW w:w="355" w:type="dxa"/>
+            <w:vAlign w:val="center"/>
+          </w:tcPr>
+          <w:p>
+            <w:pPr>
+              <w:jc w:val="center"/>
+              <w:rPr>
+                <w:rFonts w:cstheme="minorHAnsi"/>
+                <w:sz w:val="16"/>
+                <w:szCs w:val="16"/>
+              </w:rPr>
+            </w:pPr>
+            <w:r>
+              <w:rPr>
+                <w:rFonts w:cstheme="minorHAnsi"/>
+                <w:sz w:val="16"/>
+                <w:szCs w:val="16"/>
+              </w:rPr>
+              <w:t>39</w:t>
+            </w:r>
+          </w:p>
+        </w:tc>
+        <w:tc>
+          <w:tcPr>
+            <w:tcW w:w="1433" w:type="dxa"/>
             <w:vAlign w:val="center"/>
             <w:hideMark/>
           </w:tcPr>
@@ -4760,7 +5082,7 @@
         </w:tc>
         <w:tc>
           <w:tcPr>
-            <w:tcW w:w="0" w:type="auto"/>
+            <w:tcW w:w="4804" w:type="dxa"/>
             <w:vAlign w:val="center"/>
             <w:hideMark/>
           </w:tcPr>
@@ -4805,7 +5127,7 @@
         </w:tc>
         <w:tc>
           <w:tcPr>
-            <w:tcW w:w="0" w:type="auto"/>
+            <w:tcW w:w="598" w:type="dxa"/>
             <w:vAlign w:val="center"/>
             <w:hideMark/>
           </w:tcPr>
@@ -4835,32 +5157,31 @@
         </w:trPr>
         <w:tc>
           <w:tcPr>
-            <w:tcW w:w="0" w:type="auto"/>
-            <w:vAlign w:val="center"/>
-            <w:hideMark/>
-          </w:tcPr>
-          <w:p>
-            <w:pPr>
-              <w:jc w:val="center"/>
-              <w:rPr>
-                <w:rFonts w:cstheme="minorHAnsi"/>
-                <w:sz w:val="16"/>
-                <w:szCs w:val="16"/>
-              </w:rPr>
-            </w:pPr>
-            <w:r>
-              <w:rPr>
-                <w:rFonts w:cstheme="minorHAnsi"/>
-                <w:sz w:val="16"/>
-                <w:szCs w:val="16"/>
-              </w:rPr>
-              <w:t>37</w:t>
-            </w:r>
-          </w:p>
-        </w:tc>
-        <w:tc>
-          <w:tcPr>
-            <w:tcW w:w="0" w:type="auto"/>
+            <w:tcW w:w="355" w:type="dxa"/>
+            <w:vAlign w:val="center"/>
+          </w:tcPr>
+          <w:p>
+            <w:pPr>
+              <w:jc w:val="center"/>
+              <w:rPr>
+                <w:rFonts w:cstheme="minorHAnsi"/>
+                <w:sz w:val="16"/>
+                <w:szCs w:val="16"/>
+              </w:rPr>
+            </w:pPr>
+            <w:r>
+              <w:rPr>
+                <w:rFonts w:cstheme="minorHAnsi"/>
+                <w:sz w:val="16"/>
+                <w:szCs w:val="16"/>
+              </w:rPr>
+              <w:t>40</w:t>
+            </w:r>
+          </w:p>
+        </w:tc>
+        <w:tc>
+          <w:tcPr>
+            <w:tcW w:w="1433" w:type="dxa"/>
             <w:vAlign w:val="center"/>
             <w:hideMark/>
           </w:tcPr>
@@ -4885,7 +5206,7 @@
         </w:tc>
         <w:tc>
           <w:tcPr>
-            <w:tcW w:w="0" w:type="auto"/>
+            <w:tcW w:w="4804" w:type="dxa"/>
             <w:vAlign w:val="center"/>
             <w:hideMark/>
           </w:tcPr>
@@ -4928,7 +5249,7 @@
         </w:tc>
         <w:tc>
           <w:tcPr>
-            <w:tcW w:w="0" w:type="auto"/>
+            <w:tcW w:w="598" w:type="dxa"/>
             <w:vAlign w:val="center"/>
             <w:hideMark/>
           </w:tcPr>
@@ -4958,32 +5279,31 @@
         </w:trPr>
         <w:tc>
           <w:tcPr>
-            <w:tcW w:w="0" w:type="auto"/>
-            <w:vAlign w:val="center"/>
-            <w:hideMark/>
-          </w:tcPr>
-          <w:p>
-            <w:pPr>
-              <w:jc w:val="center"/>
-              <w:rPr>
-                <w:rFonts w:cstheme="minorHAnsi"/>
-                <w:sz w:val="16"/>
-                <w:szCs w:val="16"/>
-              </w:rPr>
-            </w:pPr>
-            <w:r>
-              <w:rPr>
-                <w:rFonts w:cstheme="minorHAnsi"/>
-                <w:sz w:val="16"/>
-                <w:szCs w:val="16"/>
-              </w:rPr>
-              <w:t>38</w:t>
-            </w:r>
-          </w:p>
-        </w:tc>
-        <w:tc>
-          <w:tcPr>
-            <w:tcW w:w="0" w:type="auto"/>
+            <w:tcW w:w="355" w:type="dxa"/>
+            <w:vAlign w:val="center"/>
+          </w:tcPr>
+          <w:p>
+            <w:pPr>
+              <w:jc w:val="center"/>
+              <w:rPr>
+                <w:rFonts w:cstheme="minorHAnsi"/>
+                <w:sz w:val="16"/>
+                <w:szCs w:val="16"/>
+              </w:rPr>
+            </w:pPr>
+            <w:r>
+              <w:rPr>
+                <w:rFonts w:cstheme="minorHAnsi"/>
+                <w:sz w:val="16"/>
+                <w:szCs w:val="16"/>
+              </w:rPr>
+              <w:t>41</w:t>
+            </w:r>
+          </w:p>
+        </w:tc>
+        <w:tc>
+          <w:tcPr>
+            <w:tcW w:w="1433" w:type="dxa"/>
             <w:vAlign w:val="center"/>
             <w:hideMark/>
           </w:tcPr>
@@ -5010,7 +5330,7 @@
         </w:tc>
         <w:tc>
           <w:tcPr>
-            <w:tcW w:w="0" w:type="auto"/>
+            <w:tcW w:w="4804" w:type="dxa"/>
             <w:vAlign w:val="center"/>
             <w:hideMark/>
           </w:tcPr>
@@ -5055,7 +5375,7 @@
         </w:tc>
         <w:tc>
           <w:tcPr>
-            <w:tcW w:w="0" w:type="auto"/>
+            <w:tcW w:w="598" w:type="dxa"/>
             <w:vAlign w:val="center"/>
             <w:hideMark/>
           </w:tcPr>
@@ -5085,32 +5405,31 @@
         </w:trPr>
         <w:tc>
           <w:tcPr>
-            <w:tcW w:w="0" w:type="auto"/>
-            <w:vAlign w:val="center"/>
-            <w:hideMark/>
-          </w:tcPr>
-          <w:p>
-            <w:pPr>
-              <w:jc w:val="center"/>
-              <w:rPr>
-                <w:rFonts w:cstheme="minorHAnsi"/>
-                <w:sz w:val="16"/>
-                <w:szCs w:val="16"/>
-              </w:rPr>
-            </w:pPr>
-            <w:r>
-              <w:rPr>
-                <w:rFonts w:cstheme="minorHAnsi"/>
-                <w:sz w:val="16"/>
-                <w:szCs w:val="16"/>
-              </w:rPr>
-              <w:t>39</w:t>
-            </w:r>
-          </w:p>
-        </w:tc>
-        <w:tc>
-          <w:tcPr>
-            <w:tcW w:w="0" w:type="auto"/>
+            <w:tcW w:w="355" w:type="dxa"/>
+            <w:vAlign w:val="center"/>
+          </w:tcPr>
+          <w:p>
+            <w:pPr>
+              <w:jc w:val="center"/>
+              <w:rPr>
+                <w:rFonts w:cstheme="minorHAnsi"/>
+                <w:sz w:val="16"/>
+                <w:szCs w:val="16"/>
+              </w:rPr>
+            </w:pPr>
+            <w:r>
+              <w:rPr>
+                <w:rFonts w:cstheme="minorHAnsi"/>
+                <w:sz w:val="16"/>
+                <w:szCs w:val="16"/>
+              </w:rPr>
+              <w:t>42</w:t>
+            </w:r>
+          </w:p>
+        </w:tc>
+        <w:tc>
+          <w:tcPr>
+            <w:tcW w:w="1433" w:type="dxa"/>
             <w:vAlign w:val="center"/>
             <w:hideMark/>
           </w:tcPr>
@@ -5135,7 +5454,7 @@
         </w:tc>
         <w:tc>
           <w:tcPr>
-            <w:tcW w:w="0" w:type="auto"/>
+            <w:tcW w:w="4804" w:type="dxa"/>
             <w:vAlign w:val="center"/>
             <w:hideMark/>
           </w:tcPr>
@@ -5178,7 +5497,7 @@
         </w:tc>
         <w:tc>
           <w:tcPr>
-            <w:tcW w:w="0" w:type="auto"/>
+            <w:tcW w:w="598" w:type="dxa"/>
             <w:vAlign w:val="center"/>
             <w:hideMark/>
           </w:tcPr>
@@ -5208,32 +5527,31 @@
         </w:trPr>
         <w:tc>
           <w:tcPr>
-            <w:tcW w:w="0" w:type="auto"/>
-            <w:vAlign w:val="center"/>
-            <w:hideMark/>
-          </w:tcPr>
-          <w:p>
-            <w:pPr>
-              <w:jc w:val="center"/>
-              <w:rPr>
-                <w:rFonts w:cstheme="minorHAnsi"/>
-                <w:sz w:val="16"/>
-                <w:szCs w:val="16"/>
-              </w:rPr>
-            </w:pPr>
-            <w:r>
-              <w:rPr>
-                <w:rFonts w:cstheme="minorHAnsi"/>
-                <w:sz w:val="16"/>
-                <w:szCs w:val="16"/>
-              </w:rPr>
-              <w:t>40</w:t>
-            </w:r>
-          </w:p>
-        </w:tc>
-        <w:tc>
-          <w:tcPr>
-            <w:tcW w:w="0" w:type="auto"/>
+            <w:tcW w:w="355" w:type="dxa"/>
+            <w:vAlign w:val="center"/>
+          </w:tcPr>
+          <w:p>
+            <w:pPr>
+              <w:jc w:val="center"/>
+              <w:rPr>
+                <w:rFonts w:cstheme="minorHAnsi"/>
+                <w:sz w:val="16"/>
+                <w:szCs w:val="16"/>
+              </w:rPr>
+            </w:pPr>
+            <w:r>
+              <w:rPr>
+                <w:rFonts w:cstheme="minorHAnsi"/>
+                <w:sz w:val="16"/>
+                <w:szCs w:val="16"/>
+              </w:rPr>
+              <w:t>43</w:t>
+            </w:r>
+          </w:p>
+        </w:tc>
+        <w:tc>
+          <w:tcPr>
+            <w:tcW w:w="1433" w:type="dxa"/>
             <w:vAlign w:val="center"/>
             <w:hideMark/>
           </w:tcPr>
@@ -5258,7 +5576,7 @@
         </w:tc>
         <w:tc>
           <w:tcPr>
-            <w:tcW w:w="0" w:type="auto"/>
+            <w:tcW w:w="4804" w:type="dxa"/>
             <w:vAlign w:val="center"/>
             <w:hideMark/>
           </w:tcPr>
@@ -5301,7 +5619,7 @@
         </w:tc>
         <w:tc>
           <w:tcPr>
-            <w:tcW w:w="0" w:type="auto"/>
+            <w:tcW w:w="598" w:type="dxa"/>
             <w:vAlign w:val="center"/>
             <w:hideMark/>
           </w:tcPr>
@@ -5331,32 +5649,31 @@
         </w:trPr>
         <w:tc>
           <w:tcPr>
-            <w:tcW w:w="0" w:type="auto"/>
-            <w:vAlign w:val="center"/>
-            <w:hideMark/>
-          </w:tcPr>
-          <w:p>
-            <w:pPr>
-              <w:jc w:val="center"/>
-              <w:rPr>
-                <w:rFonts w:cstheme="minorHAnsi"/>
-                <w:sz w:val="16"/>
-                <w:szCs w:val="16"/>
-              </w:rPr>
-            </w:pPr>
-            <w:r>
-              <w:rPr>
-                <w:rFonts w:cstheme="minorHAnsi"/>
-                <w:sz w:val="16"/>
-                <w:szCs w:val="16"/>
-              </w:rPr>
-              <w:t>41</w:t>
-            </w:r>
-          </w:p>
-        </w:tc>
-        <w:tc>
-          <w:tcPr>
-            <w:tcW w:w="0" w:type="auto"/>
+            <w:tcW w:w="355" w:type="dxa"/>
+            <w:vAlign w:val="center"/>
+          </w:tcPr>
+          <w:p>
+            <w:pPr>
+              <w:jc w:val="center"/>
+              <w:rPr>
+                <w:rFonts w:cstheme="minorHAnsi"/>
+                <w:sz w:val="16"/>
+                <w:szCs w:val="16"/>
+              </w:rPr>
+            </w:pPr>
+            <w:r>
+              <w:rPr>
+                <w:rFonts w:cstheme="minorHAnsi"/>
+                <w:sz w:val="16"/>
+                <w:szCs w:val="16"/>
+              </w:rPr>
+              <w:t>44</w:t>
+            </w:r>
+          </w:p>
+        </w:tc>
+        <w:tc>
+          <w:tcPr>
+            <w:tcW w:w="1433" w:type="dxa"/>
             <w:vAlign w:val="center"/>
             <w:hideMark/>
           </w:tcPr>
@@ -5381,7 +5698,7 @@
         </w:tc>
         <w:tc>
           <w:tcPr>
-            <w:tcW w:w="0" w:type="auto"/>
+            <w:tcW w:w="4804" w:type="dxa"/>
             <w:vAlign w:val="center"/>
             <w:hideMark/>
           </w:tcPr>
@@ -5424,7 +5741,7 @@
         </w:tc>
         <w:tc>
           <w:tcPr>
-            <w:tcW w:w="0" w:type="auto"/>
+            <w:tcW w:w="598" w:type="dxa"/>
             <w:vAlign w:val="center"/>
             <w:hideMark/>
           </w:tcPr>
@@ -5454,32 +5771,31 @@
         </w:trPr>
         <w:tc>
           <w:tcPr>
-            <w:tcW w:w="0" w:type="auto"/>
-            <w:vAlign w:val="center"/>
-            <w:hideMark/>
-          </w:tcPr>
-          <w:p>
-            <w:pPr>
-              <w:jc w:val="center"/>
-              <w:rPr>
-                <w:rFonts w:cstheme="minorHAnsi"/>
-                <w:sz w:val="16"/>
-                <w:szCs w:val="16"/>
-              </w:rPr>
-            </w:pPr>
-            <w:r>
-              <w:rPr>
-                <w:rFonts w:cstheme="minorHAnsi"/>
-                <w:sz w:val="16"/>
-                <w:szCs w:val="16"/>
-              </w:rPr>
-              <w:t>42</w:t>
-            </w:r>
-          </w:p>
-        </w:tc>
-        <w:tc>
-          <w:tcPr>
-            <w:tcW w:w="0" w:type="auto"/>
+            <w:tcW w:w="355" w:type="dxa"/>
+            <w:vAlign w:val="center"/>
+          </w:tcPr>
+          <w:p>
+            <w:pPr>
+              <w:jc w:val="center"/>
+              <w:rPr>
+                <w:rFonts w:cstheme="minorHAnsi"/>
+                <w:sz w:val="16"/>
+                <w:szCs w:val="16"/>
+              </w:rPr>
+            </w:pPr>
+            <w:r>
+              <w:rPr>
+                <w:rFonts w:cstheme="minorHAnsi"/>
+                <w:sz w:val="16"/>
+                <w:szCs w:val="16"/>
+              </w:rPr>
+              <w:t>45</w:t>
+            </w:r>
+          </w:p>
+        </w:tc>
+        <w:tc>
+          <w:tcPr>
+            <w:tcW w:w="1433" w:type="dxa"/>
             <w:vAlign w:val="center"/>
             <w:hideMark/>
           </w:tcPr>
@@ -5504,7 +5820,7 @@
         </w:tc>
         <w:tc>
           <w:tcPr>
-            <w:tcW w:w="0" w:type="auto"/>
+            <w:tcW w:w="4804" w:type="dxa"/>
             <w:vAlign w:val="center"/>
             <w:hideMark/>
           </w:tcPr>
@@ -5547,7 +5863,7 @@
         </w:tc>
         <w:tc>
           <w:tcPr>
-            <w:tcW w:w="0" w:type="auto"/>
+            <w:tcW w:w="598" w:type="dxa"/>
             <w:vAlign w:val="center"/>
             <w:hideMark/>
           </w:tcPr>
@@ -5577,32 +5893,31 @@
         </w:trPr>
         <w:tc>
           <w:tcPr>
-            <w:tcW w:w="0" w:type="auto"/>
-            <w:vAlign w:val="center"/>
-            <w:hideMark/>
-          </w:tcPr>
-          <w:p>
-            <w:pPr>
-              <w:jc w:val="center"/>
-              <w:rPr>
-                <w:rFonts w:cstheme="minorHAnsi"/>
-                <w:sz w:val="16"/>
-                <w:szCs w:val="16"/>
-              </w:rPr>
-            </w:pPr>
-            <w:r>
-              <w:rPr>
-                <w:rFonts w:cstheme="minorHAnsi"/>
-                <w:sz w:val="16"/>
-                <w:szCs w:val="16"/>
-              </w:rPr>
-              <w:t>43</w:t>
-            </w:r>
-          </w:p>
-        </w:tc>
-        <w:tc>
-          <w:tcPr>
-            <w:tcW w:w="0" w:type="auto"/>
+            <w:tcW w:w="355" w:type="dxa"/>
+            <w:vAlign w:val="center"/>
+          </w:tcPr>
+          <w:p>
+            <w:pPr>
+              <w:jc w:val="center"/>
+              <w:rPr>
+                <w:rFonts w:cstheme="minorHAnsi"/>
+                <w:sz w:val="16"/>
+                <w:szCs w:val="16"/>
+              </w:rPr>
+            </w:pPr>
+            <w:r>
+              <w:rPr>
+                <w:rFonts w:cstheme="minorHAnsi"/>
+                <w:sz w:val="16"/>
+                <w:szCs w:val="16"/>
+              </w:rPr>
+              <w:t>46</w:t>
+            </w:r>
+          </w:p>
+        </w:tc>
+        <w:tc>
+          <w:tcPr>
+            <w:tcW w:w="1433" w:type="dxa"/>
             <w:vAlign w:val="center"/>
             <w:hideMark/>
           </w:tcPr>
@@ -5629,7 +5944,7 @@
         </w:tc>
         <w:tc>
           <w:tcPr>
-            <w:tcW w:w="0" w:type="auto"/>
+            <w:tcW w:w="4804" w:type="dxa"/>
             <w:vAlign w:val="center"/>
             <w:hideMark/>
           </w:tcPr>
@@ -5674,7 +5989,7 @@
         </w:tc>
         <w:tc>
           <w:tcPr>
-            <w:tcW w:w="0" w:type="auto"/>
+            <w:tcW w:w="598" w:type="dxa"/>
             <w:vAlign w:val="center"/>
             <w:hideMark/>
           </w:tcPr>
@@ -5704,32 +6019,31 @@
         </w:trPr>
         <w:tc>
           <w:tcPr>
-            <w:tcW w:w="0" w:type="auto"/>
-            <w:vAlign w:val="center"/>
-            <w:hideMark/>
-          </w:tcPr>
-          <w:p>
-            <w:pPr>
-              <w:jc w:val="center"/>
-              <w:rPr>
-                <w:rFonts w:cstheme="minorHAnsi"/>
-                <w:sz w:val="16"/>
-                <w:szCs w:val="16"/>
-              </w:rPr>
-            </w:pPr>
-            <w:r>
-              <w:rPr>
-                <w:rFonts w:cstheme="minorHAnsi"/>
-                <w:sz w:val="16"/>
-                <w:szCs w:val="16"/>
-              </w:rPr>
-              <w:t>44</w:t>
-            </w:r>
-          </w:p>
-        </w:tc>
-        <w:tc>
-          <w:tcPr>
-            <w:tcW w:w="0" w:type="auto"/>
+            <w:tcW w:w="355" w:type="dxa"/>
+            <w:vAlign w:val="center"/>
+          </w:tcPr>
+          <w:p>
+            <w:pPr>
+              <w:jc w:val="center"/>
+              <w:rPr>
+                <w:rFonts w:cstheme="minorHAnsi"/>
+                <w:sz w:val="16"/>
+                <w:szCs w:val="16"/>
+              </w:rPr>
+            </w:pPr>
+            <w:r>
+              <w:rPr>
+                <w:rFonts w:cstheme="minorHAnsi"/>
+                <w:sz w:val="16"/>
+                <w:szCs w:val="16"/>
+              </w:rPr>
+              <w:t>47</w:t>
+            </w:r>
+          </w:p>
+        </w:tc>
+        <w:tc>
+          <w:tcPr>
+            <w:tcW w:w="1433" w:type="dxa"/>
             <w:vAlign w:val="center"/>
             <w:hideMark/>
           </w:tcPr>
@@ -5756,7 +6070,7 @@
         </w:tc>
         <w:tc>
           <w:tcPr>
-            <w:tcW w:w="0" w:type="auto"/>
+            <w:tcW w:w="4804" w:type="dxa"/>
             <w:vAlign w:val="center"/>
             <w:hideMark/>
           </w:tcPr>
@@ -5801,7 +6115,7 @@
         </w:tc>
         <w:tc>
           <w:tcPr>
-            <w:tcW w:w="0" w:type="auto"/>
+            <w:tcW w:w="598" w:type="dxa"/>
             <w:vAlign w:val="center"/>
             <w:hideMark/>
           </w:tcPr>
@@ -5831,32 +6145,31 @@
         </w:trPr>
         <w:tc>
           <w:tcPr>
-            <w:tcW w:w="0" w:type="auto"/>
-            <w:vAlign w:val="center"/>
-            <w:hideMark/>
-          </w:tcPr>
-          <w:p>
-            <w:pPr>
-              <w:jc w:val="center"/>
-              <w:rPr>
-                <w:rFonts w:cstheme="minorHAnsi"/>
-                <w:sz w:val="16"/>
-                <w:szCs w:val="16"/>
-              </w:rPr>
-            </w:pPr>
-            <w:r>
-              <w:rPr>
-                <w:rFonts w:cstheme="minorHAnsi"/>
-                <w:sz w:val="16"/>
-                <w:szCs w:val="16"/>
-              </w:rPr>
-              <w:t>45</w:t>
-            </w:r>
-          </w:p>
-        </w:tc>
-        <w:tc>
-          <w:tcPr>
-            <w:tcW w:w="0" w:type="auto"/>
+            <w:tcW w:w="355" w:type="dxa"/>
+            <w:vAlign w:val="center"/>
+          </w:tcPr>
+          <w:p>
+            <w:pPr>
+              <w:jc w:val="center"/>
+              <w:rPr>
+                <w:rFonts w:cstheme="minorHAnsi"/>
+                <w:sz w:val="16"/>
+                <w:szCs w:val="16"/>
+              </w:rPr>
+            </w:pPr>
+            <w:r>
+              <w:rPr>
+                <w:rFonts w:cstheme="minorHAnsi"/>
+                <w:sz w:val="16"/>
+                <w:szCs w:val="16"/>
+              </w:rPr>
+              <w:t>48</w:t>
+            </w:r>
+          </w:p>
+        </w:tc>
+        <w:tc>
+          <w:tcPr>
+            <w:tcW w:w="1433" w:type="dxa"/>
             <w:vAlign w:val="center"/>
             <w:hideMark/>
           </w:tcPr>
@@ -5883,7 +6196,7 @@
         </w:tc>
         <w:tc>
           <w:tcPr>
-            <w:tcW w:w="0" w:type="auto"/>
+            <w:tcW w:w="4804" w:type="dxa"/>
             <w:vAlign w:val="center"/>
             <w:hideMark/>
           </w:tcPr>
@@ -5928,7 +6241,7 @@
         </w:tc>
         <w:tc>
           <w:tcPr>
-            <w:tcW w:w="0" w:type="auto"/>
+            <w:tcW w:w="598" w:type="dxa"/>
             <w:vAlign w:val="center"/>
             <w:hideMark/>
           </w:tcPr>
@@ -5958,32 +6271,31 @@
         </w:trPr>
         <w:tc>
           <w:tcPr>
-            <w:tcW w:w="0" w:type="auto"/>
-            <w:vAlign w:val="center"/>
-            <w:hideMark/>
-          </w:tcPr>
-          <w:p>
-            <w:pPr>
-              <w:jc w:val="center"/>
-              <w:rPr>
-                <w:rFonts w:cstheme="minorHAnsi"/>
-                <w:sz w:val="16"/>
-                <w:szCs w:val="16"/>
-              </w:rPr>
-            </w:pPr>
-            <w:r>
-              <w:rPr>
-                <w:rFonts w:cstheme="minorHAnsi"/>
-                <w:sz w:val="16"/>
-                <w:szCs w:val="16"/>
-              </w:rPr>
-              <w:t>46</w:t>
-            </w:r>
-          </w:p>
-        </w:tc>
-        <w:tc>
-          <w:tcPr>
-            <w:tcW w:w="0" w:type="auto"/>
+            <w:tcW w:w="355" w:type="dxa"/>
+            <w:vAlign w:val="center"/>
+          </w:tcPr>
+          <w:p>
+            <w:pPr>
+              <w:jc w:val="center"/>
+              <w:rPr>
+                <w:rFonts w:cstheme="minorHAnsi"/>
+                <w:sz w:val="16"/>
+                <w:szCs w:val="16"/>
+              </w:rPr>
+            </w:pPr>
+            <w:r>
+              <w:rPr>
+                <w:rFonts w:cstheme="minorHAnsi"/>
+                <w:sz w:val="16"/>
+                <w:szCs w:val="16"/>
+              </w:rPr>
+              <w:t>49</w:t>
+            </w:r>
+          </w:p>
+        </w:tc>
+        <w:tc>
+          <w:tcPr>
+            <w:tcW w:w="1433" w:type="dxa"/>
             <w:vAlign w:val="center"/>
             <w:hideMark/>
           </w:tcPr>
@@ -6010,7 +6322,7 @@
         </w:tc>
         <w:tc>
           <w:tcPr>
-            <w:tcW w:w="0" w:type="auto"/>
+            <w:tcW w:w="4804" w:type="dxa"/>
             <w:vAlign w:val="center"/>
             <w:hideMark/>
           </w:tcPr>
@@ -6034,7 +6346,7 @@
         </w:tc>
         <w:tc>
           <w:tcPr>
-            <w:tcW w:w="0" w:type="auto"/>
+            <w:tcW w:w="598" w:type="dxa"/>
             <w:vAlign w:val="center"/>
             <w:hideMark/>
           </w:tcPr>
@@ -6064,32 +6376,31 @@
         </w:trPr>
         <w:tc>
           <w:tcPr>
-            <w:tcW w:w="0" w:type="auto"/>
-            <w:vAlign w:val="center"/>
-            <w:hideMark/>
-          </w:tcPr>
-          <w:p>
-            <w:pPr>
-              <w:jc w:val="center"/>
-              <w:rPr>
-                <w:rFonts w:cstheme="minorHAnsi"/>
-                <w:sz w:val="16"/>
-                <w:szCs w:val="16"/>
-              </w:rPr>
-            </w:pPr>
-            <w:r>
-              <w:rPr>
-                <w:rFonts w:cstheme="minorHAnsi"/>
-                <w:sz w:val="16"/>
-                <w:szCs w:val="16"/>
-              </w:rPr>
-              <w:t>47</w:t>
-            </w:r>
-          </w:p>
-        </w:tc>
-        <w:tc>
-          <w:tcPr>
-            <w:tcW w:w="0" w:type="auto"/>
+            <w:tcW w:w="355" w:type="dxa"/>
+            <w:vAlign w:val="center"/>
+          </w:tcPr>
+          <w:p>
+            <w:pPr>
+              <w:jc w:val="center"/>
+              <w:rPr>
+                <w:rFonts w:cstheme="minorHAnsi"/>
+                <w:sz w:val="16"/>
+                <w:szCs w:val="16"/>
+              </w:rPr>
+            </w:pPr>
+            <w:r>
+              <w:rPr>
+                <w:rFonts w:cstheme="minorHAnsi"/>
+                <w:sz w:val="16"/>
+                <w:szCs w:val="16"/>
+              </w:rPr>
+              <w:t>50</w:t>
+            </w:r>
+          </w:p>
+        </w:tc>
+        <w:tc>
+          <w:tcPr>
+            <w:tcW w:w="1433" w:type="dxa"/>
             <w:vAlign w:val="center"/>
             <w:hideMark/>
           </w:tcPr>
@@ -6116,7 +6427,7 @@
         </w:tc>
         <w:tc>
           <w:tcPr>
-            <w:tcW w:w="0" w:type="auto"/>
+            <w:tcW w:w="4804" w:type="dxa"/>
             <w:vAlign w:val="center"/>
             <w:hideMark/>
           </w:tcPr>
@@ -6159,7 +6470,7 @@
         </w:tc>
         <w:tc>
           <w:tcPr>
-            <w:tcW w:w="0" w:type="auto"/>
+            <w:tcW w:w="598" w:type="dxa"/>
             <w:vAlign w:val="center"/>
             <w:hideMark/>
           </w:tcPr>
@@ -6189,32 +6500,31 @@
         </w:trPr>
         <w:tc>
           <w:tcPr>
-            <w:tcW w:w="0" w:type="auto"/>
-            <w:vAlign w:val="center"/>
-            <w:hideMark/>
-          </w:tcPr>
-          <w:p>
-            <w:pPr>
-              <w:jc w:val="center"/>
-              <w:rPr>
-                <w:rFonts w:cstheme="minorHAnsi"/>
-                <w:sz w:val="16"/>
-                <w:szCs w:val="16"/>
-              </w:rPr>
-            </w:pPr>
-            <w:r>
-              <w:rPr>
-                <w:rFonts w:cstheme="minorHAnsi"/>
-                <w:sz w:val="16"/>
-                <w:szCs w:val="16"/>
-              </w:rPr>
-              <w:t>48</w:t>
-            </w:r>
-          </w:p>
-        </w:tc>
-        <w:tc>
-          <w:tcPr>
-            <w:tcW w:w="0" w:type="auto"/>
+            <w:tcW w:w="355" w:type="dxa"/>
+            <w:vAlign w:val="center"/>
+          </w:tcPr>
+          <w:p>
+            <w:pPr>
+              <w:jc w:val="center"/>
+              <w:rPr>
+                <w:rFonts w:cstheme="minorHAnsi"/>
+                <w:sz w:val="16"/>
+                <w:szCs w:val="16"/>
+              </w:rPr>
+            </w:pPr>
+            <w:r>
+              <w:rPr>
+                <w:rFonts w:cstheme="minorHAnsi"/>
+                <w:sz w:val="16"/>
+                <w:szCs w:val="16"/>
+              </w:rPr>
+              <w:t>51</w:t>
+            </w:r>
+          </w:p>
+        </w:tc>
+        <w:tc>
+          <w:tcPr>
+            <w:tcW w:w="1433" w:type="dxa"/>
             <w:vAlign w:val="center"/>
             <w:hideMark/>
           </w:tcPr>
@@ -6241,7 +6551,7 @@
         </w:tc>
         <w:tc>
           <w:tcPr>
-            <w:tcW w:w="0" w:type="auto"/>
+            <w:tcW w:w="4804" w:type="dxa"/>
             <w:vAlign w:val="center"/>
             <w:hideMark/>
           </w:tcPr>
@@ -6284,7 +6594,7 @@
         </w:tc>
         <w:tc>
           <w:tcPr>
-            <w:tcW w:w="0" w:type="auto"/>
+            <w:tcW w:w="598" w:type="dxa"/>
             <w:vAlign w:val="center"/>
             <w:hideMark/>
           </w:tcPr>
@@ -6314,32 +6624,31 @@
         </w:trPr>
         <w:tc>
           <w:tcPr>
-            <w:tcW w:w="0" w:type="auto"/>
-            <w:vAlign w:val="center"/>
-            <w:hideMark/>
-          </w:tcPr>
-          <w:p>
-            <w:pPr>
-              <w:jc w:val="center"/>
-              <w:rPr>
-                <w:rFonts w:cstheme="minorHAnsi"/>
-                <w:sz w:val="16"/>
-                <w:szCs w:val="16"/>
-              </w:rPr>
-            </w:pPr>
-            <w:r>
-              <w:rPr>
-                <w:rFonts w:cstheme="minorHAnsi"/>
-                <w:sz w:val="16"/>
-                <w:szCs w:val="16"/>
-              </w:rPr>
-              <w:t>49</w:t>
-            </w:r>
-          </w:p>
-        </w:tc>
-        <w:tc>
-          <w:tcPr>
-            <w:tcW w:w="0" w:type="auto"/>
+            <w:tcW w:w="355" w:type="dxa"/>
+            <w:vAlign w:val="center"/>
+          </w:tcPr>
+          <w:p>
+            <w:pPr>
+              <w:jc w:val="center"/>
+              <w:rPr>
+                <w:rFonts w:cstheme="minorHAnsi"/>
+                <w:sz w:val="16"/>
+                <w:szCs w:val="16"/>
+              </w:rPr>
+            </w:pPr>
+            <w:r>
+              <w:rPr>
+                <w:rFonts w:cstheme="minorHAnsi"/>
+                <w:sz w:val="16"/>
+                <w:szCs w:val="16"/>
+              </w:rPr>
+              <w:t>52</w:t>
+            </w:r>
+          </w:p>
+        </w:tc>
+        <w:tc>
+          <w:tcPr>
+            <w:tcW w:w="1433" w:type="dxa"/>
             <w:vAlign w:val="center"/>
             <w:hideMark/>
           </w:tcPr>
@@ -6366,7 +6675,7 @@
         </w:tc>
         <w:tc>
           <w:tcPr>
-            <w:tcW w:w="0" w:type="auto"/>
+            <w:tcW w:w="4804" w:type="dxa"/>
             <w:vAlign w:val="center"/>
             <w:hideMark/>
           </w:tcPr>
@@ -6409,7 +6718,7 @@
         </w:tc>
         <w:tc>
           <w:tcPr>
-            <w:tcW w:w="0" w:type="auto"/>
+            <w:tcW w:w="598" w:type="dxa"/>
             <w:vAlign w:val="center"/>
             <w:hideMark/>
           </w:tcPr>
@@ -6445,31 +6754,7 @@
         <w:rPr>
           <w:rFonts w:ascii="Arial" w:hAnsi="Arial" w:cs="Arial"/>
         </w:rPr>
-        <w:t xml:space="preserve">I will use the </w:t>
-      </w:r>
-      <w:r>
-        <w:rPr>
-          <w:rFonts w:ascii="Arial" w:hAnsi="Arial" w:cs="Arial"/>
-        </w:rPr>
-        <w:t>traffic events</w:t>
-      </w:r>
-      <w:r>
-        <w:rPr>
-          <w:rFonts w:ascii="Arial" w:hAnsi="Arial" w:cs="Arial"/>
-        </w:rPr>
-        <w:t xml:space="preserve"> </w:t>
-      </w:r>
-      <w:r>
-        <w:rPr>
-          <w:rFonts w:ascii="Arial" w:hAnsi="Arial" w:cs="Arial"/>
-        </w:rPr>
-        <w:t xml:space="preserve">(e.g., </w:t>
-      </w:r>
-      <w:r>
-        <w:rPr>
-          <w:rFonts w:ascii="Arial" w:hAnsi="Arial" w:cs="Arial"/>
-        </w:rPr>
-        <w:t xml:space="preserve">accident, lane closed, congestion, </w:t>
+        <w:t xml:space="preserve">I will use the traffic events (e.g., accident, lane closed, congestion, </w:t>
       </w:r>
       <w:proofErr w:type="spellStart"/>
       <w:r>
@@ -6483,55 +6768,7 @@
         <w:rPr>
           <w:rFonts w:ascii="Arial" w:hAnsi="Arial" w:cs="Arial"/>
         </w:rPr>
-        <w:t>),</w:t>
-      </w:r>
-      <w:r>
-        <w:rPr>
-          <w:rFonts w:ascii="Arial" w:hAnsi="Arial" w:cs="Arial"/>
-        </w:rPr>
-        <w:t xml:space="preserve"> </w:t>
-      </w:r>
-      <w:r>
-        <w:rPr>
-          <w:rFonts w:ascii="Arial" w:hAnsi="Arial" w:cs="Arial"/>
-        </w:rPr>
-        <w:t>weather</w:t>
-      </w:r>
-      <w:r>
-        <w:rPr>
-          <w:rFonts w:ascii="Arial" w:hAnsi="Arial" w:cs="Arial"/>
-        </w:rPr>
-        <w:t xml:space="preserve"> </w:t>
-      </w:r>
-      <w:r>
-        <w:rPr>
-          <w:rFonts w:ascii="Arial" w:hAnsi="Arial" w:cs="Arial"/>
-        </w:rPr>
-        <w:t>(e.g., visibility, wind speed</w:t>
-      </w:r>
-      <w:r>
-        <w:rPr>
-          <w:rFonts w:ascii="Arial" w:hAnsi="Arial" w:cs="Arial"/>
-        </w:rPr>
-        <w:t>, weather condition</w:t>
-      </w:r>
-      <w:r>
-        <w:rPr>
-          <w:rFonts w:ascii="Arial" w:hAnsi="Arial" w:cs="Arial"/>
-        </w:rPr>
-        <w:t>),</w:t>
-      </w:r>
-      <w:r>
-        <w:rPr>
-          <w:rFonts w:ascii="Arial" w:hAnsi="Arial" w:cs="Arial"/>
-        </w:rPr>
-        <w:t xml:space="preserve"> </w:t>
-      </w:r>
-      <w:r>
-        <w:rPr>
-          <w:rFonts w:ascii="Arial" w:hAnsi="Arial" w:cs="Arial"/>
-        </w:rPr>
-        <w:t>and</w:t>
+        <w:t>), weather (e.g., visibility, wind speed, weather condition), and</w:t>
       </w:r>
       <w:r>
         <w:rPr>
@@ -6586,13 +6823,11 @@
       <w:pPr>
         <w:pStyle w:val="Heading1"/>
       </w:pPr>
-      <w:bookmarkStart w:id="3" w:name="_Toc53398590"/>
+      <w:bookmarkStart w:id="4" w:name="_Toc53562662"/>
       <w:r>
         <w:lastRenderedPageBreak/>
         <w:t>Methodology</w:t>
       </w:r>
-      <w:bookmarkStart w:id="4" w:name="_GoBack"/>
-      <w:bookmarkEnd w:id="3"/>
       <w:bookmarkEnd w:id="4"/>
     </w:p>
     <w:p>
@@ -6618,7 +6853,7 @@
       <w:pPr>
         <w:pStyle w:val="Heading1"/>
       </w:pPr>
-      <w:bookmarkStart w:id="5" w:name="_Toc53398591"/>
+      <w:bookmarkStart w:id="5" w:name="_Toc53562663"/>
       <w:r>
         <w:lastRenderedPageBreak/>
         <w:t>Results</w:t>
@@ -6651,7 +6886,7 @@
       <w:pPr>
         <w:pStyle w:val="Heading1"/>
       </w:pPr>
-      <w:bookmarkStart w:id="6" w:name="_Toc53398592"/>
+      <w:bookmarkStart w:id="6" w:name="_Toc53562664"/>
       <w:r>
         <w:lastRenderedPageBreak/>
         <w:t>acknowledgement</w:t>
@@ -7234,7 +7469,7 @@
   <w:abstractNum w:abstractNumId="8" w15:restartNumberingAfterBreak="0">
     <w:nsid w:val="FFFFFF88"/>
     <w:multiLevelType w:val="singleLevel"/>
-    <w:tmpl w:val="00483610"/>
+    <w:tmpl w:val="0FCED878"/>
     <w:lvl w:ilvl="0">
       <w:start w:val="1"/>
       <w:numFmt w:val="decimal"/>
@@ -10069,7 +10304,7 @@
 </file>
 
 <file path=customXml/itemProps1.xml><?xml version="1.0" encoding="utf-8"?>
-<ds:datastoreItem xmlns:ds="http://schemas.openxmlformats.org/officeDocument/2006/customXml" ds:itemID="{62D1DFE2-D27F-4B4A-B319-013BEBC08E7C}">
+<ds:datastoreItem xmlns:ds="http://schemas.openxmlformats.org/officeDocument/2006/customXml" ds:itemID="{04C8557D-7E24-4EE9-A3DA-4951B4CE0BEF}">
   <ds:schemaRefs>
     <ds:schemaRef ds:uri="http://schemas.openxmlformats.org/officeDocument/2006/bibliography"/>
   </ds:schemaRefs>

</xml_diff>

<commit_message>
add presentation, fix report
</commit_message>
<xml_diff>
--- a/Report_ColoradoCarAccidentSeverityPrediction.docx
+++ b/Report_ColoradoCarAccidentSeverityPrediction.docx
@@ -10,8 +10,6 @@
           <w:szCs w:val="48"/>
         </w:rPr>
       </w:pPr>
-      <w:bookmarkStart w:id="0" w:name="_GoBack"/>
-      <w:bookmarkEnd w:id="0"/>
       <w:r>
         <w:rPr>
           <w:sz w:val="48"/>
@@ -972,12 +970,12 @@
       <w:pPr>
         <w:pStyle w:val="Heading1"/>
       </w:pPr>
-      <w:bookmarkStart w:id="1" w:name="_Toc53776816"/>
+      <w:bookmarkStart w:id="0" w:name="_Toc53776816"/>
       <w:r>
         <w:lastRenderedPageBreak/>
         <w:t>Introduction / business problem</w:t>
       </w:r>
-      <w:bookmarkEnd w:id="1"/>
+      <w:bookmarkEnd w:id="0"/>
     </w:p>
     <w:p>
       <w:r>
@@ -1066,22 +1064,22 @@
       <w:pPr>
         <w:pStyle w:val="Heading1"/>
       </w:pPr>
-      <w:bookmarkStart w:id="2" w:name="_Toc53776817"/>
+      <w:bookmarkStart w:id="1" w:name="_Toc53776817"/>
       <w:r>
         <w:lastRenderedPageBreak/>
         <w:t>Data</w:t>
       </w:r>
-      <w:bookmarkEnd w:id="2"/>
+      <w:bookmarkEnd w:id="1"/>
     </w:p>
     <w:p>
       <w:pPr>
         <w:pStyle w:val="Heading3"/>
       </w:pPr>
-      <w:bookmarkStart w:id="3" w:name="_Toc53776818"/>
+      <w:bookmarkStart w:id="2" w:name="_Toc53776818"/>
       <w:r>
         <w:t>Data Source</w:t>
       </w:r>
-      <w:bookmarkEnd w:id="3"/>
+      <w:bookmarkEnd w:id="2"/>
     </w:p>
     <w:p>
       <w:r>
@@ -7212,12 +7210,12 @@
       <w:pPr>
         <w:pStyle w:val="Heading3"/>
       </w:pPr>
-      <w:bookmarkStart w:id="4" w:name="_Toc53776819"/>
+      <w:bookmarkStart w:id="3" w:name="_Toc53776819"/>
       <w:r>
         <w:lastRenderedPageBreak/>
         <w:t>Data Cleaning</w:t>
       </w:r>
-      <w:bookmarkEnd w:id="4"/>
+      <w:bookmarkEnd w:id="3"/>
     </w:p>
     <w:p>
       <w:r>
@@ -12880,18 +12878,18 @@
       <w:pPr>
         <w:pStyle w:val="Heading1"/>
       </w:pPr>
-      <w:bookmarkStart w:id="5" w:name="_Toc53776820"/>
+      <w:bookmarkStart w:id="4" w:name="_Toc53776820"/>
       <w:r>
         <w:lastRenderedPageBreak/>
         <w:t>Methodology</w:t>
       </w:r>
-      <w:bookmarkEnd w:id="5"/>
+      <w:bookmarkEnd w:id="4"/>
     </w:p>
     <w:p>
       <w:pPr>
         <w:pStyle w:val="Heading3"/>
       </w:pPr>
-      <w:bookmarkStart w:id="6" w:name="_Toc53776821"/>
+      <w:bookmarkStart w:id="5" w:name="_Toc53776821"/>
       <w:r>
         <w:t>E</w:t>
       </w:r>
@@ -12910,7 +12908,7 @@
       <w:r>
         <w:t>nalysis</w:t>
       </w:r>
-      <w:bookmarkEnd w:id="6"/>
+      <w:bookmarkEnd w:id="5"/>
     </w:p>
     <w:p>
       <w:r>
@@ -14368,11 +14366,11 @@
       <w:pPr>
         <w:pStyle w:val="Heading3"/>
       </w:pPr>
-      <w:bookmarkStart w:id="7" w:name="_Toc53776822"/>
+      <w:bookmarkStart w:id="6" w:name="_Toc53776822"/>
       <w:r>
         <w:t>Feature Selection</w:t>
       </w:r>
-      <w:bookmarkEnd w:id="7"/>
+      <w:bookmarkEnd w:id="6"/>
     </w:p>
     <w:p>
       <w:r>
@@ -14474,11 +14472,11 @@
       <w:pPr>
         <w:pStyle w:val="Heading3"/>
       </w:pPr>
-      <w:bookmarkStart w:id="8" w:name="_Toc53776823"/>
+      <w:bookmarkStart w:id="7" w:name="_Toc53776823"/>
       <w:r>
         <w:t>Classification Algorithms</w:t>
       </w:r>
-      <w:bookmarkEnd w:id="8"/>
+      <w:bookmarkEnd w:id="7"/>
     </w:p>
     <w:p>
       <w:r>
@@ -14495,13 +14493,39 @@
     </w:p>
     <w:p>
       <w:r>
-        <w:t>I used “K-Nearest Neighbors” and “Decision Trees” algorithms to build prediction models.</w:t>
+        <w:t>I used “</w:t>
+      </w:r>
+      <w:r>
+        <w:rPr>
+          <w:b/>
+          <w:bCs/>
+          <w:i/>
+          <w:iCs/>
+        </w:rPr>
+        <w:t>K-Nearest Neighbors</w:t>
+      </w:r>
+      <w:r>
+        <w:t>” and “</w:t>
+      </w:r>
+      <w:r>
+        <w:rPr>
+          <w:b/>
+          <w:bCs/>
+          <w:i/>
+          <w:iCs/>
+        </w:rPr>
+        <w:t>Decision Trees</w:t>
+      </w:r>
+      <w:r>
+        <w:t>” algorithms to build prediction models.</w:t>
       </w:r>
     </w:p>
     <w:p>
       <w:r>
         <w:br w:type="page"/>
       </w:r>
+      <w:bookmarkStart w:id="8" w:name="_GoBack"/>
+      <w:bookmarkEnd w:id="8"/>
     </w:p>
     <w:p>
       <w:pPr>
@@ -15554,7 +15578,7 @@
   <w:abstractNum w:abstractNumId="8" w15:restartNumberingAfterBreak="0">
     <w:nsid w:val="FFFFFF88"/>
     <w:multiLevelType w:val="singleLevel"/>
-    <w:tmpl w:val="FE1E837C"/>
+    <w:tmpl w:val="06100AF4"/>
     <w:lvl w:ilvl="0">
       <w:start w:val="1"/>
       <w:numFmt w:val="decimal"/>
@@ -18526,7 +18550,7 @@
 </file>
 
 <file path=customXml/itemProps1.xml><?xml version="1.0" encoding="utf-8"?>
-<ds:datastoreItem xmlns:ds="http://schemas.openxmlformats.org/officeDocument/2006/customXml" ds:itemID="{08E45E3F-9117-403C-9ABB-DF99973B4334}">
+<ds:datastoreItem xmlns:ds="http://schemas.openxmlformats.org/officeDocument/2006/customXml" ds:itemID="{5AC73E10-FF4C-4EF3-98C9-7A6C7C8361E9}">
   <ds:schemaRefs>
     <ds:schemaRef ds:uri="http://schemas.openxmlformats.org/officeDocument/2006/bibliography"/>
   </ds:schemaRefs>

</xml_diff>